<commit_message>
Install Scripts - set pass-though authentication for Administrator app to webuser, ser recycling schedule fo DefaultAppPool to 12AM daily, update documentation
</commit_message>
<xml_diff>
--- a/Documentation/Setup/PostWindowsInstallationSetup.docx
+++ b/Documentation/Setup/PostWindowsInstallationSetup.docx
@@ -432,8 +432,8 @@
         </w:rPr>
       </w:pPr>
       <w:r>
-        <w:object w:dxaOrig="8848" w:dyaOrig="6681">
-          <v:rect xmlns:o="urn:schemas-microsoft-com:office:office" xmlns:v="urn:schemas-microsoft-com:vml" id="rectole0000000000" style="width:442.400000pt;height:334.050000pt" o:preferrelative="t" o:ole="">
+        <w:object w:dxaOrig="8949" w:dyaOrig="6762">
+          <v:rect xmlns:o="urn:schemas-microsoft-com:office:office" xmlns:v="urn:schemas-microsoft-com:vml" id="rectole0000000000" style="width:447.450000pt;height:338.100000pt" o:preferrelative="t" o:ole="">
             <o:lock v:ext="edit"/>
             <v:imagedata xmlns:r="http://schemas.openxmlformats.org/officeDocument/2006/relationships" r:id="docRId1" o:title=""/>
           </v:rect>
@@ -575,8 +575,8 @@
         </w:rPr>
       </w:pPr>
       <w:r>
-        <w:object w:dxaOrig="8848" w:dyaOrig="6681">
-          <v:rect xmlns:o="urn:schemas-microsoft-com:office:office" xmlns:v="urn:schemas-microsoft-com:vml" id="rectole0000000001" style="width:442.400000pt;height:334.050000pt" o:preferrelative="t" o:ole="">
+        <w:object w:dxaOrig="8949" w:dyaOrig="6762">
+          <v:rect xmlns:o="urn:schemas-microsoft-com:office:office" xmlns:v="urn:schemas-microsoft-com:vml" id="rectole0000000001" style="width:447.450000pt;height:338.100000pt" o:preferrelative="t" o:ole="">
             <o:lock v:ext="edit"/>
             <v:imagedata xmlns:r="http://schemas.openxmlformats.org/officeDocument/2006/relationships" r:id="docRId3" o:title=""/>
           </v:rect>
@@ -656,8 +656,8 @@
         </w:rPr>
       </w:pPr>
       <w:r>
-        <w:object w:dxaOrig="8848" w:dyaOrig="6661">
-          <v:rect xmlns:o="urn:schemas-microsoft-com:office:office" xmlns:v="urn:schemas-microsoft-com:vml" id="rectole0000000002" style="width:442.400000pt;height:333.050000pt" o:preferrelative="t" o:ole="">
+        <w:object w:dxaOrig="8949" w:dyaOrig="6742">
+          <v:rect xmlns:o="urn:schemas-microsoft-com:office:office" xmlns:v="urn:schemas-microsoft-com:vml" id="rectole0000000002" style="width:447.450000pt;height:337.100000pt" o:preferrelative="t" o:ole="">
             <o:lock v:ext="edit"/>
             <v:imagedata xmlns:r="http://schemas.openxmlformats.org/officeDocument/2006/relationships" r:id="docRId5" o:title=""/>
           </v:rect>
@@ -833,7 +833,7 @@
           <w:sz w:val="22"/>
           <w:shd w:fill="auto" w:val="clear"/>
         </w:rPr>
-        <w:t xml:space="preserve">Copy all deployment files to "C:\Deployments"</w:t>
+        <w:t xml:space="preserve">Copy the "Deployments" folder to the root of C: drive</w:t>
       </w:r>
     </w:p>
     <w:p>
@@ -944,42 +944,11 @@
           <w:color w:val="auto"/>
           <w:spacing w:val="0"/>
           <w:position w:val="0"/>
-          <w:sz w:val="22"/>
-          <w:shd w:fill="auto" w:val="clear"/>
-        </w:rPr>
-      </w:pPr>
-    </w:p>
-    <w:p>
-      <w:pPr>
-        <w:spacing w:before="0" w:after="0" w:line="240"/>
-        <w:ind w:right="0" w:left="0" w:firstLine="0"/>
-        <w:jc w:val="left"/>
-        <w:rPr>
-          <w:rFonts w:ascii="Calibri" w:hAnsi="Calibri" w:cs="Calibri" w:eastAsia="Calibri"/>
-          <w:color w:val="auto"/>
-          <w:spacing w:val="0"/>
-          <w:position w:val="0"/>
-          <w:sz w:val="16"/>
-          <w:shd w:fill="auto" w:val="clear"/>
-        </w:rPr>
-      </w:pPr>
-      <w:r>
-        <w:rPr>
-          <w:rFonts w:ascii="Calibri" w:hAnsi="Calibri" w:cs="Calibri" w:eastAsia="Calibri"/>
-          <w:color w:val="auto"/>
-          <w:spacing w:val="0"/>
-          <w:position w:val="0"/>
           <w:sz w:val="32"/>
           <w:shd w:fill="auto" w:val="clear"/>
         </w:rPr>
-        <w:t xml:space="preserve">Set 'webuser' Pass-through Authentication for Administrator App</w:t>
-      </w:r>
-    </w:p>
-    <w:p>
-      <w:pPr>
-        <w:spacing w:before="0" w:after="0" w:line="240"/>
-        <w:ind w:right="0" w:left="0" w:firstLine="0"/>
-        <w:jc w:val="left"/>
+      </w:pPr>
+      <w:r>
         <w:rPr>
           <w:rFonts w:ascii="Calibri" w:hAnsi="Calibri" w:cs="Calibri" w:eastAsia="Calibri"/>
           <w:color w:val="auto"/>
@@ -988,55 +957,37 @@
           <w:sz w:val="32"/>
           <w:shd w:fill="auto" w:val="clear"/>
         </w:rPr>
-      </w:pPr>
-    </w:p>
-    <w:p>
-      <w:pPr>
-        <w:spacing w:before="0" w:after="0" w:line="240"/>
-        <w:ind w:right="0" w:left="0" w:firstLine="0"/>
-        <w:jc w:val="left"/>
-        <w:rPr>
-          <w:rFonts w:ascii="Calibri" w:hAnsi="Calibri" w:cs="Calibri" w:eastAsia="Calibri"/>
-          <w:color w:val="auto"/>
-          <w:spacing w:val="0"/>
-          <w:position w:val="0"/>
-          <w:sz w:val="22"/>
-          <w:shd w:fill="auto" w:val="clear"/>
-        </w:rPr>
-      </w:pPr>
-      <w:r>
-        <w:rPr>
-          <w:rFonts w:ascii="Calibri" w:hAnsi="Calibri" w:cs="Calibri" w:eastAsia="Calibri"/>
-          <w:color w:val="auto"/>
-          <w:spacing w:val="0"/>
-          <w:position w:val="0"/>
-          <w:sz w:val="22"/>
-          <w:shd w:fill="auto" w:val="clear"/>
-        </w:rPr>
-        <w:t xml:space="preserve">1) Navigate to </w:t>
-      </w:r>
-      <w:r>
-        <w:rPr>
-          <w:rFonts w:ascii="Calibri" w:hAnsi="Calibri" w:cs="Calibri" w:eastAsia="Calibri"/>
-          <w:b/>
-          <w:color w:val="auto"/>
-          <w:spacing w:val="0"/>
-          <w:position w:val="0"/>
-          <w:sz w:val="22"/>
-          <w:shd w:fill="auto" w:val="clear"/>
-        </w:rPr>
-        <w:t xml:space="preserve">IIS Manager</w:t>
-      </w:r>
-      <w:r>
-        <w:rPr>
-          <w:rFonts w:ascii="Calibri" w:hAnsi="Calibri" w:cs="Calibri" w:eastAsia="Calibri"/>
-          <w:color w:val="auto"/>
-          <w:spacing w:val="0"/>
-          <w:position w:val="0"/>
-          <w:sz w:val="22"/>
-          <w:shd w:fill="auto" w:val="clear"/>
-        </w:rPr>
-        <w:t xml:space="preserve">, highlight </w:t>
+        <w:t xml:space="preserve">Run R2G2 Administration App</w:t>
+      </w:r>
+    </w:p>
+    <w:p>
+      <w:pPr>
+        <w:numPr>
+          <w:ilvl w:val="0"/>
+          <w:numId w:val="22"/>
+        </w:numPr>
+        <w:spacing w:before="0" w:after="0" w:line="240"/>
+        <w:ind w:right="0" w:left="720" w:hanging="360"/>
+        <w:jc w:val="left"/>
+        <w:rPr>
+          <w:rFonts w:ascii="Calibri" w:hAnsi="Calibri" w:cs="Calibri" w:eastAsia="Calibri"/>
+          <w:color w:val="auto"/>
+          <w:spacing w:val="0"/>
+          <w:position w:val="0"/>
+          <w:sz w:val="22"/>
+          <w:shd w:fill="auto" w:val="clear"/>
+        </w:rPr>
+      </w:pPr>
+      <w:r>
+        <w:rPr>
+          <w:rFonts w:ascii="Calibri" w:hAnsi="Calibri" w:cs="Calibri" w:eastAsia="Calibri"/>
+          <w:color w:val="auto"/>
+          <w:spacing w:val="0"/>
+          <w:position w:val="0"/>
+          <w:sz w:val="22"/>
+          <w:shd w:fill="auto" w:val="clear"/>
+        </w:rPr>
+        <w:t xml:space="preserve">Open a browser and navigate to </w:t>
       </w:r>
       <w:r>
         <w:rPr>
@@ -1048,324 +999,97 @@
           <w:sz w:val="22"/>
           <w:shd w:fill="auto" w:val="clear"/>
         </w:rPr>
-        <w:t xml:space="preserve">Keebee.AAT.Administrtrator</w:t>
-      </w:r>
-      <w:r>
-        <w:rPr>
-          <w:rFonts w:ascii="Calibri" w:hAnsi="Calibri" w:cs="Calibri" w:eastAsia="Calibri"/>
-          <w:color w:val="auto"/>
-          <w:spacing w:val="0"/>
-          <w:position w:val="0"/>
-          <w:sz w:val="22"/>
-          <w:shd w:fill="auto" w:val="clear"/>
-        </w:rPr>
-        <w:t xml:space="preserve"> and click "Basic Settings..."</w:t>
-      </w:r>
-    </w:p>
-    <w:p>
-      <w:pPr>
-        <w:spacing w:before="0" w:after="0" w:line="240"/>
-        <w:ind w:right="0" w:left="0" w:firstLine="0"/>
-        <w:jc w:val="left"/>
-        <w:rPr>
-          <w:rFonts w:ascii="Calibri" w:hAnsi="Calibri" w:cs="Calibri" w:eastAsia="Calibri"/>
-          <w:color w:val="auto"/>
-          <w:spacing w:val="0"/>
-          <w:position w:val="0"/>
-          <w:sz w:val="22"/>
-          <w:shd w:fill="auto" w:val="clear"/>
-        </w:rPr>
-      </w:pPr>
-      <w:r>
-        <w:object w:dxaOrig="10544" w:dyaOrig="4635">
-          <v:rect xmlns:o="urn:schemas-microsoft-com:office:office" xmlns:v="urn:schemas-microsoft-com:vml" id="rectole0000000003" style="width:527.200000pt;height:231.750000pt" o:preferrelative="t" o:ole="">
-            <o:lock v:ext="edit"/>
-            <v:imagedata xmlns:r="http://schemas.openxmlformats.org/officeDocument/2006/relationships" r:id="docRId8" o:title=""/>
-          </v:rect>
-          <o:OLEObject xmlns:r="http://schemas.openxmlformats.org/officeDocument/2006/relationships" xmlns:o="urn:schemas-microsoft-com:office:office" Type="Embed" ProgID="StaticMetafile" DrawAspect="Content" ObjectID="0000000003" ShapeID="rectole0000000003" r:id="docRId7"/>
-        </w:object>
-      </w:r>
-    </w:p>
-    <w:p>
-      <w:pPr>
-        <w:spacing w:before="0" w:after="0" w:line="240"/>
-        <w:ind w:right="0" w:left="0" w:firstLine="0"/>
-        <w:jc w:val="left"/>
-        <w:rPr>
-          <w:rFonts w:ascii="Calibri" w:hAnsi="Calibri" w:cs="Calibri" w:eastAsia="Calibri"/>
-          <w:color w:val="auto"/>
-          <w:spacing w:val="0"/>
-          <w:position w:val="0"/>
-          <w:sz w:val="22"/>
-          <w:shd w:fill="auto" w:val="clear"/>
-        </w:rPr>
-      </w:pPr>
-    </w:p>
-    <w:p>
-      <w:pPr>
-        <w:spacing w:before="0" w:after="0" w:line="240"/>
-        <w:ind w:right="0" w:left="0" w:firstLine="0"/>
-        <w:jc w:val="left"/>
-        <w:rPr>
-          <w:rFonts w:ascii="Calibri" w:hAnsi="Calibri" w:cs="Calibri" w:eastAsia="Calibri"/>
-          <w:color w:val="auto"/>
-          <w:spacing w:val="0"/>
-          <w:position w:val="0"/>
-          <w:sz w:val="22"/>
-          <w:shd w:fill="auto" w:val="clear"/>
-        </w:rPr>
-      </w:pPr>
-      <w:r>
-        <w:rPr>
-          <w:rFonts w:ascii="Calibri" w:hAnsi="Calibri" w:cs="Calibri" w:eastAsia="Calibri"/>
-          <w:color w:val="auto"/>
-          <w:spacing w:val="0"/>
-          <w:position w:val="0"/>
-          <w:sz w:val="22"/>
-          <w:shd w:fill="auto" w:val="clear"/>
-        </w:rPr>
-        <w:t xml:space="preserve">2) Click "Connect as..."</w:t>
-      </w:r>
-    </w:p>
-    <w:p>
-      <w:pPr>
-        <w:spacing w:before="0" w:after="0" w:line="240"/>
-        <w:ind w:right="0" w:left="0" w:firstLine="0"/>
-        <w:jc w:val="left"/>
-        <w:rPr>
-          <w:rFonts w:ascii="Calibri" w:hAnsi="Calibri" w:cs="Calibri" w:eastAsia="Calibri"/>
-          <w:color w:val="auto"/>
-          <w:spacing w:val="0"/>
-          <w:position w:val="0"/>
-          <w:sz w:val="22"/>
-          <w:shd w:fill="auto" w:val="clear"/>
-        </w:rPr>
-      </w:pPr>
-      <w:r>
-        <w:object w:dxaOrig="7799" w:dyaOrig="5804">
-          <v:rect xmlns:o="urn:schemas-microsoft-com:office:office" xmlns:v="urn:schemas-microsoft-com:vml" id="rectole0000000004" style="width:389.950000pt;height:290.200000pt" o:preferrelative="t" o:ole="">
-            <o:lock v:ext="edit"/>
-            <v:imagedata xmlns:r="http://schemas.openxmlformats.org/officeDocument/2006/relationships" r:id="docRId10" o:title=""/>
-          </v:rect>
-          <o:OLEObject xmlns:r="http://schemas.openxmlformats.org/officeDocument/2006/relationships" xmlns:o="urn:schemas-microsoft-com:office:office" Type="Embed" ProgID="StaticMetafile" DrawAspect="Content" ObjectID="0000000004" ShapeID="rectole0000000004" r:id="docRId9"/>
-        </w:object>
-      </w:r>
-    </w:p>
-    <w:p>
-      <w:pPr>
-        <w:spacing w:before="0" w:after="0" w:line="240"/>
-        <w:ind w:right="0" w:left="0" w:firstLine="0"/>
-        <w:jc w:val="left"/>
-        <w:rPr>
-          <w:rFonts w:ascii="Calibri" w:hAnsi="Calibri" w:cs="Calibri" w:eastAsia="Calibri"/>
-          <w:color w:val="auto"/>
-          <w:spacing w:val="0"/>
-          <w:position w:val="0"/>
-          <w:sz w:val="22"/>
-          <w:shd w:fill="auto" w:val="clear"/>
-        </w:rPr>
-      </w:pPr>
-    </w:p>
-    <w:p>
-      <w:pPr>
-        <w:spacing w:before="0" w:after="0" w:line="240"/>
-        <w:ind w:right="0" w:left="0" w:firstLine="0"/>
-        <w:jc w:val="left"/>
-        <w:rPr>
-          <w:rFonts w:ascii="Calibri" w:hAnsi="Calibri" w:cs="Calibri" w:eastAsia="Calibri"/>
-          <w:color w:val="auto"/>
-          <w:spacing w:val="0"/>
-          <w:position w:val="0"/>
-          <w:sz w:val="22"/>
-          <w:shd w:fill="auto" w:val="clear"/>
-        </w:rPr>
-      </w:pPr>
-      <w:r>
-        <w:rPr>
-          <w:rFonts w:ascii="Calibri" w:hAnsi="Calibri" w:cs="Calibri" w:eastAsia="Calibri"/>
-          <w:color w:val="auto"/>
-          <w:spacing w:val="0"/>
-          <w:position w:val="0"/>
-          <w:sz w:val="22"/>
-          <w:shd w:fill="auto" w:val="clear"/>
-        </w:rPr>
-        <w:t xml:space="preserve">2) Select "Specific user" and click "Set..."</w:t>
-      </w:r>
-    </w:p>
-    <w:p>
-      <w:pPr>
-        <w:spacing w:before="0" w:after="0" w:line="240"/>
-        <w:ind w:right="0" w:left="0" w:firstLine="0"/>
-        <w:jc w:val="left"/>
-        <w:rPr>
-          <w:rFonts w:ascii="Calibri" w:hAnsi="Calibri" w:cs="Calibri" w:eastAsia="Calibri"/>
-          <w:color w:val="auto"/>
-          <w:spacing w:val="0"/>
-          <w:position w:val="0"/>
-          <w:sz w:val="22"/>
-          <w:shd w:fill="auto" w:val="clear"/>
-        </w:rPr>
-      </w:pPr>
-      <w:r>
-        <w:object w:dxaOrig="6480" w:dyaOrig="3300">
-          <v:rect xmlns:o="urn:schemas-microsoft-com:office:office" xmlns:v="urn:schemas-microsoft-com:vml" id="rectole0000000005" style="width:324.000000pt;height:165.000000pt" o:preferrelative="t" o:ole="">
-            <o:lock v:ext="edit"/>
-            <v:imagedata xmlns:r="http://schemas.openxmlformats.org/officeDocument/2006/relationships" r:id="docRId12" o:title=""/>
-          </v:rect>
-          <o:OLEObject xmlns:r="http://schemas.openxmlformats.org/officeDocument/2006/relationships" xmlns:o="urn:schemas-microsoft-com:office:office" Type="Embed" ProgID="StaticMetafile" DrawAspect="Content" ObjectID="0000000005" ShapeID="rectole0000000005" r:id="docRId11"/>
-        </w:object>
-      </w:r>
-    </w:p>
-    <w:p>
-      <w:pPr>
-        <w:spacing w:before="0" w:after="0" w:line="240"/>
-        <w:ind w:right="0" w:left="0" w:firstLine="0"/>
-        <w:jc w:val="left"/>
-        <w:rPr>
-          <w:rFonts w:ascii="Calibri" w:hAnsi="Calibri" w:cs="Calibri" w:eastAsia="Calibri"/>
-          <w:color w:val="auto"/>
-          <w:spacing w:val="0"/>
-          <w:position w:val="0"/>
-          <w:sz w:val="22"/>
-          <w:shd w:fill="auto" w:val="clear"/>
-        </w:rPr>
-      </w:pPr>
-    </w:p>
-    <w:p>
-      <w:pPr>
-        <w:spacing w:before="0" w:after="0" w:line="240"/>
-        <w:ind w:right="0" w:left="0" w:firstLine="0"/>
-        <w:jc w:val="left"/>
-        <w:rPr>
-          <w:rFonts w:ascii="Calibri" w:hAnsi="Calibri" w:cs="Calibri" w:eastAsia="Calibri"/>
-          <w:color w:val="auto"/>
-          <w:spacing w:val="0"/>
-          <w:position w:val="0"/>
-          <w:sz w:val="22"/>
-          <w:shd w:fill="auto" w:val="clear"/>
-        </w:rPr>
-      </w:pPr>
-      <w:r>
-        <w:rPr>
-          <w:rFonts w:ascii="Calibri" w:hAnsi="Calibri" w:cs="Calibri" w:eastAsia="Calibri"/>
-          <w:color w:val="auto"/>
-          <w:spacing w:val="0"/>
-          <w:position w:val="0"/>
-          <w:sz w:val="22"/>
-          <w:shd w:fill="auto" w:val="clear"/>
-        </w:rPr>
-        <w:t xml:space="preserve">3) Set the User name to </w:t>
-      </w:r>
-      <w:r>
-        <w:rPr>
-          <w:rFonts w:ascii="Calibri" w:hAnsi="Calibri" w:cs="Calibri" w:eastAsia="Calibri"/>
-          <w:b/>
-          <w:color w:val="auto"/>
-          <w:spacing w:val="0"/>
-          <w:position w:val="0"/>
-          <w:sz w:val="22"/>
-          <w:shd w:fill="auto" w:val="clear"/>
-        </w:rPr>
-        <w:t xml:space="preserve">webuser</w:t>
-      </w:r>
-      <w:r>
-        <w:rPr>
-          <w:rFonts w:ascii="Calibri" w:hAnsi="Calibri" w:cs="Calibri" w:eastAsia="Calibri"/>
-          <w:color w:val="auto"/>
-          <w:spacing w:val="0"/>
-          <w:position w:val="0"/>
-          <w:sz w:val="22"/>
-          <w:shd w:fill="auto" w:val="clear"/>
-        </w:rPr>
-        <w:t xml:space="preserve">, set the password </w:t>
-      </w:r>
-      <w:r>
-        <w:rPr>
-          <w:rFonts w:ascii="Calibri" w:hAnsi="Calibri" w:cs="Calibri" w:eastAsia="Calibri"/>
-          <w:b/>
-          <w:color w:val="auto"/>
-          <w:spacing w:val="0"/>
-          <w:position w:val="0"/>
-          <w:sz w:val="22"/>
-          <w:shd w:fill="auto" w:val="clear"/>
-        </w:rPr>
-        <w:t xml:space="preserve">R2G2u$er </w:t>
-      </w:r>
-      <w:r>
-        <w:rPr>
-          <w:rFonts w:ascii="Calibri" w:hAnsi="Calibri" w:cs="Calibri" w:eastAsia="Calibri"/>
-          <w:color w:val="auto"/>
-          <w:spacing w:val="0"/>
-          <w:position w:val="0"/>
-          <w:sz w:val="22"/>
-          <w:shd w:fill="auto" w:val="clear"/>
-        </w:rPr>
-        <w:t xml:space="preserve">then click "OK"</w:t>
-      </w:r>
-    </w:p>
-    <w:p>
-      <w:pPr>
-        <w:spacing w:before="0" w:after="0" w:line="240"/>
-        <w:ind w:right="0" w:left="0" w:firstLine="0"/>
-        <w:jc w:val="left"/>
-        <w:rPr>
-          <w:rFonts w:ascii="Calibri" w:hAnsi="Calibri" w:cs="Calibri" w:eastAsia="Calibri"/>
-          <w:color w:val="auto"/>
-          <w:spacing w:val="0"/>
-          <w:position w:val="0"/>
-          <w:sz w:val="22"/>
-          <w:shd w:fill="auto" w:val="clear"/>
-        </w:rPr>
-      </w:pPr>
-      <w:r>
-        <w:object w:dxaOrig="4935" w:dyaOrig="3795">
-          <v:rect xmlns:o="urn:schemas-microsoft-com:office:office" xmlns:v="urn:schemas-microsoft-com:vml" id="rectole0000000006" style="width:246.750000pt;height:189.750000pt" o:preferrelative="t" o:ole="">
-            <o:lock v:ext="edit"/>
-            <v:imagedata xmlns:r="http://schemas.openxmlformats.org/officeDocument/2006/relationships" r:id="docRId14" o:title=""/>
-          </v:rect>
-          <o:OLEObject xmlns:r="http://schemas.openxmlformats.org/officeDocument/2006/relationships" xmlns:o="urn:schemas-microsoft-com:office:office" Type="Embed" ProgID="StaticMetafile" DrawAspect="Content" ObjectID="0000000006" ShapeID="rectole0000000006" r:id="docRId13"/>
-        </w:object>
-      </w:r>
-    </w:p>
-    <w:p>
-      <w:pPr>
-        <w:spacing w:before="0" w:after="0" w:line="240"/>
-        <w:ind w:right="0" w:left="0" w:firstLine="0"/>
-        <w:jc w:val="left"/>
-        <w:rPr>
-          <w:rFonts w:ascii="Calibri" w:hAnsi="Calibri" w:cs="Calibri" w:eastAsia="Calibri"/>
-          <w:color w:val="auto"/>
-          <w:spacing w:val="0"/>
-          <w:position w:val="0"/>
-          <w:sz w:val="22"/>
-          <w:shd w:fill="auto" w:val="clear"/>
-        </w:rPr>
-      </w:pPr>
-    </w:p>
-    <w:p>
-      <w:pPr>
-        <w:spacing w:before="0" w:after="0" w:line="240"/>
-        <w:ind w:right="0" w:left="0" w:firstLine="0"/>
-        <w:jc w:val="left"/>
-        <w:rPr>
-          <w:rFonts w:ascii="Calibri" w:hAnsi="Calibri" w:cs="Calibri" w:eastAsia="Calibri"/>
-          <w:color w:val="auto"/>
-          <w:spacing w:val="0"/>
-          <w:position w:val="0"/>
-          <w:sz w:val="22"/>
-          <w:shd w:fill="auto" w:val="clear"/>
-        </w:rPr>
-      </w:pPr>
-      <w:r>
-        <w:rPr>
-          <w:rFonts w:ascii="Calibri" w:hAnsi="Calibri" w:cs="Calibri" w:eastAsia="Calibri"/>
-          <w:color w:val="auto"/>
-          <w:spacing w:val="0"/>
-          <w:position w:val="0"/>
-          <w:sz w:val="22"/>
-          <w:shd w:fill="auto" w:val="clear"/>
-        </w:rPr>
-        <w:t xml:space="preserve">4) Click "OK" on the </w:t>
+        <w:t xml:space="preserve">http:\\localhost\Keebee.AAT.Administrator</w:t>
+      </w:r>
+    </w:p>
+    <w:p>
+      <w:pPr>
+        <w:numPr>
+          <w:ilvl w:val="0"/>
+          <w:numId w:val="22"/>
+        </w:numPr>
+        <w:spacing w:before="0" w:after="0" w:line="240"/>
+        <w:ind w:right="0" w:left="720" w:hanging="360"/>
+        <w:jc w:val="left"/>
+        <w:rPr>
+          <w:rFonts w:ascii="Calibri" w:hAnsi="Calibri" w:cs="Calibri" w:eastAsia="Calibri"/>
+          <w:color w:val="auto"/>
+          <w:spacing w:val="0"/>
+          <w:position w:val="0"/>
+          <w:sz w:val="22"/>
+          <w:shd w:fill="auto" w:val="clear"/>
+        </w:rPr>
+      </w:pPr>
+      <w:r>
+        <w:rPr>
+          <w:rFonts w:ascii="Calibri" w:hAnsi="Calibri" w:cs="Calibri" w:eastAsia="Calibri"/>
+          <w:color w:val="auto"/>
+          <w:spacing w:val="0"/>
+          <w:position w:val="0"/>
+          <w:sz w:val="22"/>
+          <w:shd w:fill="auto" w:val="clear"/>
+        </w:rPr>
+        <w:t xml:space="preserve">Login as Administrator (password @dmin)</w:t>
+      </w:r>
+    </w:p>
+    <w:p>
+      <w:pPr>
+        <w:numPr>
+          <w:ilvl w:val="0"/>
+          <w:numId w:val="22"/>
+        </w:numPr>
+        <w:spacing w:before="0" w:after="0" w:line="240"/>
+        <w:ind w:right="0" w:left="720" w:hanging="360"/>
+        <w:jc w:val="left"/>
+        <w:rPr>
+          <w:rFonts w:ascii="Calibri" w:hAnsi="Calibri" w:cs="Calibri" w:eastAsia="Calibri"/>
+          <w:color w:val="auto"/>
+          <w:spacing w:val="0"/>
+          <w:position w:val="0"/>
+          <w:sz w:val="22"/>
+          <w:shd w:fill="auto" w:val="clear"/>
+        </w:rPr>
+      </w:pPr>
+      <w:r>
+        <w:rPr>
+          <w:rFonts w:ascii="Calibri" w:hAnsi="Calibri" w:cs="Calibri" w:eastAsia="Calibri"/>
+          <w:color w:val="auto"/>
+          <w:spacing w:val="0"/>
+          <w:position w:val="0"/>
+          <w:sz w:val="22"/>
+          <w:shd w:fill="auto" w:val="clear"/>
+        </w:rPr>
+        <w:t xml:space="preserve">Navigate through all the screens to ensure IIS is functioning</w:t>
+      </w:r>
+    </w:p>
+    <w:p>
+      <w:pPr>
+        <w:numPr>
+          <w:ilvl w:val="0"/>
+          <w:numId w:val="22"/>
+        </w:numPr>
+        <w:spacing w:before="0" w:after="0" w:line="240"/>
+        <w:ind w:right="0" w:left="720" w:hanging="360"/>
+        <w:jc w:val="left"/>
+        <w:rPr>
+          <w:rFonts w:ascii="Calibri" w:hAnsi="Calibri" w:cs="Calibri" w:eastAsia="Calibri"/>
+          <w:color w:val="auto"/>
+          <w:spacing w:val="0"/>
+          <w:position w:val="0"/>
+          <w:sz w:val="22"/>
+          <w:shd w:fill="auto" w:val="clear"/>
+        </w:rPr>
+      </w:pPr>
+      <w:r>
+        <w:rPr>
+          <w:rFonts w:ascii="Calibri" w:hAnsi="Calibri" w:cs="Calibri" w:eastAsia="Calibri"/>
+          <w:color w:val="auto"/>
+          <w:spacing w:val="0"/>
+          <w:position w:val="0"/>
+          <w:sz w:val="22"/>
+          <w:shd w:fill="auto" w:val="clear"/>
+        </w:rPr>
+        <w:t xml:space="preserve">In </w:t>
       </w:r>
       <w:r>
         <w:rPr>
@@ -1377,83 +1101,149 @@
           <w:sz w:val="22"/>
           <w:shd w:fill="auto" w:val="clear"/>
         </w:rPr>
-        <w:t xml:space="preserve">Connect As</w:t>
-      </w:r>
-      <w:r>
-        <w:rPr>
-          <w:rFonts w:ascii="Calibri" w:hAnsi="Calibri" w:cs="Calibri" w:eastAsia="Calibri"/>
-          <w:color w:val="auto"/>
-          <w:spacing w:val="0"/>
-          <w:position w:val="0"/>
-          <w:sz w:val="22"/>
-          <w:shd w:fill="auto" w:val="clear"/>
-        </w:rPr>
-        <w:t xml:space="preserve"> dialog</w:t>
-      </w:r>
-    </w:p>
-    <w:p>
-      <w:pPr>
-        <w:spacing w:before="0" w:after="0" w:line="240"/>
-        <w:ind w:right="0" w:left="0" w:firstLine="0"/>
-        <w:jc w:val="left"/>
-        <w:rPr>
-          <w:rFonts w:ascii="Calibri" w:hAnsi="Calibri" w:cs="Calibri" w:eastAsia="Calibri"/>
-          <w:color w:val="auto"/>
-          <w:spacing w:val="0"/>
-          <w:position w:val="0"/>
-          <w:sz w:val="22"/>
-          <w:shd w:fill="auto" w:val="clear"/>
-        </w:rPr>
-      </w:pPr>
-      <w:r>
-        <w:object w:dxaOrig="6494" w:dyaOrig="3284">
-          <v:rect xmlns:o="urn:schemas-microsoft-com:office:office" xmlns:v="urn:schemas-microsoft-com:vml" id="rectole0000000007" style="width:324.700000pt;height:164.200000pt" o:preferrelative="t" o:ole="">
-            <o:lock v:ext="edit"/>
-            <v:imagedata xmlns:r="http://schemas.openxmlformats.org/officeDocument/2006/relationships" r:id="docRId16" o:title=""/>
-          </v:rect>
-          <o:OLEObject xmlns:r="http://schemas.openxmlformats.org/officeDocument/2006/relationships" xmlns:o="urn:schemas-microsoft-com:office:office" Type="Embed" ProgID="StaticMetafile" DrawAspect="Content" ObjectID="0000000007" ShapeID="rectole0000000007" r:id="docRId15"/>
-        </w:object>
-      </w:r>
-    </w:p>
-    <w:p>
-      <w:pPr>
-        <w:spacing w:before="0" w:after="0" w:line="240"/>
-        <w:ind w:right="0" w:left="0" w:firstLine="0"/>
-        <w:jc w:val="left"/>
-        <w:rPr>
-          <w:rFonts w:ascii="Calibri" w:hAnsi="Calibri" w:cs="Calibri" w:eastAsia="Calibri"/>
-          <w:color w:val="auto"/>
-          <w:spacing w:val="0"/>
-          <w:position w:val="0"/>
-          <w:sz w:val="22"/>
-          <w:shd w:fill="auto" w:val="clear"/>
-        </w:rPr>
-      </w:pPr>
-    </w:p>
-    <w:p>
-      <w:pPr>
-        <w:spacing w:before="0" w:after="0" w:line="240"/>
-        <w:ind w:right="0" w:left="0" w:firstLine="0"/>
-        <w:jc w:val="left"/>
-        <w:rPr>
-          <w:rFonts w:ascii="Calibri" w:hAnsi="Calibri" w:cs="Calibri" w:eastAsia="Calibri"/>
-          <w:color w:val="auto"/>
-          <w:spacing w:val="0"/>
-          <w:position w:val="0"/>
-          <w:sz w:val="22"/>
-          <w:shd w:fill="auto" w:val="clear"/>
-        </w:rPr>
-      </w:pPr>
-      <w:r>
-        <w:rPr>
-          <w:rFonts w:ascii="Calibri" w:hAnsi="Calibri" w:cs="Calibri" w:eastAsia="Calibri"/>
-          <w:color w:val="auto"/>
-          <w:spacing w:val="0"/>
-          <w:position w:val="0"/>
-          <w:sz w:val="22"/>
-          <w:shd w:fill="auto" w:val="clear"/>
-        </w:rPr>
-        <w:t xml:space="preserve">5) Click "Test Settings" on the </w:t>
+        <w:t xml:space="preserve">Public Library</w:t>
+      </w:r>
+      <w:r>
+        <w:rPr>
+          <w:rFonts w:ascii="Calibri" w:hAnsi="Calibri" w:cs="Calibri" w:eastAsia="Calibri"/>
+          <w:color w:val="auto"/>
+          <w:spacing w:val="0"/>
+          <w:position w:val="0"/>
+          <w:sz w:val="22"/>
+          <w:shd w:fill="auto" w:val="clear"/>
+        </w:rPr>
+        <w:t xml:space="preserve">  ensure there is media seeded for all media types and response types</w:t>
+      </w:r>
+    </w:p>
+    <w:p>
+      <w:pPr>
+        <w:numPr>
+          <w:ilvl w:val="0"/>
+          <w:numId w:val="22"/>
+        </w:numPr>
+        <w:spacing w:before="0" w:after="0" w:line="240"/>
+        <w:ind w:right="0" w:left="720" w:hanging="360"/>
+        <w:jc w:val="left"/>
+        <w:rPr>
+          <w:rFonts w:ascii="Calibri" w:hAnsi="Calibri" w:cs="Calibri" w:eastAsia="Calibri"/>
+          <w:color w:val="auto"/>
+          <w:spacing w:val="0"/>
+          <w:position w:val="0"/>
+          <w:sz w:val="22"/>
+          <w:shd w:fill="auto" w:val="clear"/>
+        </w:rPr>
+      </w:pPr>
+      <w:r>
+        <w:rPr>
+          <w:rFonts w:ascii="Calibri" w:hAnsi="Calibri" w:cs="Calibri" w:eastAsia="Calibri"/>
+          <w:color w:val="auto"/>
+          <w:spacing w:val="0"/>
+          <w:position w:val="0"/>
+          <w:sz w:val="22"/>
+          <w:shd w:fill="auto" w:val="clear"/>
+        </w:rPr>
+        <w:t xml:space="preserve">Logout</w:t>
+      </w:r>
+    </w:p>
+    <w:p>
+      <w:pPr>
+        <w:spacing w:before="0" w:after="0" w:line="240"/>
+        <w:ind w:right="0" w:left="0" w:firstLine="0"/>
+        <w:jc w:val="left"/>
+        <w:rPr>
+          <w:rFonts w:ascii="Calibri" w:hAnsi="Calibri" w:cs="Calibri" w:eastAsia="Calibri"/>
+          <w:color w:val="auto"/>
+          <w:spacing w:val="0"/>
+          <w:position w:val="0"/>
+          <w:sz w:val="22"/>
+          <w:shd w:fill="auto" w:val="clear"/>
+        </w:rPr>
+      </w:pPr>
+    </w:p>
+    <w:p>
+      <w:pPr>
+        <w:spacing w:before="0" w:after="0" w:line="240"/>
+        <w:ind w:right="0" w:left="0" w:firstLine="0"/>
+        <w:jc w:val="left"/>
+        <w:rPr>
+          <w:rFonts w:ascii="Calibri" w:hAnsi="Calibri" w:cs="Calibri" w:eastAsia="Calibri"/>
+          <w:color w:val="auto"/>
+          <w:spacing w:val="0"/>
+          <w:position w:val="0"/>
+          <w:sz w:val="32"/>
+          <w:shd w:fill="auto" w:val="clear"/>
+        </w:rPr>
+      </w:pPr>
+      <w:r>
+        <w:rPr>
+          <w:rFonts w:ascii="Calibri" w:hAnsi="Calibri" w:cs="Calibri" w:eastAsia="Calibri"/>
+          <w:color w:val="auto"/>
+          <w:spacing w:val="0"/>
+          <w:position w:val="0"/>
+          <w:sz w:val="32"/>
+          <w:shd w:fill="auto" w:val="clear"/>
+        </w:rPr>
+        <w:t xml:space="preserve">Run R2G2 Display App in Debug Mode</w:t>
+      </w:r>
+    </w:p>
+    <w:p>
+      <w:pPr>
+        <w:numPr>
+          <w:ilvl w:val="0"/>
+          <w:numId w:val="24"/>
+        </w:numPr>
+        <w:spacing w:before="0" w:after="0" w:line="240"/>
+        <w:ind w:right="0" w:left="720" w:hanging="360"/>
+        <w:jc w:val="left"/>
+        <w:rPr>
+          <w:rFonts w:ascii="Calibri" w:hAnsi="Calibri" w:cs="Calibri" w:eastAsia="Calibri"/>
+          <w:color w:val="auto"/>
+          <w:spacing w:val="0"/>
+          <w:position w:val="0"/>
+          <w:sz w:val="22"/>
+          <w:shd w:fill="auto" w:val="clear"/>
+        </w:rPr>
+      </w:pPr>
+      <w:r>
+        <w:rPr>
+          <w:rFonts w:ascii="Calibri" w:hAnsi="Calibri" w:cs="Calibri" w:eastAsia="Calibri"/>
+          <w:color w:val="auto"/>
+          <w:spacing w:val="0"/>
+          <w:position w:val="0"/>
+          <w:sz w:val="22"/>
+          <w:shd w:fill="auto" w:val="clear"/>
+        </w:rPr>
+        <w:t xml:space="preserve">Navigate to "C:\Deployments\UI\Display\1.0.0.0\Debug"</w:t>
+      </w:r>
+    </w:p>
+    <w:p>
+      <w:pPr>
+        <w:numPr>
+          <w:ilvl w:val="0"/>
+          <w:numId w:val="24"/>
+        </w:numPr>
+        <w:spacing w:before="0" w:after="0" w:line="240"/>
+        <w:ind w:right="0" w:left="720" w:hanging="360"/>
+        <w:jc w:val="left"/>
+        <w:rPr>
+          <w:rFonts w:ascii="Calibri" w:hAnsi="Calibri" w:cs="Calibri" w:eastAsia="Calibri"/>
+          <w:color w:val="auto"/>
+          <w:spacing w:val="0"/>
+          <w:position w:val="0"/>
+          <w:sz w:val="22"/>
+          <w:shd w:fill="auto" w:val="clear"/>
+        </w:rPr>
+      </w:pPr>
+      <w:r>
+        <w:rPr>
+          <w:rFonts w:ascii="Calibri" w:hAnsi="Calibri" w:cs="Calibri" w:eastAsia="Calibri"/>
+          <w:color w:val="auto"/>
+          <w:spacing w:val="0"/>
+          <w:position w:val="0"/>
+          <w:sz w:val="22"/>
+          <w:shd w:fill="auto" w:val="clear"/>
+        </w:rPr>
+        <w:t xml:space="preserve">Double-click the file </w:t>
       </w:r>
       <w:r>
         <w:rPr>
@@ -1465,83 +1255,168 @@
           <w:sz w:val="22"/>
           <w:shd w:fill="auto" w:val="clear"/>
         </w:rPr>
-        <w:t xml:space="preserve">Edit Application </w:t>
-      </w:r>
-      <w:r>
-        <w:rPr>
-          <w:rFonts w:ascii="Calibri" w:hAnsi="Calibri" w:cs="Calibri" w:eastAsia="Calibri"/>
-          <w:color w:val="auto"/>
-          <w:spacing w:val="0"/>
-          <w:position w:val="0"/>
-          <w:sz w:val="22"/>
-          <w:shd w:fill="auto" w:val="clear"/>
-        </w:rPr>
-        <w:t xml:space="preserve">dialog</w:t>
-      </w:r>
-    </w:p>
-    <w:p>
-      <w:pPr>
-        <w:spacing w:before="0" w:after="0" w:line="240"/>
-        <w:ind w:right="0" w:left="0" w:firstLine="0"/>
-        <w:jc w:val="left"/>
-        <w:rPr>
-          <w:rFonts w:ascii="Calibri" w:hAnsi="Calibri" w:cs="Calibri" w:eastAsia="Calibri"/>
-          <w:color w:val="auto"/>
-          <w:spacing w:val="0"/>
-          <w:position w:val="0"/>
-          <w:sz w:val="22"/>
-          <w:shd w:fill="auto" w:val="clear"/>
-        </w:rPr>
-      </w:pPr>
-      <w:r>
-        <w:object w:dxaOrig="7769" w:dyaOrig="5774">
-          <v:rect xmlns:o="urn:schemas-microsoft-com:office:office" xmlns:v="urn:schemas-microsoft-com:vml" id="rectole0000000008" style="width:388.450000pt;height:288.700000pt" o:preferrelative="t" o:ole="">
-            <o:lock v:ext="edit"/>
-            <v:imagedata xmlns:r="http://schemas.openxmlformats.org/officeDocument/2006/relationships" r:id="docRId18" o:title=""/>
-          </v:rect>
-          <o:OLEObject xmlns:r="http://schemas.openxmlformats.org/officeDocument/2006/relationships" xmlns:o="urn:schemas-microsoft-com:office:office" Type="Embed" ProgID="StaticMetafile" DrawAspect="Content" ObjectID="0000000008" ShapeID="rectole0000000008" r:id="docRId17"/>
-        </w:object>
-      </w:r>
-    </w:p>
-    <w:p>
-      <w:pPr>
-        <w:spacing w:before="0" w:after="0" w:line="240"/>
-        <w:ind w:right="0" w:left="0" w:firstLine="0"/>
-        <w:jc w:val="left"/>
-        <w:rPr>
-          <w:rFonts w:ascii="Calibri" w:hAnsi="Calibri" w:cs="Calibri" w:eastAsia="Calibri"/>
-          <w:color w:val="auto"/>
-          <w:spacing w:val="0"/>
-          <w:position w:val="0"/>
-          <w:sz w:val="22"/>
-          <w:shd w:fill="auto" w:val="clear"/>
-        </w:rPr>
-      </w:pPr>
-    </w:p>
-    <w:p>
-      <w:pPr>
-        <w:spacing w:before="0" w:after="0" w:line="240"/>
-        <w:ind w:right="0" w:left="0" w:firstLine="0"/>
-        <w:jc w:val="left"/>
-        <w:rPr>
-          <w:rFonts w:ascii="Calibri" w:hAnsi="Calibri" w:cs="Calibri" w:eastAsia="Calibri"/>
-          <w:color w:val="auto"/>
-          <w:spacing w:val="0"/>
-          <w:position w:val="0"/>
-          <w:sz w:val="22"/>
-          <w:shd w:fill="auto" w:val="clear"/>
-        </w:rPr>
-      </w:pPr>
-      <w:r>
-        <w:rPr>
-          <w:rFonts w:ascii="Calibri" w:hAnsi="Calibri" w:cs="Calibri" w:eastAsia="Calibri"/>
-          <w:color w:val="auto"/>
-          <w:spacing w:val="0"/>
-          <w:position w:val="0"/>
-          <w:sz w:val="22"/>
-          <w:shd w:fill="auto" w:val="clear"/>
-        </w:rPr>
-        <w:t xml:space="preserve">6) Verify that the username/password were entered correctly and clock "Close" on the </w:t>
+        <w:t xml:space="preserve">Keebee.AAT.Display.exe</w:t>
+      </w:r>
+    </w:p>
+    <w:p>
+      <w:pPr>
+        <w:numPr>
+          <w:ilvl w:val="0"/>
+          <w:numId w:val="24"/>
+        </w:numPr>
+        <w:spacing w:before="0" w:after="0" w:line="240"/>
+        <w:ind w:right="0" w:left="720" w:hanging="360"/>
+        <w:jc w:val="left"/>
+        <w:rPr>
+          <w:rFonts w:ascii="Calibri" w:hAnsi="Calibri" w:cs="Calibri" w:eastAsia="Calibri"/>
+          <w:color w:val="auto"/>
+          <w:spacing w:val="0"/>
+          <w:position w:val="0"/>
+          <w:sz w:val="22"/>
+          <w:shd w:fill="auto" w:val="clear"/>
+        </w:rPr>
+      </w:pPr>
+      <w:r>
+        <w:rPr>
+          <w:rFonts w:ascii="Calibri" w:hAnsi="Calibri" w:cs="Calibri" w:eastAsia="Calibri"/>
+          <w:color w:val="auto"/>
+          <w:spacing w:val="0"/>
+          <w:position w:val="0"/>
+          <w:sz w:val="22"/>
+          <w:shd w:fill="auto" w:val="clear"/>
+        </w:rPr>
+        <w:t xml:space="preserve">Ensure thath events can be triggered with phidget sensor activity</w:t>
+      </w:r>
+    </w:p>
+    <w:p>
+      <w:pPr>
+        <w:numPr>
+          <w:ilvl w:val="0"/>
+          <w:numId w:val="24"/>
+        </w:numPr>
+        <w:spacing w:before="0" w:after="0" w:line="240"/>
+        <w:ind w:right="0" w:left="720" w:hanging="360"/>
+        <w:jc w:val="left"/>
+        <w:rPr>
+          <w:rFonts w:ascii="Calibri" w:hAnsi="Calibri" w:cs="Calibri" w:eastAsia="Calibri"/>
+          <w:color w:val="auto"/>
+          <w:spacing w:val="0"/>
+          <w:position w:val="0"/>
+          <w:sz w:val="22"/>
+          <w:shd w:fill="auto" w:val="clear"/>
+        </w:rPr>
+      </w:pPr>
+      <w:r>
+        <w:rPr>
+          <w:rFonts w:ascii="Calibri" w:hAnsi="Calibri" w:cs="Calibri" w:eastAsia="Calibri"/>
+          <w:color w:val="auto"/>
+          <w:spacing w:val="0"/>
+          <w:position w:val="0"/>
+          <w:sz w:val="22"/>
+          <w:shd w:fill="auto" w:val="clear"/>
+        </w:rPr>
+        <w:t xml:space="preserve">To kill the display activate any sensor plugged into slot "3"</w:t>
+      </w:r>
+    </w:p>
+    <w:p>
+      <w:pPr>
+        <w:spacing w:before="0" w:after="0" w:line="240"/>
+        <w:ind w:right="0" w:left="0" w:firstLine="0"/>
+        <w:jc w:val="left"/>
+        <w:rPr>
+          <w:rFonts w:ascii="Calibri" w:hAnsi="Calibri" w:cs="Calibri" w:eastAsia="Calibri"/>
+          <w:color w:val="auto"/>
+          <w:spacing w:val="0"/>
+          <w:position w:val="0"/>
+          <w:sz w:val="22"/>
+          <w:shd w:fill="auto" w:val="clear"/>
+        </w:rPr>
+      </w:pPr>
+    </w:p>
+    <w:p>
+      <w:pPr>
+        <w:spacing w:before="0" w:after="0" w:line="240"/>
+        <w:ind w:right="0" w:left="360" w:firstLine="0"/>
+        <w:jc w:val="left"/>
+        <w:rPr>
+          <w:rFonts w:ascii="Calibri" w:hAnsi="Calibri" w:cs="Calibri" w:eastAsia="Calibri"/>
+          <w:color w:val="auto"/>
+          <w:spacing w:val="0"/>
+          <w:position w:val="0"/>
+          <w:sz w:val="22"/>
+          <w:shd w:fill="auto" w:val="clear"/>
+        </w:rPr>
+      </w:pPr>
+      <w:r>
+        <w:rPr>
+          <w:rFonts w:ascii="Calibri" w:hAnsi="Calibri" w:cs="Calibri" w:eastAsia="Calibri"/>
+          <w:color w:val="auto"/>
+          <w:spacing w:val="0"/>
+          <w:position w:val="0"/>
+          <w:sz w:val="22"/>
+          <w:shd w:fill="auto" w:val="clear"/>
+        </w:rPr>
+        <w:t xml:space="preserve">If no phigets are currently plugged in</w:t>
+      </w:r>
+    </w:p>
+    <w:p>
+      <w:pPr>
+        <w:numPr>
+          <w:ilvl w:val="0"/>
+          <w:numId w:val="27"/>
+        </w:numPr>
+        <w:spacing w:before="0" w:after="0" w:line="240"/>
+        <w:ind w:right="0" w:left="1080" w:hanging="360"/>
+        <w:jc w:val="left"/>
+        <w:rPr>
+          <w:rFonts w:ascii="Calibri" w:hAnsi="Calibri" w:cs="Calibri" w:eastAsia="Calibri"/>
+          <w:color w:val="auto"/>
+          <w:spacing w:val="0"/>
+          <w:position w:val="0"/>
+          <w:sz w:val="22"/>
+          <w:shd w:fill="auto" w:val="clear"/>
+        </w:rPr>
+      </w:pPr>
+      <w:r>
+        <w:rPr>
+          <w:rFonts w:ascii="Calibri" w:hAnsi="Calibri" w:cs="Calibri" w:eastAsia="Calibri"/>
+          <w:color w:val="auto"/>
+          <w:spacing w:val="0"/>
+          <w:position w:val="0"/>
+          <w:sz w:val="22"/>
+          <w:shd w:fill="auto" w:val="clear"/>
+        </w:rPr>
+        <w:t xml:space="preserve">Using Windows Explorer navigate to "C:\Deployments\UI\Simulator\1.0.0.0"</w:t>
+      </w:r>
+    </w:p>
+    <w:p>
+      <w:pPr>
+        <w:numPr>
+          <w:ilvl w:val="0"/>
+          <w:numId w:val="27"/>
+        </w:numPr>
+        <w:spacing w:before="0" w:after="0" w:line="240"/>
+        <w:ind w:right="0" w:left="1080" w:hanging="360"/>
+        <w:jc w:val="left"/>
+        <w:rPr>
+          <w:rFonts w:ascii="Calibri" w:hAnsi="Calibri" w:cs="Calibri" w:eastAsia="Calibri"/>
+          <w:color w:val="auto"/>
+          <w:spacing w:val="0"/>
+          <w:position w:val="0"/>
+          <w:sz w:val="22"/>
+          <w:shd w:fill="auto" w:val="clear"/>
+        </w:rPr>
+      </w:pPr>
+      <w:r>
+        <w:rPr>
+          <w:rFonts w:ascii="Calibri" w:hAnsi="Calibri" w:cs="Calibri" w:eastAsia="Calibri"/>
+          <w:color w:val="auto"/>
+          <w:spacing w:val="0"/>
+          <w:position w:val="0"/>
+          <w:sz w:val="22"/>
+          <w:shd w:fill="auto" w:val="clear"/>
+        </w:rPr>
+        <w:t xml:space="preserve">Double-click the file </w:t>
       </w:r>
       <w:r>
         <w:rPr>
@@ -1553,656 +1428,6 @@
           <w:sz w:val="22"/>
           <w:shd w:fill="auto" w:val="clear"/>
         </w:rPr>
-        <w:t xml:space="preserve">Test Connection </w:t>
-      </w:r>
-      <w:r>
-        <w:rPr>
-          <w:rFonts w:ascii="Calibri" w:hAnsi="Calibri" w:cs="Calibri" w:eastAsia="Calibri"/>
-          <w:color w:val="auto"/>
-          <w:spacing w:val="0"/>
-          <w:position w:val="0"/>
-          <w:sz w:val="22"/>
-          <w:shd w:fill="auto" w:val="clear"/>
-        </w:rPr>
-        <w:t xml:space="preserve">dialog</w:t>
-      </w:r>
-    </w:p>
-    <w:p>
-      <w:pPr>
-        <w:spacing w:before="0" w:after="0" w:line="240"/>
-        <w:ind w:right="0" w:left="0" w:firstLine="0"/>
-        <w:jc w:val="left"/>
-        <w:rPr>
-          <w:rFonts w:ascii="Calibri" w:hAnsi="Calibri" w:cs="Calibri" w:eastAsia="Calibri"/>
-          <w:color w:val="auto"/>
-          <w:spacing w:val="0"/>
-          <w:position w:val="0"/>
-          <w:sz w:val="22"/>
-          <w:shd w:fill="auto" w:val="clear"/>
-        </w:rPr>
-      </w:pPr>
-      <w:r>
-        <w:object w:dxaOrig="9209" w:dyaOrig="6270">
-          <v:rect xmlns:o="urn:schemas-microsoft-com:office:office" xmlns:v="urn:schemas-microsoft-com:vml" id="rectole0000000009" style="width:460.450000pt;height:313.500000pt" o:preferrelative="t" o:ole="">
-            <o:lock v:ext="edit"/>
-            <v:imagedata xmlns:r="http://schemas.openxmlformats.org/officeDocument/2006/relationships" r:id="docRId20" o:title=""/>
-          </v:rect>
-          <o:OLEObject xmlns:r="http://schemas.openxmlformats.org/officeDocument/2006/relationships" xmlns:o="urn:schemas-microsoft-com:office:office" Type="Embed" ProgID="StaticMetafile" DrawAspect="Content" ObjectID="0000000009" ShapeID="rectole0000000009" r:id="docRId19"/>
-        </w:object>
-      </w:r>
-    </w:p>
-    <w:p>
-      <w:pPr>
-        <w:spacing w:before="0" w:after="0" w:line="240"/>
-        <w:ind w:right="0" w:left="0" w:firstLine="0"/>
-        <w:jc w:val="left"/>
-        <w:rPr>
-          <w:rFonts w:ascii="Calibri" w:hAnsi="Calibri" w:cs="Calibri" w:eastAsia="Calibri"/>
-          <w:color w:val="auto"/>
-          <w:spacing w:val="0"/>
-          <w:position w:val="0"/>
-          <w:sz w:val="22"/>
-          <w:shd w:fill="auto" w:val="clear"/>
-        </w:rPr>
-      </w:pPr>
-    </w:p>
-    <w:p>
-      <w:pPr>
-        <w:spacing w:before="0" w:after="0" w:line="240"/>
-        <w:ind w:right="0" w:left="0" w:firstLine="0"/>
-        <w:jc w:val="left"/>
-        <w:rPr>
-          <w:rFonts w:ascii="Calibri" w:hAnsi="Calibri" w:cs="Calibri" w:eastAsia="Calibri"/>
-          <w:color w:val="auto"/>
-          <w:spacing w:val="0"/>
-          <w:position w:val="0"/>
-          <w:sz w:val="22"/>
-          <w:shd w:fill="auto" w:val="clear"/>
-        </w:rPr>
-      </w:pPr>
-      <w:r>
-        <w:rPr>
-          <w:rFonts w:ascii="Calibri" w:hAnsi="Calibri" w:cs="Calibri" w:eastAsia="Calibri"/>
-          <w:color w:val="auto"/>
-          <w:spacing w:val="0"/>
-          <w:position w:val="0"/>
-          <w:sz w:val="22"/>
-          <w:shd w:fill="auto" w:val="clear"/>
-        </w:rPr>
-        <w:t xml:space="preserve">7) Click "OK" on the </w:t>
-      </w:r>
-      <w:r>
-        <w:rPr>
-          <w:rFonts w:ascii="Calibri" w:hAnsi="Calibri" w:cs="Calibri" w:eastAsia="Calibri"/>
-          <w:i/>
-          <w:color w:val="auto"/>
-          <w:spacing w:val="0"/>
-          <w:position w:val="0"/>
-          <w:sz w:val="22"/>
-          <w:shd w:fill="auto" w:val="clear"/>
-        </w:rPr>
-        <w:t xml:space="preserve">Edit Application</w:t>
-      </w:r>
-      <w:r>
-        <w:rPr>
-          <w:rFonts w:ascii="Calibri" w:hAnsi="Calibri" w:cs="Calibri" w:eastAsia="Calibri"/>
-          <w:color w:val="auto"/>
-          <w:spacing w:val="0"/>
-          <w:position w:val="0"/>
-          <w:sz w:val="22"/>
-          <w:shd w:fill="auto" w:val="clear"/>
-        </w:rPr>
-        <w:t xml:space="preserve"> dialog</w:t>
-      </w:r>
-    </w:p>
-    <w:p>
-      <w:pPr>
-        <w:spacing w:before="0" w:after="0" w:line="240"/>
-        <w:ind w:right="0" w:left="0" w:firstLine="0"/>
-        <w:jc w:val="left"/>
-        <w:rPr>
-          <w:rFonts w:ascii="Calibri" w:hAnsi="Calibri" w:cs="Calibri" w:eastAsia="Calibri"/>
-          <w:color w:val="auto"/>
-          <w:spacing w:val="0"/>
-          <w:position w:val="0"/>
-          <w:sz w:val="22"/>
-          <w:shd w:fill="auto" w:val="clear"/>
-        </w:rPr>
-      </w:pPr>
-      <w:r>
-        <w:object w:dxaOrig="7785" w:dyaOrig="5790">
-          <v:rect xmlns:o="urn:schemas-microsoft-com:office:office" xmlns:v="urn:schemas-microsoft-com:vml" id="rectole0000000010" style="width:389.250000pt;height:289.500000pt" o:preferrelative="t" o:ole="">
-            <o:lock v:ext="edit"/>
-            <v:imagedata xmlns:r="http://schemas.openxmlformats.org/officeDocument/2006/relationships" r:id="docRId22" o:title=""/>
-          </v:rect>
-          <o:OLEObject xmlns:r="http://schemas.openxmlformats.org/officeDocument/2006/relationships" xmlns:o="urn:schemas-microsoft-com:office:office" Type="Embed" ProgID="StaticMetafile" DrawAspect="Content" ObjectID="0000000010" ShapeID="rectole0000000010" r:id="docRId21"/>
-        </w:object>
-      </w:r>
-    </w:p>
-    <w:p>
-      <w:pPr>
-        <w:spacing w:before="0" w:after="0" w:line="240"/>
-        <w:ind w:right="0" w:left="0" w:firstLine="0"/>
-        <w:jc w:val="left"/>
-        <w:rPr>
-          <w:rFonts w:ascii="Calibri" w:hAnsi="Calibri" w:cs="Calibri" w:eastAsia="Calibri"/>
-          <w:color w:val="auto"/>
-          <w:spacing w:val="0"/>
-          <w:position w:val="0"/>
-          <w:sz w:val="22"/>
-          <w:shd w:fill="auto" w:val="clear"/>
-        </w:rPr>
-      </w:pPr>
-    </w:p>
-    <w:p>
-      <w:pPr>
-        <w:spacing w:before="0" w:after="0" w:line="240"/>
-        <w:ind w:right="0" w:left="0" w:firstLine="0"/>
-        <w:jc w:val="left"/>
-        <w:rPr>
-          <w:rFonts w:ascii="Calibri" w:hAnsi="Calibri" w:cs="Calibri" w:eastAsia="Calibri"/>
-          <w:color w:val="auto"/>
-          <w:spacing w:val="0"/>
-          <w:position w:val="0"/>
-          <w:sz w:val="22"/>
-          <w:shd w:fill="auto" w:val="clear"/>
-        </w:rPr>
-      </w:pPr>
-    </w:p>
-    <w:p>
-      <w:pPr>
-        <w:spacing w:before="0" w:after="0" w:line="240"/>
-        <w:ind w:right="0" w:left="0" w:firstLine="0"/>
-        <w:jc w:val="left"/>
-        <w:rPr>
-          <w:rFonts w:ascii="Calibri" w:hAnsi="Calibri" w:cs="Calibri" w:eastAsia="Calibri"/>
-          <w:color w:val="auto"/>
-          <w:spacing w:val="0"/>
-          <w:position w:val="0"/>
-          <w:sz w:val="32"/>
-          <w:shd w:fill="auto" w:val="clear"/>
-        </w:rPr>
-      </w:pPr>
-      <w:r>
-        <w:rPr>
-          <w:rFonts w:ascii="Calibri" w:hAnsi="Calibri" w:cs="Calibri" w:eastAsia="Calibri"/>
-          <w:color w:val="auto"/>
-          <w:spacing w:val="0"/>
-          <w:position w:val="0"/>
-          <w:sz w:val="32"/>
-          <w:shd w:fill="auto" w:val="clear"/>
-        </w:rPr>
-        <w:t xml:space="preserve">Run R2G2 Administration App</w:t>
-      </w:r>
-    </w:p>
-    <w:p>
-      <w:pPr>
-        <w:numPr>
-          <w:ilvl w:val="0"/>
-          <w:numId w:val="24"/>
-        </w:numPr>
-        <w:spacing w:before="0" w:after="0" w:line="240"/>
-        <w:ind w:right="0" w:left="720" w:hanging="360"/>
-        <w:jc w:val="left"/>
-        <w:rPr>
-          <w:rFonts w:ascii="Calibri" w:hAnsi="Calibri" w:cs="Calibri" w:eastAsia="Calibri"/>
-          <w:color w:val="auto"/>
-          <w:spacing w:val="0"/>
-          <w:position w:val="0"/>
-          <w:sz w:val="22"/>
-          <w:shd w:fill="auto" w:val="clear"/>
-        </w:rPr>
-      </w:pPr>
-      <w:r>
-        <w:rPr>
-          <w:rFonts w:ascii="Calibri" w:hAnsi="Calibri" w:cs="Calibri" w:eastAsia="Calibri"/>
-          <w:color w:val="auto"/>
-          <w:spacing w:val="0"/>
-          <w:position w:val="0"/>
-          <w:sz w:val="22"/>
-          <w:shd w:fill="auto" w:val="clear"/>
-        </w:rPr>
-        <w:t xml:space="preserve">Open a browser and navigate to </w:t>
-      </w:r>
-      <w:r>
-        <w:rPr>
-          <w:rFonts w:ascii="Calibri" w:hAnsi="Calibri" w:cs="Calibri" w:eastAsia="Calibri"/>
-          <w:i/>
-          <w:color w:val="auto"/>
-          <w:spacing w:val="0"/>
-          <w:position w:val="0"/>
-          <w:sz w:val="22"/>
-          <w:shd w:fill="auto" w:val="clear"/>
-        </w:rPr>
-        <w:t xml:space="preserve">http:\\localhost\Keebee.AAT.Administrator</w:t>
-      </w:r>
-    </w:p>
-    <w:p>
-      <w:pPr>
-        <w:numPr>
-          <w:ilvl w:val="0"/>
-          <w:numId w:val="24"/>
-        </w:numPr>
-        <w:spacing w:before="0" w:after="0" w:line="240"/>
-        <w:ind w:right="0" w:left="720" w:hanging="360"/>
-        <w:jc w:val="left"/>
-        <w:rPr>
-          <w:rFonts w:ascii="Calibri" w:hAnsi="Calibri" w:cs="Calibri" w:eastAsia="Calibri"/>
-          <w:color w:val="auto"/>
-          <w:spacing w:val="0"/>
-          <w:position w:val="0"/>
-          <w:sz w:val="22"/>
-          <w:shd w:fill="auto" w:val="clear"/>
-        </w:rPr>
-      </w:pPr>
-      <w:r>
-        <w:rPr>
-          <w:rFonts w:ascii="Calibri" w:hAnsi="Calibri" w:cs="Calibri" w:eastAsia="Calibri"/>
-          <w:color w:val="auto"/>
-          <w:spacing w:val="0"/>
-          <w:position w:val="0"/>
-          <w:sz w:val="22"/>
-          <w:shd w:fill="auto" w:val="clear"/>
-        </w:rPr>
-        <w:t xml:space="preserve">Login as Administrator (password @dmin)</w:t>
-      </w:r>
-    </w:p>
-    <w:p>
-      <w:pPr>
-        <w:numPr>
-          <w:ilvl w:val="0"/>
-          <w:numId w:val="24"/>
-        </w:numPr>
-        <w:spacing w:before="0" w:after="0" w:line="240"/>
-        <w:ind w:right="0" w:left="720" w:hanging="360"/>
-        <w:jc w:val="left"/>
-        <w:rPr>
-          <w:rFonts w:ascii="Calibri" w:hAnsi="Calibri" w:cs="Calibri" w:eastAsia="Calibri"/>
-          <w:color w:val="auto"/>
-          <w:spacing w:val="0"/>
-          <w:position w:val="0"/>
-          <w:sz w:val="22"/>
-          <w:shd w:fill="auto" w:val="clear"/>
-        </w:rPr>
-      </w:pPr>
-      <w:r>
-        <w:rPr>
-          <w:rFonts w:ascii="Calibri" w:hAnsi="Calibri" w:cs="Calibri" w:eastAsia="Calibri"/>
-          <w:color w:val="auto"/>
-          <w:spacing w:val="0"/>
-          <w:position w:val="0"/>
-          <w:sz w:val="22"/>
-          <w:shd w:fill="auto" w:val="clear"/>
-        </w:rPr>
-        <w:t xml:space="preserve">Navigate through all the screens to ensure IIS is functioning</w:t>
-      </w:r>
-    </w:p>
-    <w:p>
-      <w:pPr>
-        <w:numPr>
-          <w:ilvl w:val="0"/>
-          <w:numId w:val="24"/>
-        </w:numPr>
-        <w:spacing w:before="0" w:after="0" w:line="240"/>
-        <w:ind w:right="0" w:left="720" w:hanging="360"/>
-        <w:jc w:val="left"/>
-        <w:rPr>
-          <w:rFonts w:ascii="Calibri" w:hAnsi="Calibri" w:cs="Calibri" w:eastAsia="Calibri"/>
-          <w:color w:val="auto"/>
-          <w:spacing w:val="0"/>
-          <w:position w:val="0"/>
-          <w:sz w:val="22"/>
-          <w:shd w:fill="auto" w:val="clear"/>
-        </w:rPr>
-      </w:pPr>
-      <w:r>
-        <w:rPr>
-          <w:rFonts w:ascii="Calibri" w:hAnsi="Calibri" w:cs="Calibri" w:eastAsia="Calibri"/>
-          <w:color w:val="auto"/>
-          <w:spacing w:val="0"/>
-          <w:position w:val="0"/>
-          <w:sz w:val="22"/>
-          <w:shd w:fill="auto" w:val="clear"/>
-        </w:rPr>
-        <w:t xml:space="preserve">In </w:t>
-      </w:r>
-      <w:r>
-        <w:rPr>
-          <w:rFonts w:ascii="Calibri" w:hAnsi="Calibri" w:cs="Calibri" w:eastAsia="Calibri"/>
-          <w:i/>
-          <w:color w:val="auto"/>
-          <w:spacing w:val="0"/>
-          <w:position w:val="0"/>
-          <w:sz w:val="22"/>
-          <w:shd w:fill="auto" w:val="clear"/>
-        </w:rPr>
-        <w:t xml:space="preserve">Public Library</w:t>
-      </w:r>
-      <w:r>
-        <w:rPr>
-          <w:rFonts w:ascii="Calibri" w:hAnsi="Calibri" w:cs="Calibri" w:eastAsia="Calibri"/>
-          <w:color w:val="auto"/>
-          <w:spacing w:val="0"/>
-          <w:position w:val="0"/>
-          <w:sz w:val="22"/>
-          <w:shd w:fill="auto" w:val="clear"/>
-        </w:rPr>
-        <w:t xml:space="preserve">  ensure there is media seeded for all media types and response types</w:t>
-      </w:r>
-    </w:p>
-    <w:p>
-      <w:pPr>
-        <w:numPr>
-          <w:ilvl w:val="0"/>
-          <w:numId w:val="24"/>
-        </w:numPr>
-        <w:spacing w:before="0" w:after="0" w:line="240"/>
-        <w:ind w:right="0" w:left="720" w:hanging="360"/>
-        <w:jc w:val="left"/>
-        <w:rPr>
-          <w:rFonts w:ascii="Calibri" w:hAnsi="Calibri" w:cs="Calibri" w:eastAsia="Calibri"/>
-          <w:color w:val="auto"/>
-          <w:spacing w:val="0"/>
-          <w:position w:val="0"/>
-          <w:sz w:val="22"/>
-          <w:shd w:fill="auto" w:val="clear"/>
-        </w:rPr>
-      </w:pPr>
-      <w:r>
-        <w:rPr>
-          <w:rFonts w:ascii="Calibri" w:hAnsi="Calibri" w:cs="Calibri" w:eastAsia="Calibri"/>
-          <w:color w:val="auto"/>
-          <w:spacing w:val="0"/>
-          <w:position w:val="0"/>
-          <w:sz w:val="22"/>
-          <w:shd w:fill="auto" w:val="clear"/>
-        </w:rPr>
-        <w:t xml:space="preserve">Logout</w:t>
-      </w:r>
-    </w:p>
-    <w:p>
-      <w:pPr>
-        <w:spacing w:before="0" w:after="0" w:line="240"/>
-        <w:ind w:right="0" w:left="0" w:firstLine="0"/>
-        <w:jc w:val="left"/>
-        <w:rPr>
-          <w:rFonts w:ascii="Calibri" w:hAnsi="Calibri" w:cs="Calibri" w:eastAsia="Calibri"/>
-          <w:color w:val="auto"/>
-          <w:spacing w:val="0"/>
-          <w:position w:val="0"/>
-          <w:sz w:val="22"/>
-          <w:shd w:fill="auto" w:val="clear"/>
-        </w:rPr>
-      </w:pPr>
-    </w:p>
-    <w:p>
-      <w:pPr>
-        <w:spacing w:before="0" w:after="0" w:line="240"/>
-        <w:ind w:right="0" w:left="0" w:firstLine="0"/>
-        <w:jc w:val="left"/>
-        <w:rPr>
-          <w:rFonts w:ascii="Calibri" w:hAnsi="Calibri" w:cs="Calibri" w:eastAsia="Calibri"/>
-          <w:color w:val="auto"/>
-          <w:spacing w:val="0"/>
-          <w:position w:val="0"/>
-          <w:sz w:val="32"/>
-          <w:shd w:fill="auto" w:val="clear"/>
-        </w:rPr>
-      </w:pPr>
-      <w:r>
-        <w:rPr>
-          <w:rFonts w:ascii="Calibri" w:hAnsi="Calibri" w:cs="Calibri" w:eastAsia="Calibri"/>
-          <w:color w:val="auto"/>
-          <w:spacing w:val="0"/>
-          <w:position w:val="0"/>
-          <w:sz w:val="32"/>
-          <w:shd w:fill="auto" w:val="clear"/>
-        </w:rPr>
-        <w:t xml:space="preserve">Run R2G2 Display App in Debug Mode</w:t>
-      </w:r>
-    </w:p>
-    <w:p>
-      <w:pPr>
-        <w:numPr>
-          <w:ilvl w:val="0"/>
-          <w:numId w:val="26"/>
-        </w:numPr>
-        <w:spacing w:before="0" w:after="0" w:line="240"/>
-        <w:ind w:right="0" w:left="720" w:hanging="360"/>
-        <w:jc w:val="left"/>
-        <w:rPr>
-          <w:rFonts w:ascii="Calibri" w:hAnsi="Calibri" w:cs="Calibri" w:eastAsia="Calibri"/>
-          <w:color w:val="auto"/>
-          <w:spacing w:val="0"/>
-          <w:position w:val="0"/>
-          <w:sz w:val="22"/>
-          <w:shd w:fill="auto" w:val="clear"/>
-        </w:rPr>
-      </w:pPr>
-      <w:r>
-        <w:rPr>
-          <w:rFonts w:ascii="Calibri" w:hAnsi="Calibri" w:cs="Calibri" w:eastAsia="Calibri"/>
-          <w:color w:val="auto"/>
-          <w:spacing w:val="0"/>
-          <w:position w:val="0"/>
-          <w:sz w:val="22"/>
-          <w:shd w:fill="auto" w:val="clear"/>
-        </w:rPr>
-        <w:t xml:space="preserve">Navigate to "C:\Deployments\UI\Display\1.0.0.0\Debug"</w:t>
-      </w:r>
-    </w:p>
-    <w:p>
-      <w:pPr>
-        <w:numPr>
-          <w:ilvl w:val="0"/>
-          <w:numId w:val="26"/>
-        </w:numPr>
-        <w:spacing w:before="0" w:after="0" w:line="240"/>
-        <w:ind w:right="0" w:left="720" w:hanging="360"/>
-        <w:jc w:val="left"/>
-        <w:rPr>
-          <w:rFonts w:ascii="Calibri" w:hAnsi="Calibri" w:cs="Calibri" w:eastAsia="Calibri"/>
-          <w:color w:val="auto"/>
-          <w:spacing w:val="0"/>
-          <w:position w:val="0"/>
-          <w:sz w:val="22"/>
-          <w:shd w:fill="auto" w:val="clear"/>
-        </w:rPr>
-      </w:pPr>
-      <w:r>
-        <w:rPr>
-          <w:rFonts w:ascii="Calibri" w:hAnsi="Calibri" w:cs="Calibri" w:eastAsia="Calibri"/>
-          <w:color w:val="auto"/>
-          <w:spacing w:val="0"/>
-          <w:position w:val="0"/>
-          <w:sz w:val="22"/>
-          <w:shd w:fill="auto" w:val="clear"/>
-        </w:rPr>
-        <w:t xml:space="preserve">Double-click the file </w:t>
-      </w:r>
-      <w:r>
-        <w:rPr>
-          <w:rFonts w:ascii="Calibri" w:hAnsi="Calibri" w:cs="Calibri" w:eastAsia="Calibri"/>
-          <w:i/>
-          <w:color w:val="auto"/>
-          <w:spacing w:val="0"/>
-          <w:position w:val="0"/>
-          <w:sz w:val="22"/>
-          <w:shd w:fill="auto" w:val="clear"/>
-        </w:rPr>
-        <w:t xml:space="preserve">Keebee.AAT.Display.exe</w:t>
-      </w:r>
-    </w:p>
-    <w:p>
-      <w:pPr>
-        <w:numPr>
-          <w:ilvl w:val="0"/>
-          <w:numId w:val="26"/>
-        </w:numPr>
-        <w:spacing w:before="0" w:after="0" w:line="240"/>
-        <w:ind w:right="0" w:left="720" w:hanging="360"/>
-        <w:jc w:val="left"/>
-        <w:rPr>
-          <w:rFonts w:ascii="Calibri" w:hAnsi="Calibri" w:cs="Calibri" w:eastAsia="Calibri"/>
-          <w:color w:val="auto"/>
-          <w:spacing w:val="0"/>
-          <w:position w:val="0"/>
-          <w:sz w:val="22"/>
-          <w:shd w:fill="auto" w:val="clear"/>
-        </w:rPr>
-      </w:pPr>
-      <w:r>
-        <w:rPr>
-          <w:rFonts w:ascii="Calibri" w:hAnsi="Calibri" w:cs="Calibri" w:eastAsia="Calibri"/>
-          <w:color w:val="auto"/>
-          <w:spacing w:val="0"/>
-          <w:position w:val="0"/>
-          <w:sz w:val="22"/>
-          <w:shd w:fill="auto" w:val="clear"/>
-        </w:rPr>
-        <w:t xml:space="preserve">Ensure thath events can be triggered with phidget sensor activity</w:t>
-      </w:r>
-    </w:p>
-    <w:p>
-      <w:pPr>
-        <w:numPr>
-          <w:ilvl w:val="0"/>
-          <w:numId w:val="26"/>
-        </w:numPr>
-        <w:spacing w:before="0" w:after="0" w:line="240"/>
-        <w:ind w:right="0" w:left="720" w:hanging="360"/>
-        <w:jc w:val="left"/>
-        <w:rPr>
-          <w:rFonts w:ascii="Calibri" w:hAnsi="Calibri" w:cs="Calibri" w:eastAsia="Calibri"/>
-          <w:color w:val="auto"/>
-          <w:spacing w:val="0"/>
-          <w:position w:val="0"/>
-          <w:sz w:val="22"/>
-          <w:shd w:fill="auto" w:val="clear"/>
-        </w:rPr>
-      </w:pPr>
-      <w:r>
-        <w:rPr>
-          <w:rFonts w:ascii="Calibri" w:hAnsi="Calibri" w:cs="Calibri" w:eastAsia="Calibri"/>
-          <w:color w:val="auto"/>
-          <w:spacing w:val="0"/>
-          <w:position w:val="0"/>
-          <w:sz w:val="22"/>
-          <w:shd w:fill="auto" w:val="clear"/>
-        </w:rPr>
-        <w:t xml:space="preserve">To kill the display activate any sensor plugged into slot "3"</w:t>
-      </w:r>
-    </w:p>
-    <w:p>
-      <w:pPr>
-        <w:spacing w:before="0" w:after="0" w:line="240"/>
-        <w:ind w:right="0" w:left="0" w:firstLine="0"/>
-        <w:jc w:val="left"/>
-        <w:rPr>
-          <w:rFonts w:ascii="Calibri" w:hAnsi="Calibri" w:cs="Calibri" w:eastAsia="Calibri"/>
-          <w:color w:val="auto"/>
-          <w:spacing w:val="0"/>
-          <w:position w:val="0"/>
-          <w:sz w:val="22"/>
-          <w:shd w:fill="auto" w:val="clear"/>
-        </w:rPr>
-      </w:pPr>
-    </w:p>
-    <w:p>
-      <w:pPr>
-        <w:spacing w:before="0" w:after="0" w:line="240"/>
-        <w:ind w:right="0" w:left="360" w:firstLine="0"/>
-        <w:jc w:val="left"/>
-        <w:rPr>
-          <w:rFonts w:ascii="Calibri" w:hAnsi="Calibri" w:cs="Calibri" w:eastAsia="Calibri"/>
-          <w:color w:val="auto"/>
-          <w:spacing w:val="0"/>
-          <w:position w:val="0"/>
-          <w:sz w:val="22"/>
-          <w:shd w:fill="auto" w:val="clear"/>
-        </w:rPr>
-      </w:pPr>
-      <w:r>
-        <w:rPr>
-          <w:rFonts w:ascii="Calibri" w:hAnsi="Calibri" w:cs="Calibri" w:eastAsia="Calibri"/>
-          <w:color w:val="auto"/>
-          <w:spacing w:val="0"/>
-          <w:position w:val="0"/>
-          <w:sz w:val="22"/>
-          <w:shd w:fill="auto" w:val="clear"/>
-        </w:rPr>
-        <w:t xml:space="preserve">If no phigets are currently plugged in</w:t>
-      </w:r>
-    </w:p>
-    <w:p>
-      <w:pPr>
-        <w:numPr>
-          <w:ilvl w:val="0"/>
-          <w:numId w:val="29"/>
-        </w:numPr>
-        <w:spacing w:before="0" w:after="0" w:line="240"/>
-        <w:ind w:right="0" w:left="1080" w:hanging="360"/>
-        <w:jc w:val="left"/>
-        <w:rPr>
-          <w:rFonts w:ascii="Calibri" w:hAnsi="Calibri" w:cs="Calibri" w:eastAsia="Calibri"/>
-          <w:color w:val="auto"/>
-          <w:spacing w:val="0"/>
-          <w:position w:val="0"/>
-          <w:sz w:val="22"/>
-          <w:shd w:fill="auto" w:val="clear"/>
-        </w:rPr>
-      </w:pPr>
-      <w:r>
-        <w:rPr>
-          <w:rFonts w:ascii="Calibri" w:hAnsi="Calibri" w:cs="Calibri" w:eastAsia="Calibri"/>
-          <w:color w:val="auto"/>
-          <w:spacing w:val="0"/>
-          <w:position w:val="0"/>
-          <w:sz w:val="22"/>
-          <w:shd w:fill="auto" w:val="clear"/>
-        </w:rPr>
-        <w:t xml:space="preserve">Using Windows Explorer navigate to "C:\Deployments\UI\Simulator\1.0.0.0"</w:t>
-      </w:r>
-    </w:p>
-    <w:p>
-      <w:pPr>
-        <w:numPr>
-          <w:ilvl w:val="0"/>
-          <w:numId w:val="29"/>
-        </w:numPr>
-        <w:spacing w:before="0" w:after="0" w:line="240"/>
-        <w:ind w:right="0" w:left="1080" w:hanging="360"/>
-        <w:jc w:val="left"/>
-        <w:rPr>
-          <w:rFonts w:ascii="Calibri" w:hAnsi="Calibri" w:cs="Calibri" w:eastAsia="Calibri"/>
-          <w:color w:val="auto"/>
-          <w:spacing w:val="0"/>
-          <w:position w:val="0"/>
-          <w:sz w:val="22"/>
-          <w:shd w:fill="auto" w:val="clear"/>
-        </w:rPr>
-      </w:pPr>
-      <w:r>
-        <w:rPr>
-          <w:rFonts w:ascii="Calibri" w:hAnsi="Calibri" w:cs="Calibri" w:eastAsia="Calibri"/>
-          <w:color w:val="auto"/>
-          <w:spacing w:val="0"/>
-          <w:position w:val="0"/>
-          <w:sz w:val="22"/>
-          <w:shd w:fill="auto" w:val="clear"/>
-        </w:rPr>
-        <w:t xml:space="preserve">Double-click the file </w:t>
-      </w:r>
-      <w:r>
-        <w:rPr>
-          <w:rFonts w:ascii="Calibri" w:hAnsi="Calibri" w:cs="Calibri" w:eastAsia="Calibri"/>
-          <w:i/>
-          <w:color w:val="auto"/>
-          <w:spacing w:val="0"/>
-          <w:position w:val="0"/>
-          <w:sz w:val="22"/>
-          <w:shd w:fill="auto" w:val="clear"/>
-        </w:rPr>
         <w:t xml:space="preserve">Keebee.AAT.Simulator.exe</w:t>
       </w:r>
     </w:p>
@@ -2210,7 +1435,7 @@
       <w:pPr>
         <w:numPr>
           <w:ilvl w:val="0"/>
-          <w:numId w:val="29"/>
+          <w:numId w:val="27"/>
         </w:numPr>
         <w:spacing w:before="0" w:after="0" w:line="240"/>
         <w:ind w:right="0" w:left="1080" w:hanging="360"/>
@@ -2273,80 +1498,80 @@
       <w:pPr>
         <w:numPr>
           <w:ilvl w:val="0"/>
+          <w:numId w:val="29"/>
+        </w:numPr>
+        <w:spacing w:before="0" w:after="0" w:line="240"/>
+        <w:ind w:right="0" w:left="1080" w:hanging="360"/>
+        <w:jc w:val="left"/>
+        <w:rPr>
+          <w:rFonts w:ascii="Calibri" w:hAnsi="Calibri" w:cs="Calibri" w:eastAsia="Calibri"/>
+          <w:color w:val="auto"/>
+          <w:spacing w:val="0"/>
+          <w:position w:val="0"/>
+          <w:sz w:val="22"/>
+          <w:shd w:fill="auto" w:val="clear"/>
+        </w:rPr>
+      </w:pPr>
+      <w:r>
+        <w:rPr>
+          <w:rFonts w:ascii="Calibri" w:hAnsi="Calibri" w:cs="Calibri" w:eastAsia="Calibri"/>
+          <w:color w:val="auto"/>
+          <w:spacing w:val="0"/>
+          <w:position w:val="0"/>
+          <w:sz w:val="22"/>
+          <w:shd w:fill="auto" w:val="clear"/>
+        </w:rPr>
+        <w:t xml:space="preserve">To kill the display, click the button "Kill Display" on the Simulator </w:t>
+      </w:r>
+    </w:p>
+    <w:p>
+      <w:pPr>
+        <w:spacing w:before="0" w:after="0" w:line="240"/>
+        <w:ind w:right="0" w:left="0" w:firstLine="0"/>
+        <w:jc w:val="left"/>
+        <w:rPr>
+          <w:rFonts w:ascii="Calibri" w:hAnsi="Calibri" w:cs="Calibri" w:eastAsia="Calibri"/>
+          <w:color w:val="auto"/>
+          <w:spacing w:val="0"/>
+          <w:position w:val="0"/>
+          <w:sz w:val="22"/>
+          <w:shd w:fill="auto" w:val="clear"/>
+        </w:rPr>
+      </w:pPr>
+    </w:p>
+    <w:p>
+      <w:pPr>
+        <w:spacing w:before="0" w:after="0" w:line="240"/>
+        <w:ind w:right="0" w:left="0" w:firstLine="0"/>
+        <w:jc w:val="left"/>
+        <w:rPr>
+          <w:rFonts w:ascii="Calibri" w:hAnsi="Calibri" w:cs="Calibri" w:eastAsia="Calibri"/>
+          <w:color w:val="auto"/>
+          <w:spacing w:val="0"/>
+          <w:position w:val="0"/>
+          <w:sz w:val="32"/>
+          <w:shd w:fill="auto" w:val="clear"/>
+        </w:rPr>
+      </w:pPr>
+      <w:r>
+        <w:rPr>
+          <w:rFonts w:ascii="Calibri" w:hAnsi="Calibri" w:cs="Calibri" w:eastAsia="Calibri"/>
+          <w:color w:val="auto"/>
+          <w:spacing w:val="0"/>
+          <w:position w:val="0"/>
+          <w:sz w:val="32"/>
+          <w:shd w:fill="auto" w:val="clear"/>
+        </w:rPr>
+        <w:t xml:space="preserve">Run R2G2 Display App in Release Mode</w:t>
+      </w:r>
+    </w:p>
+    <w:p>
+      <w:pPr>
+        <w:numPr>
+          <w:ilvl w:val="0"/>
           <w:numId w:val="31"/>
         </w:numPr>
         <w:spacing w:before="0" w:after="0" w:line="240"/>
-        <w:ind w:right="0" w:left="1080" w:hanging="360"/>
-        <w:jc w:val="left"/>
-        <w:rPr>
-          <w:rFonts w:ascii="Calibri" w:hAnsi="Calibri" w:cs="Calibri" w:eastAsia="Calibri"/>
-          <w:color w:val="auto"/>
-          <w:spacing w:val="0"/>
-          <w:position w:val="0"/>
-          <w:sz w:val="22"/>
-          <w:shd w:fill="auto" w:val="clear"/>
-        </w:rPr>
-      </w:pPr>
-      <w:r>
-        <w:rPr>
-          <w:rFonts w:ascii="Calibri" w:hAnsi="Calibri" w:cs="Calibri" w:eastAsia="Calibri"/>
-          <w:color w:val="auto"/>
-          <w:spacing w:val="0"/>
-          <w:position w:val="0"/>
-          <w:sz w:val="22"/>
-          <w:shd w:fill="auto" w:val="clear"/>
-        </w:rPr>
-        <w:t xml:space="preserve">To kill the display, click the button "Kill Display" on the Simulator </w:t>
-      </w:r>
-    </w:p>
-    <w:p>
-      <w:pPr>
-        <w:spacing w:before="0" w:after="0" w:line="240"/>
-        <w:ind w:right="0" w:left="0" w:firstLine="0"/>
-        <w:jc w:val="left"/>
-        <w:rPr>
-          <w:rFonts w:ascii="Calibri" w:hAnsi="Calibri" w:cs="Calibri" w:eastAsia="Calibri"/>
-          <w:color w:val="auto"/>
-          <w:spacing w:val="0"/>
-          <w:position w:val="0"/>
-          <w:sz w:val="22"/>
-          <w:shd w:fill="auto" w:val="clear"/>
-        </w:rPr>
-      </w:pPr>
-    </w:p>
-    <w:p>
-      <w:pPr>
-        <w:spacing w:before="0" w:after="0" w:line="240"/>
-        <w:ind w:right="0" w:left="0" w:firstLine="0"/>
-        <w:jc w:val="left"/>
-        <w:rPr>
-          <w:rFonts w:ascii="Calibri" w:hAnsi="Calibri" w:cs="Calibri" w:eastAsia="Calibri"/>
-          <w:color w:val="auto"/>
-          <w:spacing w:val="0"/>
-          <w:position w:val="0"/>
-          <w:sz w:val="32"/>
-          <w:shd w:fill="auto" w:val="clear"/>
-        </w:rPr>
-      </w:pPr>
-      <w:r>
-        <w:rPr>
-          <w:rFonts w:ascii="Calibri" w:hAnsi="Calibri" w:cs="Calibri" w:eastAsia="Calibri"/>
-          <w:color w:val="auto"/>
-          <w:spacing w:val="0"/>
-          <w:position w:val="0"/>
-          <w:sz w:val="32"/>
-          <w:shd w:fill="auto" w:val="clear"/>
-        </w:rPr>
-        <w:t xml:space="preserve">Run R2G2 Display App in Release Mode</w:t>
-      </w:r>
-    </w:p>
-    <w:p>
-      <w:pPr>
-        <w:numPr>
-          <w:ilvl w:val="0"/>
-          <w:numId w:val="33"/>
-        </w:numPr>
-        <w:spacing w:before="0" w:after="0" w:line="240"/>
         <w:ind w:right="0" w:left="720" w:hanging="360"/>
         <w:jc w:val="left"/>
         <w:rPr>
@@ -2374,7 +1599,7 @@
       <w:pPr>
         <w:numPr>
           <w:ilvl w:val="0"/>
-          <w:numId w:val="33"/>
+          <w:numId w:val="31"/>
         </w:numPr>
         <w:spacing w:before="0" w:after="0" w:line="240"/>
         <w:ind w:right="0" w:left="720" w:hanging="360"/>
@@ -2416,7 +1641,7 @@
       <w:pPr>
         <w:numPr>
           <w:ilvl w:val="0"/>
-          <w:numId w:val="33"/>
+          <w:numId w:val="31"/>
         </w:numPr>
         <w:spacing w:before="0" w:after="0" w:line="240"/>
         <w:ind w:right="0" w:left="720" w:hanging="360"/>
@@ -2630,12 +1855,12 @@
         </w:rPr>
       </w:pPr>
       <w:r>
-        <w:object w:dxaOrig="10544" w:dyaOrig="4124">
-          <v:rect xmlns:o="urn:schemas-microsoft-com:office:office" xmlns:v="urn:schemas-microsoft-com:vml" id="rectole0000000011" style="width:527.200000pt;height:206.200000pt" o:preferrelative="t" o:ole="">
+        <w:object w:dxaOrig="10670" w:dyaOrig="4170">
+          <v:rect xmlns:o="urn:schemas-microsoft-com:office:office" xmlns:v="urn:schemas-microsoft-com:vml" id="rectole0000000003" style="width:533.500000pt;height:208.500000pt" o:preferrelative="t" o:ole="">
             <o:lock v:ext="edit"/>
-            <v:imagedata xmlns:r="http://schemas.openxmlformats.org/officeDocument/2006/relationships" r:id="docRId24" o:title=""/>
+            <v:imagedata xmlns:r="http://schemas.openxmlformats.org/officeDocument/2006/relationships" r:id="docRId8" o:title=""/>
           </v:rect>
-          <o:OLEObject xmlns:r="http://schemas.openxmlformats.org/officeDocument/2006/relationships" xmlns:o="urn:schemas-microsoft-com:office:office" Type="Embed" ProgID="StaticMetafile" DrawAspect="Content" ObjectID="0000000011" ShapeID="rectole0000000011" r:id="docRId23"/>
+          <o:OLEObject xmlns:r="http://schemas.openxmlformats.org/officeDocument/2006/relationships" xmlns:o="urn:schemas-microsoft-com:office:office" Type="Embed" ProgID="StaticMetafile" DrawAspect="Content" ObjectID="0000000003" ShapeID="rectole0000000003" r:id="docRId7"/>
         </w:object>
       </w:r>
     </w:p>
@@ -2751,12 +1976,12 @@
         </w:rPr>
       </w:pPr>
       <w:r>
-        <w:object w:dxaOrig="4995" w:dyaOrig="6795">
-          <v:rect xmlns:o="urn:schemas-microsoft-com:office:office" xmlns:v="urn:schemas-microsoft-com:vml" id="rectole0000000012" style="width:249.750000pt;height:339.750000pt" o:preferrelative="t" o:ole="">
+        <w:object w:dxaOrig="5062" w:dyaOrig="6884">
+          <v:rect xmlns:o="urn:schemas-microsoft-com:office:office" xmlns:v="urn:schemas-microsoft-com:vml" id="rectole0000000004" style="width:253.100000pt;height:344.200000pt" o:preferrelative="t" o:ole="">
             <o:lock v:ext="edit"/>
-            <v:imagedata xmlns:r="http://schemas.openxmlformats.org/officeDocument/2006/relationships" r:id="docRId26" o:title=""/>
+            <v:imagedata xmlns:r="http://schemas.openxmlformats.org/officeDocument/2006/relationships" r:id="docRId10" o:title=""/>
           </v:rect>
-          <o:OLEObject xmlns:r="http://schemas.openxmlformats.org/officeDocument/2006/relationships" xmlns:o="urn:schemas-microsoft-com:office:office" Type="Embed" ProgID="StaticMetafile" DrawAspect="Content" ObjectID="0000000012" ShapeID="rectole0000000012" r:id="docRId25"/>
+          <o:OLEObject xmlns:r="http://schemas.openxmlformats.org/officeDocument/2006/relationships" xmlns:o="urn:schemas-microsoft-com:office:office" Type="Embed" ProgID="StaticMetafile" DrawAspect="Content" ObjectID="0000000004" ShapeID="rectole0000000004" r:id="docRId9"/>
         </w:object>
       </w:r>
     </w:p>
@@ -2866,12 +2091,12 @@
         </w:rPr>
       </w:pPr>
       <w:r>
-        <w:object w:dxaOrig="5009" w:dyaOrig="5190">
-          <v:rect xmlns:o="urn:schemas-microsoft-com:office:office" xmlns:v="urn:schemas-microsoft-com:vml" id="rectole0000000013" style="width:250.450000pt;height:259.500000pt" o:preferrelative="t" o:ole="">
+        <w:object w:dxaOrig="5062" w:dyaOrig="5264">
+          <v:rect xmlns:o="urn:schemas-microsoft-com:office:office" xmlns:v="urn:schemas-microsoft-com:vml" id="rectole0000000005" style="width:253.100000pt;height:263.200000pt" o:preferrelative="t" o:ole="">
             <o:lock v:ext="edit"/>
-            <v:imagedata xmlns:r="http://schemas.openxmlformats.org/officeDocument/2006/relationships" r:id="docRId28" o:title=""/>
+            <v:imagedata xmlns:r="http://schemas.openxmlformats.org/officeDocument/2006/relationships" r:id="docRId12" o:title=""/>
           </v:rect>
-          <o:OLEObject xmlns:r="http://schemas.openxmlformats.org/officeDocument/2006/relationships" xmlns:o="urn:schemas-microsoft-com:office:office" Type="Embed" ProgID="StaticMetafile" DrawAspect="Content" ObjectID="0000000013" ShapeID="rectole0000000013" r:id="docRId27"/>
+          <o:OLEObject xmlns:r="http://schemas.openxmlformats.org/officeDocument/2006/relationships" xmlns:o="urn:schemas-microsoft-com:office:office" Type="Embed" ProgID="StaticMetafile" DrawAspect="Content" ObjectID="0000000005" ShapeID="rectole0000000005" r:id="docRId11"/>
         </w:object>
       </w:r>
     </w:p>
@@ -3010,12 +2235,12 @@
         </w:rPr>
       </w:pPr>
       <w:r>
-        <w:object w:dxaOrig="8949" w:dyaOrig="2632">
-          <v:rect xmlns:o="urn:schemas-microsoft-com:office:office" xmlns:v="urn:schemas-microsoft-com:vml" id="rectole0000000014" style="width:447.450000pt;height:131.600000pt" o:preferrelative="t" o:ole="">
+        <w:object w:dxaOrig="9050" w:dyaOrig="2672">
+          <v:rect xmlns:o="urn:schemas-microsoft-com:office:office" xmlns:v="urn:schemas-microsoft-com:vml" id="rectole0000000006" style="width:452.500000pt;height:133.600000pt" o:preferrelative="t" o:ole="">
             <o:lock v:ext="edit"/>
-            <v:imagedata xmlns:r="http://schemas.openxmlformats.org/officeDocument/2006/relationships" r:id="docRId30" o:title=""/>
+            <v:imagedata xmlns:r="http://schemas.openxmlformats.org/officeDocument/2006/relationships" r:id="docRId14" o:title=""/>
           </v:rect>
-          <o:OLEObject xmlns:r="http://schemas.openxmlformats.org/officeDocument/2006/relationships" xmlns:o="urn:schemas-microsoft-com:office:office" Type="Embed" ProgID="StaticMetafile" DrawAspect="Content" ObjectID="0000000014" ShapeID="rectole0000000014" r:id="docRId29"/>
+          <o:OLEObject xmlns:r="http://schemas.openxmlformats.org/officeDocument/2006/relationships" xmlns:o="urn:schemas-microsoft-com:office:office" Type="Embed" ProgID="StaticMetafile" DrawAspect="Content" ObjectID="0000000006" ShapeID="rectole0000000006" r:id="docRId13"/>
         </w:object>
       </w:r>
     </w:p>
@@ -3125,12 +2350,12 @@
         </w:rPr>
       </w:pPr>
       <w:r>
-        <w:object w:dxaOrig="3624" w:dyaOrig="2207">
-          <v:rect xmlns:o="urn:schemas-microsoft-com:office:office" xmlns:v="urn:schemas-microsoft-com:vml" id="rectole0000000015" style="width:181.200000pt;height:110.350000pt" o:preferrelative="t" o:ole="">
+        <w:object w:dxaOrig="3664" w:dyaOrig="2227">
+          <v:rect xmlns:o="urn:schemas-microsoft-com:office:office" xmlns:v="urn:schemas-microsoft-com:vml" id="rectole0000000007" style="width:183.200000pt;height:111.350000pt" o:preferrelative="t" o:ole="">
             <o:lock v:ext="edit"/>
-            <v:imagedata xmlns:r="http://schemas.openxmlformats.org/officeDocument/2006/relationships" r:id="docRId32" o:title=""/>
+            <v:imagedata xmlns:r="http://schemas.openxmlformats.org/officeDocument/2006/relationships" r:id="docRId16" o:title=""/>
           </v:rect>
-          <o:OLEObject xmlns:r="http://schemas.openxmlformats.org/officeDocument/2006/relationships" xmlns:o="urn:schemas-microsoft-com:office:office" Type="Embed" ProgID="StaticMetafile" DrawAspect="Content" ObjectID="0000000015" ShapeID="rectole0000000015" r:id="docRId31"/>
+          <o:OLEObject xmlns:r="http://schemas.openxmlformats.org/officeDocument/2006/relationships" xmlns:o="urn:schemas-microsoft-com:office:office" Type="Embed" ProgID="StaticMetafile" DrawAspect="Content" ObjectID="0000000007" ShapeID="rectole0000000007" r:id="docRId15"/>
         </w:object>
       </w:r>
     </w:p>
@@ -3278,12 +2503,12 @@
         </w:rPr>
       </w:pPr>
       <w:r>
-        <w:object w:dxaOrig="8949" w:dyaOrig="6033">
-          <v:rect xmlns:o="urn:schemas-microsoft-com:office:office" xmlns:v="urn:schemas-microsoft-com:vml" id="rectole0000000016" style="width:447.450000pt;height:301.650000pt" o:preferrelative="t" o:ole="">
+        <w:object w:dxaOrig="9050" w:dyaOrig="6114">
+          <v:rect xmlns:o="urn:schemas-microsoft-com:office:office" xmlns:v="urn:schemas-microsoft-com:vml" id="rectole0000000008" style="width:452.500000pt;height:305.700000pt" o:preferrelative="t" o:ole="">
             <o:lock v:ext="edit"/>
-            <v:imagedata xmlns:r="http://schemas.openxmlformats.org/officeDocument/2006/relationships" r:id="docRId34" o:title=""/>
+            <v:imagedata xmlns:r="http://schemas.openxmlformats.org/officeDocument/2006/relationships" r:id="docRId18" o:title=""/>
           </v:rect>
-          <o:OLEObject xmlns:r="http://schemas.openxmlformats.org/officeDocument/2006/relationships" xmlns:o="urn:schemas-microsoft-com:office:office" Type="Embed" ProgID="StaticMetafile" DrawAspect="Content" ObjectID="0000000016" ShapeID="rectole0000000016" r:id="docRId33"/>
+          <o:OLEObject xmlns:r="http://schemas.openxmlformats.org/officeDocument/2006/relationships" xmlns:o="urn:schemas-microsoft-com:office:office" Type="Embed" ProgID="StaticMetafile" DrawAspect="Content" ObjectID="0000000008" ShapeID="rectole0000000008" r:id="docRId17"/>
         </w:object>
       </w:r>
     </w:p>
@@ -3396,12 +2621,12 @@
         </w:rPr>
       </w:pPr>
       <w:r>
-        <w:object w:dxaOrig="7920" w:dyaOrig="945">
-          <v:rect xmlns:o="urn:schemas-microsoft-com:office:office" xmlns:v="urn:schemas-microsoft-com:vml" id="rectole0000000017" style="width:396.000000pt;height:47.250000pt" o:preferrelative="t" o:ole="">
+        <w:object w:dxaOrig="8018" w:dyaOrig="951">
+          <v:rect xmlns:o="urn:schemas-microsoft-com:office:office" xmlns:v="urn:schemas-microsoft-com:vml" id="rectole0000000009" style="width:400.900000pt;height:47.550000pt" o:preferrelative="t" o:ole="">
             <o:lock v:ext="edit"/>
-            <v:imagedata xmlns:r="http://schemas.openxmlformats.org/officeDocument/2006/relationships" r:id="docRId36" o:title=""/>
+            <v:imagedata xmlns:r="http://schemas.openxmlformats.org/officeDocument/2006/relationships" r:id="docRId20" o:title=""/>
           </v:rect>
-          <o:OLEObject xmlns:r="http://schemas.openxmlformats.org/officeDocument/2006/relationships" xmlns:o="urn:schemas-microsoft-com:office:office" Type="Embed" ProgID="StaticMetafile" DrawAspect="Content" ObjectID="0000000017" ShapeID="rectole0000000017" r:id="docRId35"/>
+          <o:OLEObject xmlns:r="http://schemas.openxmlformats.org/officeDocument/2006/relationships" xmlns:o="urn:schemas-microsoft-com:office:office" Type="Embed" ProgID="StaticMetafile" DrawAspect="Content" ObjectID="0000000009" ShapeID="rectole0000000009" r:id="docRId19"/>
         </w:object>
       </w:r>
     </w:p>
@@ -3465,7 +2690,7 @@
       <w:pPr>
         <w:numPr>
           <w:ilvl w:val="0"/>
-          <w:numId w:val="51"/>
+          <w:numId w:val="49"/>
         </w:numPr>
         <w:spacing w:before="0" w:after="0" w:line="240"/>
         <w:ind w:right="0" w:left="1080" w:hanging="360"/>
@@ -3495,7 +2720,7 @@
       <w:pPr>
         <w:numPr>
           <w:ilvl w:val="0"/>
-          <w:numId w:val="51"/>
+          <w:numId w:val="49"/>
         </w:numPr>
         <w:spacing w:before="0" w:after="0" w:line="240"/>
         <w:ind w:right="0" w:left="1080" w:hanging="360"/>
@@ -3525,7 +2750,7 @@
       <w:pPr>
         <w:numPr>
           <w:ilvl w:val="0"/>
-          <w:numId w:val="51"/>
+          <w:numId w:val="49"/>
         </w:numPr>
         <w:spacing w:before="0" w:after="0" w:line="240"/>
         <w:ind w:right="0" w:left="1080" w:hanging="360"/>
@@ -3602,7 +2827,7 @@
       <w:pPr>
         <w:numPr>
           <w:ilvl w:val="0"/>
-          <w:numId w:val="51"/>
+          <w:numId w:val="49"/>
         </w:numPr>
         <w:spacing w:before="0" w:after="0" w:line="240"/>
         <w:ind w:right="0" w:left="1080" w:hanging="360"/>
@@ -3661,12 +2886,12 @@
         </w:rPr>
       </w:pPr>
       <w:r>
-        <w:object w:dxaOrig="8949" w:dyaOrig="1214">
-          <v:rect xmlns:o="urn:schemas-microsoft-com:office:office" xmlns:v="urn:schemas-microsoft-com:vml" id="rectole0000000018" style="width:447.450000pt;height:60.700000pt" o:preferrelative="t" o:ole="">
+        <w:object w:dxaOrig="9050" w:dyaOrig="1235">
+          <v:rect xmlns:o="urn:schemas-microsoft-com:office:office" xmlns:v="urn:schemas-microsoft-com:vml" id="rectole0000000010" style="width:452.500000pt;height:61.750000pt" o:preferrelative="t" o:ole="">
             <o:lock v:ext="edit"/>
-            <v:imagedata xmlns:r="http://schemas.openxmlformats.org/officeDocument/2006/relationships" r:id="docRId38" o:title=""/>
+            <v:imagedata xmlns:r="http://schemas.openxmlformats.org/officeDocument/2006/relationships" r:id="docRId22" o:title=""/>
           </v:rect>
-          <o:OLEObject xmlns:r="http://schemas.openxmlformats.org/officeDocument/2006/relationships" xmlns:o="urn:schemas-microsoft-com:office:office" Type="Embed" ProgID="StaticMetafile" DrawAspect="Content" ObjectID="0000000018" ShapeID="rectole0000000018" r:id="docRId37"/>
+          <o:OLEObject xmlns:r="http://schemas.openxmlformats.org/officeDocument/2006/relationships" xmlns:o="urn:schemas-microsoft-com:office:office" Type="Embed" ProgID="StaticMetafile" DrawAspect="Content" ObjectID="0000000010" ShapeID="rectole0000000010" r:id="docRId21"/>
         </w:object>
       </w:r>
     </w:p>
@@ -3878,22 +3103,22 @@
   <w:num w:numId="20">
     <w:abstractNumId w:val="36"/>
   </w:num>
-  <w:num w:numId="24">
+  <w:num w:numId="22">
     <w:abstractNumId w:val="30"/>
   </w:num>
-  <w:num w:numId="26">
+  <w:num w:numId="24">
     <w:abstractNumId w:val="24"/>
   </w:num>
-  <w:num w:numId="29">
+  <w:num w:numId="27">
     <w:abstractNumId w:val="18"/>
   </w:num>
-  <w:num w:numId="31">
+  <w:num w:numId="29">
     <w:abstractNumId w:val="12"/>
   </w:num>
-  <w:num w:numId="33">
+  <w:num w:numId="31">
     <w:abstractNumId w:val="6"/>
   </w:num>
-  <w:num w:numId="51">
+  <w:num w:numId="49">
     <w:abstractNumId w:val="0"/>
   </w:num>
 </w:numbering>

</xml_diff>

<commit_message>
Documentation - add more info to troubleshooting tips
</commit_message>
<xml_diff>
--- a/Documentation/Setup/PostWindowsInstallationSetup.docx
+++ b/Documentation/Setup/PostWindowsInstallationSetup.docx
@@ -432,8 +432,8 @@
         </w:rPr>
       </w:pPr>
       <w:r>
-        <w:object w:dxaOrig="8949" w:dyaOrig="6762">
-          <v:rect xmlns:o="urn:schemas-microsoft-com:office:office" xmlns:v="urn:schemas-microsoft-com:vml" id="rectole0000000000" style="width:447.450000pt;height:338.100000pt" o:preferrelative="t" o:ole="">
+        <w:object w:dxaOrig="9050" w:dyaOrig="6843">
+          <v:rect xmlns:o="urn:schemas-microsoft-com:office:office" xmlns:v="urn:schemas-microsoft-com:vml" id="rectole0000000000" style="width:452.500000pt;height:342.150000pt" o:preferrelative="t" o:ole="">
             <o:lock v:ext="edit"/>
             <v:imagedata xmlns:r="http://schemas.openxmlformats.org/officeDocument/2006/relationships" r:id="docRId1" o:title=""/>
           </v:rect>
@@ -575,8 +575,8 @@
         </w:rPr>
       </w:pPr>
       <w:r>
-        <w:object w:dxaOrig="8949" w:dyaOrig="6762">
-          <v:rect xmlns:o="urn:schemas-microsoft-com:office:office" xmlns:v="urn:schemas-microsoft-com:vml" id="rectole0000000001" style="width:447.450000pt;height:338.100000pt" o:preferrelative="t" o:ole="">
+        <w:object w:dxaOrig="9050" w:dyaOrig="6843">
+          <v:rect xmlns:o="urn:schemas-microsoft-com:office:office" xmlns:v="urn:schemas-microsoft-com:vml" id="rectole0000000001" style="width:452.500000pt;height:342.150000pt" o:preferrelative="t" o:ole="">
             <o:lock v:ext="edit"/>
             <v:imagedata xmlns:r="http://schemas.openxmlformats.org/officeDocument/2006/relationships" r:id="docRId3" o:title=""/>
           </v:rect>
@@ -656,8 +656,8 @@
         </w:rPr>
       </w:pPr>
       <w:r>
-        <w:object w:dxaOrig="8949" w:dyaOrig="6742">
-          <v:rect xmlns:o="urn:schemas-microsoft-com:office:office" xmlns:v="urn:schemas-microsoft-com:vml" id="rectole0000000002" style="width:447.450000pt;height:337.100000pt" o:preferrelative="t" o:ole="">
+        <w:object w:dxaOrig="9050" w:dyaOrig="6823">
+          <v:rect xmlns:o="urn:schemas-microsoft-com:office:office" xmlns:v="urn:schemas-microsoft-com:vml" id="rectole0000000002" style="width:452.500000pt;height:341.150000pt" o:preferrelative="t" o:ole="">
             <o:lock v:ext="edit"/>
             <v:imagedata xmlns:r="http://schemas.openxmlformats.org/officeDocument/2006/relationships" r:id="docRId5" o:title=""/>
           </v:rect>
@@ -1855,8 +1855,8 @@
         </w:rPr>
       </w:pPr>
       <w:r>
-        <w:object w:dxaOrig="10670" w:dyaOrig="4170">
-          <v:rect xmlns:o="urn:schemas-microsoft-com:office:office" xmlns:v="urn:schemas-microsoft-com:vml" id="rectole0000000003" style="width:533.500000pt;height:208.500000pt" o:preferrelative="t" o:ole="">
+        <w:object w:dxaOrig="10811" w:dyaOrig="4231">
+          <v:rect xmlns:o="urn:schemas-microsoft-com:office:office" xmlns:v="urn:schemas-microsoft-com:vml" id="rectole0000000003" style="width:540.550000pt;height:211.550000pt" o:preferrelative="t" o:ole="">
             <o:lock v:ext="edit"/>
             <v:imagedata xmlns:r="http://schemas.openxmlformats.org/officeDocument/2006/relationships" r:id="docRId8" o:title=""/>
           </v:rect>
@@ -1976,8 +1976,8 @@
         </w:rPr>
       </w:pPr>
       <w:r>
-        <w:object w:dxaOrig="5062" w:dyaOrig="6884">
-          <v:rect xmlns:o="urn:schemas-microsoft-com:office:office" xmlns:v="urn:schemas-microsoft-com:vml" id="rectole0000000004" style="width:253.100000pt;height:344.200000pt" o:preferrelative="t" o:ole="">
+        <w:object w:dxaOrig="5122" w:dyaOrig="6965">
+          <v:rect xmlns:o="urn:schemas-microsoft-com:office:office" xmlns:v="urn:schemas-microsoft-com:vml" id="rectole0000000004" style="width:256.100000pt;height:348.250000pt" o:preferrelative="t" o:ole="">
             <o:lock v:ext="edit"/>
             <v:imagedata xmlns:r="http://schemas.openxmlformats.org/officeDocument/2006/relationships" r:id="docRId10" o:title=""/>
           </v:rect>
@@ -2091,8 +2091,8 @@
         </w:rPr>
       </w:pPr>
       <w:r>
-        <w:object w:dxaOrig="5062" w:dyaOrig="5264">
-          <v:rect xmlns:o="urn:schemas-microsoft-com:office:office" xmlns:v="urn:schemas-microsoft-com:vml" id="rectole0000000005" style="width:253.100000pt;height:263.200000pt" o:preferrelative="t" o:ole="">
+        <w:object w:dxaOrig="5122" w:dyaOrig="5325">
+          <v:rect xmlns:o="urn:schemas-microsoft-com:office:office" xmlns:v="urn:schemas-microsoft-com:vml" id="rectole0000000005" style="width:256.100000pt;height:266.250000pt" o:preferrelative="t" o:ole="">
             <o:lock v:ext="edit"/>
             <v:imagedata xmlns:r="http://schemas.openxmlformats.org/officeDocument/2006/relationships" r:id="docRId12" o:title=""/>
           </v:rect>
@@ -2235,8 +2235,8 @@
         </w:rPr>
       </w:pPr>
       <w:r>
-        <w:object w:dxaOrig="9050" w:dyaOrig="2672">
-          <v:rect xmlns:o="urn:schemas-microsoft-com:office:office" xmlns:v="urn:schemas-microsoft-com:vml" id="rectole0000000006" style="width:452.500000pt;height:133.600000pt" o:preferrelative="t" o:ole="">
+        <w:object w:dxaOrig="9172" w:dyaOrig="2713">
+          <v:rect xmlns:o="urn:schemas-microsoft-com:office:office" xmlns:v="urn:schemas-microsoft-com:vml" id="rectole0000000006" style="width:458.600000pt;height:135.650000pt" o:preferrelative="t" o:ole="">
             <o:lock v:ext="edit"/>
             <v:imagedata xmlns:r="http://schemas.openxmlformats.org/officeDocument/2006/relationships" r:id="docRId14" o:title=""/>
           </v:rect>
@@ -2350,8 +2350,8 @@
         </w:rPr>
       </w:pPr>
       <w:r>
-        <w:object w:dxaOrig="3664" w:dyaOrig="2227">
-          <v:rect xmlns:o="urn:schemas-microsoft-com:office:office" xmlns:v="urn:schemas-microsoft-com:vml" id="rectole0000000007" style="width:183.200000pt;height:111.350000pt" o:preferrelative="t" o:ole="">
+        <w:object w:dxaOrig="3705" w:dyaOrig="2247">
+          <v:rect xmlns:o="urn:schemas-microsoft-com:office:office" xmlns:v="urn:schemas-microsoft-com:vml" id="rectole0000000007" style="width:185.250000pt;height:112.350000pt" o:preferrelative="t" o:ole="">
             <o:lock v:ext="edit"/>
             <v:imagedata xmlns:r="http://schemas.openxmlformats.org/officeDocument/2006/relationships" r:id="docRId16" o:title=""/>
           </v:rect>
@@ -2503,8 +2503,8 @@
         </w:rPr>
       </w:pPr>
       <w:r>
-        <w:object w:dxaOrig="9050" w:dyaOrig="6114">
-          <v:rect xmlns:o="urn:schemas-microsoft-com:office:office" xmlns:v="urn:schemas-microsoft-com:vml" id="rectole0000000008" style="width:452.500000pt;height:305.700000pt" o:preferrelative="t" o:ole="">
+        <w:object w:dxaOrig="9172" w:dyaOrig="6195">
+          <v:rect xmlns:o="urn:schemas-microsoft-com:office:office" xmlns:v="urn:schemas-microsoft-com:vml" id="rectole0000000008" style="width:458.600000pt;height:309.750000pt" o:preferrelative="t" o:ole="">
             <o:lock v:ext="edit"/>
             <v:imagedata xmlns:r="http://schemas.openxmlformats.org/officeDocument/2006/relationships" r:id="docRId18" o:title=""/>
           </v:rect>
@@ -2545,7 +2545,7 @@
     <w:p>
       <w:pPr>
         <w:spacing w:before="0" w:after="0" w:line="240"/>
-        <w:ind w:right="0" w:left="0" w:firstLine="0"/>
+        <w:ind w:right="0" w:left="720" w:hanging="720"/>
         <w:jc w:val="left"/>
         <w:rPr>
           <w:rFonts w:ascii="Calibri" w:hAnsi="Calibri" w:cs="Calibri" w:eastAsia="Calibri"/>
@@ -2566,63 +2566,75 @@
           <w:sz w:val="28"/>
           <w:shd w:fill="auto" w:val="clear"/>
         </w:rPr>
-        <w:t xml:space="preserve">Task Scheduler </w:t>
-      </w:r>
-      <w:r>
-        <w:rPr>
-          <w:rFonts w:ascii="Calibri" w:hAnsi="Calibri" w:cs="Calibri" w:eastAsia="Calibri"/>
-          <w:color w:val="auto"/>
-          <w:spacing w:val="0"/>
-          <w:position w:val="0"/>
-          <w:sz w:val="28"/>
-          <w:shd w:fill="auto" w:val="clear"/>
-        </w:rPr>
-        <w:t xml:space="preserve">- Ensure that all R2G2 Scheduled Tasks were created successfully</w:t>
-      </w:r>
-    </w:p>
-    <w:p>
-      <w:pPr>
-        <w:spacing w:before="0" w:after="0" w:line="240"/>
-        <w:ind w:right="0" w:left="0" w:firstLine="0"/>
-        <w:jc w:val="left"/>
-        <w:rPr>
-          <w:rFonts w:ascii="Calibri" w:hAnsi="Calibri" w:cs="Calibri" w:eastAsia="Calibri"/>
-          <w:color w:val="auto"/>
-          <w:spacing w:val="0"/>
-          <w:position w:val="0"/>
-          <w:sz w:val="28"/>
-          <w:shd w:fill="auto" w:val="clear"/>
-        </w:rPr>
-      </w:pPr>
-      <w:r>
-        <w:rPr>
-          <w:rFonts w:ascii="Calibri" w:hAnsi="Calibri" w:cs="Calibri" w:eastAsia="Calibri"/>
-          <w:color w:val="auto"/>
-          <w:spacing w:val="0"/>
-          <w:position w:val="0"/>
-          <w:sz w:val="28"/>
-          <w:shd w:fill="auto" w:val="clear"/>
-        </w:rPr>
-        <w:tab/>
-      </w:r>
-    </w:p>
-    <w:p>
-      <w:pPr>
-        <w:spacing w:before="0" w:after="0" w:line="240"/>
-        <w:ind w:right="0" w:left="0" w:firstLine="0"/>
-        <w:jc w:val="left"/>
-        <w:rPr>
-          <w:rFonts w:ascii="Calibri" w:hAnsi="Calibri" w:cs="Calibri" w:eastAsia="Calibri"/>
-          <w:color w:val="auto"/>
-          <w:spacing w:val="0"/>
-          <w:position w:val="0"/>
-          <w:sz w:val="24"/>
-          <w:shd w:fill="auto" w:val="clear"/>
-        </w:rPr>
-      </w:pPr>
-      <w:r>
-        <w:object w:dxaOrig="8018" w:dyaOrig="951">
-          <v:rect xmlns:o="urn:schemas-microsoft-com:office:office" xmlns:v="urn:schemas-microsoft-com:vml" id="rectole0000000009" style="width:400.900000pt;height:47.550000pt" o:preferrelative="t" o:ole="">
+        <w:t xml:space="preserve">IIS Manager ­- V</w:t>
+      </w:r>
+      <w:r>
+        <w:rPr>
+          <w:rFonts w:ascii="Calibri" w:hAnsi="Calibri" w:cs="Calibri" w:eastAsia="Calibri"/>
+          <w:color w:val="auto"/>
+          <w:spacing w:val="0"/>
+          <w:position w:val="0"/>
+          <w:sz w:val="28"/>
+          <w:shd w:fill="auto" w:val="clear"/>
+        </w:rPr>
+        <w:t xml:space="preserve">erify that the </w:t>
+      </w:r>
+      <w:r>
+        <w:rPr>
+          <w:rFonts w:ascii="Calibri" w:hAnsi="Calibri" w:cs="Calibri" w:eastAsia="Calibri"/>
+          <w:i/>
+          <w:color w:val="auto"/>
+          <w:spacing w:val="0"/>
+          <w:position w:val="0"/>
+          <w:sz w:val="28"/>
+          <w:shd w:fill="auto" w:val="clear"/>
+        </w:rPr>
+        <w:t xml:space="preserve">DefaultAppPool</w:t>
+      </w:r>
+      <w:r>
+        <w:rPr>
+          <w:rFonts w:ascii="Calibri" w:hAnsi="Calibri" w:cs="Calibri" w:eastAsia="Calibri"/>
+          <w:color w:val="auto"/>
+          <w:spacing w:val="0"/>
+          <w:position w:val="0"/>
+          <w:sz w:val="28"/>
+          <w:shd w:fill="auto" w:val="clear"/>
+        </w:rPr>
+        <w:t xml:space="preserve"> recycling schedule is set to 12:00AM</w:t>
+      </w:r>
+    </w:p>
+    <w:p>
+      <w:pPr>
+        <w:spacing w:before="0" w:after="0" w:line="240"/>
+        <w:ind w:right="0" w:left="720" w:hanging="720"/>
+        <w:jc w:val="left"/>
+        <w:rPr>
+          <w:rFonts w:ascii="Calibri" w:hAnsi="Calibri" w:cs="Calibri" w:eastAsia="Calibri"/>
+          <w:color w:val="auto"/>
+          <w:spacing w:val="0"/>
+          <w:position w:val="0"/>
+          <w:sz w:val="28"/>
+          <w:shd w:fill="auto" w:val="clear"/>
+        </w:rPr>
+      </w:pPr>
+    </w:p>
+    <w:p>
+      <w:pPr>
+        <w:spacing w:before="0" w:after="0" w:line="240"/>
+        <w:ind w:right="0" w:left="720" w:hanging="720"/>
+        <w:jc w:val="left"/>
+        <w:rPr>
+          <w:rFonts w:ascii="Calibri" w:hAnsi="Calibri" w:cs="Calibri" w:eastAsia="Calibri"/>
+          <w:color w:val="auto"/>
+          <w:spacing w:val="0"/>
+          <w:position w:val="0"/>
+          <w:sz w:val="28"/>
+          <w:shd w:fill="auto" w:val="clear"/>
+        </w:rPr>
+      </w:pPr>
+      <w:r>
+        <w:object w:dxaOrig="10440" w:dyaOrig="4800">
+          <v:rect xmlns:o="urn:schemas-microsoft-com:office:office" xmlns:v="urn:schemas-microsoft-com:vml" id="rectole0000000009" style="width:522.000000pt;height:240.000000pt" o:preferrelative="t" o:ole="">
             <o:lock v:ext="edit"/>
             <v:imagedata xmlns:r="http://schemas.openxmlformats.org/officeDocument/2006/relationships" r:id="docRId20" o:title=""/>
           </v:rect>
@@ -2633,265 +2645,630 @@
     <w:p>
       <w:pPr>
         <w:spacing w:before="0" w:after="0" w:line="240"/>
-        <w:ind w:right="0" w:left="720" w:firstLine="0"/>
-        <w:jc w:val="left"/>
-        <w:rPr>
-          <w:rFonts w:ascii="Calibri" w:hAnsi="Calibri" w:cs="Calibri" w:eastAsia="Calibri"/>
-          <w:color w:val="auto"/>
-          <w:spacing w:val="0"/>
-          <w:position w:val="0"/>
-          <w:sz w:val="22"/>
-          <w:shd w:fill="auto" w:val="clear"/>
-        </w:rPr>
-      </w:pPr>
-    </w:p>
-    <w:p>
-      <w:pPr>
-        <w:spacing w:before="0" w:after="0" w:line="240"/>
-        <w:ind w:right="0" w:left="0" w:firstLine="0"/>
-        <w:jc w:val="left"/>
-        <w:rPr>
-          <w:rFonts w:ascii="Calibri" w:hAnsi="Calibri" w:cs="Calibri" w:eastAsia="Calibri"/>
-          <w:color w:val="auto"/>
-          <w:spacing w:val="0"/>
-          <w:position w:val="0"/>
-          <w:sz w:val="28"/>
-          <w:shd w:fill="auto" w:val="clear"/>
-        </w:rPr>
-      </w:pPr>
-      <w:r>
-        <w:rPr>
-          <w:rFonts w:ascii="Calibri" w:hAnsi="Calibri" w:cs="Calibri" w:eastAsia="Calibri"/>
-          <w:color w:val="auto"/>
-          <w:spacing w:val="0"/>
-          <w:position w:val="0"/>
-          <w:sz w:val="28"/>
-          <w:shd w:fill="auto" w:val="clear"/>
-        </w:rPr>
-        <w:t xml:space="preserve">Verify InvokeSqlQuery Module Registration</w:t>
-      </w:r>
-    </w:p>
-    <w:p>
-      <w:pPr>
-        <w:spacing w:before="0" w:after="0" w:line="240"/>
-        <w:ind w:right="0" w:left="0" w:firstLine="0"/>
-        <w:jc w:val="left"/>
-        <w:rPr>
-          <w:rFonts w:ascii="Calibri" w:hAnsi="Calibri" w:cs="Calibri" w:eastAsia="Calibri"/>
-          <w:color w:val="auto"/>
-          <w:spacing w:val="0"/>
-          <w:position w:val="0"/>
-          <w:sz w:val="22"/>
-          <w:shd w:fill="auto" w:val="clear"/>
-        </w:rPr>
-      </w:pPr>
-    </w:p>
-    <w:p>
-      <w:pPr>
-        <w:numPr>
-          <w:ilvl w:val="0"/>
-          <w:numId w:val="49"/>
-        </w:numPr>
-        <w:spacing w:before="0" w:after="0" w:line="240"/>
-        <w:ind w:right="0" w:left="1080" w:hanging="360"/>
-        <w:jc w:val="left"/>
-        <w:rPr>
-          <w:rFonts w:ascii="Calibri" w:hAnsi="Calibri" w:cs="Calibri" w:eastAsia="Calibri"/>
-          <w:color w:val="auto"/>
-          <w:spacing w:val="0"/>
-          <w:position w:val="0"/>
-          <w:sz w:val="24"/>
-          <w:shd w:fill="auto" w:val="clear"/>
-        </w:rPr>
-      </w:pPr>
-      <w:r>
-        <w:rPr>
-          <w:rFonts w:ascii="Calibri" w:hAnsi="Calibri" w:cs="Calibri" w:eastAsia="Calibri"/>
-          <w:color w:val="auto"/>
-          <w:spacing w:val="0"/>
-          <w:position w:val="0"/>
-          <w:sz w:val="24"/>
-          <w:shd w:fill="auto" w:val="clear"/>
-        </w:rPr>
-        <w:t xml:space="preserve">Navigate to "C:\Windows\System32\WindowsPowerShell\v1.0\Modules"</w:t>
-      </w:r>
-    </w:p>
-    <w:p>
-      <w:pPr>
-        <w:numPr>
-          <w:ilvl w:val="0"/>
-          <w:numId w:val="49"/>
-        </w:numPr>
-        <w:spacing w:before="0" w:after="0" w:line="240"/>
-        <w:ind w:right="0" w:left="1080" w:hanging="360"/>
-        <w:jc w:val="left"/>
-        <w:rPr>
-          <w:rFonts w:ascii="Calibri" w:hAnsi="Calibri" w:cs="Calibri" w:eastAsia="Calibri"/>
-          <w:color w:val="auto"/>
-          <w:spacing w:val="0"/>
-          <w:position w:val="0"/>
-          <w:sz w:val="24"/>
-          <w:shd w:fill="auto" w:val="clear"/>
-        </w:rPr>
-      </w:pPr>
-      <w:r>
-        <w:rPr>
-          <w:rFonts w:ascii="Calibri" w:hAnsi="Calibri" w:cs="Calibri" w:eastAsia="Calibri"/>
-          <w:color w:val="auto"/>
-          <w:spacing w:val="0"/>
-          <w:position w:val="0"/>
-          <w:sz w:val="24"/>
-          <w:shd w:fill="auto" w:val="clear"/>
-        </w:rPr>
-        <w:t xml:space="preserve">Ensure that the folder "InvokeSqlQuery" was created</w:t>
-      </w:r>
-    </w:p>
-    <w:p>
-      <w:pPr>
-        <w:numPr>
-          <w:ilvl w:val="0"/>
-          <w:numId w:val="49"/>
-        </w:numPr>
-        <w:spacing w:before="0" w:after="0" w:line="240"/>
-        <w:ind w:right="0" w:left="1080" w:hanging="360"/>
-        <w:jc w:val="left"/>
-        <w:rPr>
-          <w:rFonts w:ascii="Calibri" w:hAnsi="Calibri" w:cs="Calibri" w:eastAsia="Calibri"/>
-          <w:i/>
-          <w:color w:val="auto"/>
-          <w:spacing w:val="0"/>
-          <w:position w:val="0"/>
-          <w:sz w:val="24"/>
-          <w:shd w:fill="auto" w:val="clear"/>
-        </w:rPr>
-      </w:pPr>
-      <w:r>
-        <w:rPr>
-          <w:rFonts w:ascii="Calibri" w:hAnsi="Calibri" w:cs="Calibri" w:eastAsia="Calibri"/>
-          <w:color w:val="auto"/>
-          <w:spacing w:val="0"/>
-          <w:position w:val="0"/>
-          <w:sz w:val="24"/>
-          <w:shd w:fill="auto" w:val="clear"/>
-        </w:rPr>
-        <w:t xml:space="preserve">Ensure the files </w:t>
-      </w:r>
-      <w:r>
-        <w:rPr>
-          <w:rFonts w:ascii="Calibri" w:hAnsi="Calibri" w:cs="Calibri" w:eastAsia="Calibri"/>
-          <w:i/>
-          <w:color w:val="auto"/>
-          <w:spacing w:val="0"/>
-          <w:position w:val="0"/>
-          <w:sz w:val="24"/>
-          <w:shd w:fill="auto" w:val="clear"/>
-        </w:rPr>
-        <w:t xml:space="preserve">InvokeSqlQuery.psd1 </w:t>
-      </w:r>
-      <w:r>
-        <w:rPr>
-          <w:rFonts w:ascii="Calibri" w:hAnsi="Calibri" w:cs="Calibri" w:eastAsia="Calibri"/>
-          <w:color w:val="auto"/>
-          <w:spacing w:val="0"/>
-          <w:position w:val="0"/>
-          <w:sz w:val="24"/>
-          <w:shd w:fill="auto" w:val="clear"/>
-        </w:rPr>
-        <w:t xml:space="preserve">and </w:t>
-      </w:r>
-      <w:r>
-        <w:rPr>
-          <w:rFonts w:ascii="Calibri" w:hAnsi="Calibri" w:cs="Calibri" w:eastAsia="Calibri"/>
-          <w:i/>
-          <w:color w:val="auto"/>
-          <w:spacing w:val="0"/>
-          <w:position w:val="0"/>
-          <w:sz w:val="24"/>
-          <w:shd w:fill="auto" w:val="clear"/>
-        </w:rPr>
-        <w:t xml:space="preserve">InvokeSqlQuery.psm1 </w:t>
-      </w:r>
-      <w:r>
-        <w:rPr>
-          <w:rFonts w:ascii="Calibri" w:hAnsi="Calibri" w:cs="Calibri" w:eastAsia="Calibri"/>
-          <w:color w:val="auto"/>
-          <w:spacing w:val="0"/>
-          <w:position w:val="0"/>
-          <w:sz w:val="24"/>
-          <w:shd w:fill="auto" w:val="clear"/>
-        </w:rPr>
-        <w:t xml:space="preserve">exist inside</w:t>
-      </w:r>
-    </w:p>
-    <w:p>
-      <w:pPr>
-        <w:numPr>
-          <w:ilvl w:val="0"/>
-          <w:numId w:val="49"/>
-        </w:numPr>
-        <w:spacing w:before="0" w:after="0" w:line="240"/>
-        <w:ind w:right="0" w:left="1080" w:hanging="360"/>
-        <w:jc w:val="left"/>
-        <w:rPr>
-          <w:rFonts w:ascii="Calibri" w:hAnsi="Calibri" w:cs="Calibri" w:eastAsia="Calibri"/>
-          <w:i/>
-          <w:color w:val="auto"/>
-          <w:spacing w:val="0"/>
-          <w:position w:val="0"/>
-          <w:sz w:val="24"/>
-          <w:shd w:fill="auto" w:val="clear"/>
-        </w:rPr>
-      </w:pPr>
-      <w:r>
-        <w:rPr>
-          <w:rFonts w:ascii="Calibri" w:hAnsi="Calibri" w:cs="Calibri" w:eastAsia="Calibri"/>
-          <w:b/>
-          <w:i/>
-          <w:color w:val="auto"/>
-          <w:spacing w:val="0"/>
-          <w:position w:val="0"/>
-          <w:sz w:val="24"/>
-          <w:shd w:fill="auto" w:val="clear"/>
-        </w:rPr>
-        <w:t xml:space="preserve">Note: These modules are used for initial database creation and seeding only</w:t>
-      </w:r>
-    </w:p>
-    <w:p>
-      <w:pPr>
-        <w:spacing w:before="0" w:after="0" w:line="240"/>
-        <w:ind w:right="0" w:left="0" w:firstLine="0"/>
-        <w:jc w:val="left"/>
-        <w:rPr>
-          <w:rFonts w:ascii="Calibri" w:hAnsi="Calibri" w:cs="Calibri" w:eastAsia="Calibri"/>
-          <w:color w:val="auto"/>
-          <w:spacing w:val="0"/>
-          <w:position w:val="0"/>
-          <w:sz w:val="24"/>
-          <w:shd w:fill="auto" w:val="clear"/>
-        </w:rPr>
-      </w:pPr>
-    </w:p>
-    <w:p>
-      <w:pPr>
-        <w:spacing w:before="0" w:after="0" w:line="240"/>
-        <w:ind w:right="0" w:left="720" w:firstLine="0"/>
-        <w:jc w:val="left"/>
-        <w:rPr>
-          <w:rFonts w:ascii="Calibri" w:hAnsi="Calibri" w:cs="Calibri" w:eastAsia="Calibri"/>
-          <w:color w:val="auto"/>
-          <w:spacing w:val="0"/>
-          <w:position w:val="0"/>
-          <w:sz w:val="24"/>
-          <w:shd w:fill="auto" w:val="clear"/>
-        </w:rPr>
-      </w:pPr>
-      <w:r>
-        <w:object w:dxaOrig="9050" w:dyaOrig="1235">
-          <v:rect xmlns:o="urn:schemas-microsoft-com:office:office" xmlns:v="urn:schemas-microsoft-com:vml" id="rectole0000000010" style="width:452.500000pt;height:61.750000pt" o:preferrelative="t" o:ole="">
+        <w:ind w:right="0" w:left="720" w:hanging="720"/>
+        <w:jc w:val="left"/>
+        <w:rPr>
+          <w:rFonts w:ascii="Calibri" w:hAnsi="Calibri" w:cs="Calibri" w:eastAsia="Calibri"/>
+          <w:color w:val="auto"/>
+          <w:spacing w:val="0"/>
+          <w:position w:val="0"/>
+          <w:sz w:val="28"/>
+          <w:shd w:fill="auto" w:val="clear"/>
+        </w:rPr>
+      </w:pPr>
+    </w:p>
+    <w:p>
+      <w:pPr>
+        <w:spacing w:before="0" w:after="0" w:line="240"/>
+        <w:ind w:right="0" w:left="720" w:hanging="720"/>
+        <w:jc w:val="left"/>
+        <w:rPr>
+          <w:rFonts w:ascii="Calibri" w:hAnsi="Calibri" w:cs="Calibri" w:eastAsia="Calibri"/>
+          <w:color w:val="auto"/>
+          <w:spacing w:val="0"/>
+          <w:position w:val="0"/>
+          <w:sz w:val="28"/>
+          <w:shd w:fill="auto" w:val="clear"/>
+        </w:rPr>
+      </w:pPr>
+      <w:r>
+        <w:object w:dxaOrig="7409" w:dyaOrig="5669">
+          <v:rect xmlns:o="urn:schemas-microsoft-com:office:office" xmlns:v="urn:schemas-microsoft-com:vml" id="rectole0000000010" style="width:370.450000pt;height:283.450000pt" o:preferrelative="t" o:ole="">
             <o:lock v:ext="edit"/>
             <v:imagedata xmlns:r="http://schemas.openxmlformats.org/officeDocument/2006/relationships" r:id="docRId22" o:title=""/>
           </v:rect>
           <o:OLEObject xmlns:r="http://schemas.openxmlformats.org/officeDocument/2006/relationships" xmlns:o="urn:schemas-microsoft-com:office:office" Type="Embed" ProgID="StaticMetafile" DrawAspect="Content" ObjectID="0000000010" ShapeID="rectole0000000010" r:id="docRId21"/>
+        </w:object>
+      </w:r>
+    </w:p>
+    <w:p>
+      <w:pPr>
+        <w:spacing w:before="0" w:after="0" w:line="240"/>
+        <w:ind w:right="0" w:left="720" w:hanging="720"/>
+        <w:jc w:val="left"/>
+        <w:rPr>
+          <w:rFonts w:ascii="Calibri" w:hAnsi="Calibri" w:cs="Calibri" w:eastAsia="Calibri"/>
+          <w:color w:val="auto"/>
+          <w:spacing w:val="0"/>
+          <w:position w:val="0"/>
+          <w:sz w:val="28"/>
+          <w:shd w:fill="auto" w:val="clear"/>
+        </w:rPr>
+      </w:pPr>
+    </w:p>
+    <w:p>
+      <w:pPr>
+        <w:spacing w:before="0" w:after="0" w:line="240"/>
+        <w:ind w:right="0" w:left="720" w:hanging="720"/>
+        <w:jc w:val="left"/>
+        <w:rPr>
+          <w:rFonts w:ascii="Calibri" w:hAnsi="Calibri" w:cs="Calibri" w:eastAsia="Calibri"/>
+          <w:i/>
+          <w:color w:val="auto"/>
+          <w:spacing w:val="0"/>
+          <w:position w:val="0"/>
+          <w:sz w:val="28"/>
+          <w:shd w:fill="auto" w:val="clear"/>
+        </w:rPr>
+      </w:pPr>
+    </w:p>
+    <w:p>
+      <w:pPr>
+        <w:spacing w:before="0" w:after="0" w:line="240"/>
+        <w:ind w:right="0" w:left="720" w:hanging="720"/>
+        <w:jc w:val="left"/>
+        <w:rPr>
+          <w:rFonts w:ascii="Calibri" w:hAnsi="Calibri" w:cs="Calibri" w:eastAsia="Calibri"/>
+          <w:color w:val="auto"/>
+          <w:spacing w:val="0"/>
+          <w:position w:val="0"/>
+          <w:sz w:val="28"/>
+          <w:shd w:fill="auto" w:val="clear"/>
+        </w:rPr>
+      </w:pPr>
+      <w:r>
+        <w:rPr>
+          <w:rFonts w:ascii="Calibri" w:hAnsi="Calibri" w:cs="Calibri" w:eastAsia="Calibri"/>
+          <w:i/>
+          <w:color w:val="auto"/>
+          <w:spacing w:val="0"/>
+          <w:position w:val="0"/>
+          <w:sz w:val="28"/>
+          <w:shd w:fill="auto" w:val="clear"/>
+        </w:rPr>
+        <w:t xml:space="preserve">IIS Manager ­- V</w:t>
+      </w:r>
+      <w:r>
+        <w:rPr>
+          <w:rFonts w:ascii="Calibri" w:hAnsi="Calibri" w:cs="Calibri" w:eastAsia="Calibri"/>
+          <w:color w:val="auto"/>
+          <w:spacing w:val="0"/>
+          <w:position w:val="0"/>
+          <w:sz w:val="28"/>
+          <w:shd w:fill="auto" w:val="clear"/>
+        </w:rPr>
+        <w:t xml:space="preserve">erify that </w:t>
+      </w:r>
+      <w:r>
+        <w:rPr>
+          <w:rFonts w:ascii="Calibri" w:hAnsi="Calibri" w:cs="Calibri" w:eastAsia="Calibri"/>
+          <w:i/>
+          <w:color w:val="auto"/>
+          <w:spacing w:val="0"/>
+          <w:position w:val="0"/>
+          <w:sz w:val="28"/>
+          <w:shd w:fill="auto" w:val="clear"/>
+        </w:rPr>
+        <w:t xml:space="preserve">Keebee.AAT.Administrator</w:t>
+      </w:r>
+      <w:r>
+        <w:rPr>
+          <w:rFonts w:ascii="Calibri" w:hAnsi="Calibri" w:cs="Calibri" w:eastAsia="Calibri"/>
+          <w:color w:val="auto"/>
+          <w:spacing w:val="0"/>
+          <w:position w:val="0"/>
+          <w:sz w:val="28"/>
+          <w:shd w:fill="auto" w:val="clear"/>
+        </w:rPr>
+        <w:t xml:space="preserve"> uses </w:t>
+      </w:r>
+      <w:r>
+        <w:rPr>
+          <w:rFonts w:ascii="Calibri" w:hAnsi="Calibri" w:cs="Calibri" w:eastAsia="Calibri"/>
+          <w:b/>
+          <w:color w:val="auto"/>
+          <w:spacing w:val="0"/>
+          <w:position w:val="0"/>
+          <w:sz w:val="28"/>
+          <w:shd w:fill="auto" w:val="clear"/>
+        </w:rPr>
+        <w:t xml:space="preserve">webuser</w:t>
+      </w:r>
+      <w:r>
+        <w:rPr>
+          <w:rFonts w:ascii="Calibri" w:hAnsi="Calibri" w:cs="Calibri" w:eastAsia="Calibri"/>
+          <w:color w:val="auto"/>
+          <w:spacing w:val="0"/>
+          <w:position w:val="0"/>
+          <w:sz w:val="28"/>
+          <w:shd w:fill="auto" w:val="clear"/>
+        </w:rPr>
+        <w:t xml:space="preserve"> for its authentication</w:t>
+      </w:r>
+    </w:p>
+    <w:p>
+      <w:pPr>
+        <w:spacing w:before="0" w:after="0" w:line="240"/>
+        <w:ind w:right="0" w:left="720" w:hanging="720"/>
+        <w:jc w:val="left"/>
+        <w:rPr>
+          <w:rFonts w:ascii="Calibri" w:hAnsi="Calibri" w:cs="Calibri" w:eastAsia="Calibri"/>
+          <w:color w:val="auto"/>
+          <w:spacing w:val="0"/>
+          <w:position w:val="0"/>
+          <w:sz w:val="28"/>
+          <w:shd w:fill="auto" w:val="clear"/>
+        </w:rPr>
+      </w:pPr>
+    </w:p>
+    <w:p>
+      <w:pPr>
+        <w:spacing w:before="0" w:after="0" w:line="240"/>
+        <w:ind w:right="0" w:left="720" w:hanging="720"/>
+        <w:jc w:val="left"/>
+        <w:rPr>
+          <w:rFonts w:ascii="Calibri" w:hAnsi="Calibri" w:cs="Calibri" w:eastAsia="Calibri"/>
+          <w:color w:val="auto"/>
+          <w:spacing w:val="0"/>
+          <w:position w:val="0"/>
+          <w:sz w:val="28"/>
+          <w:shd w:fill="auto" w:val="clear"/>
+        </w:rPr>
+      </w:pPr>
+      <w:r>
+        <w:object w:dxaOrig="10544" w:dyaOrig="4635">
+          <v:rect xmlns:o="urn:schemas-microsoft-com:office:office" xmlns:v="urn:schemas-microsoft-com:vml" id="rectole0000000011" style="width:527.200000pt;height:231.750000pt" o:preferrelative="t" o:ole="">
+            <o:lock v:ext="edit"/>
+            <v:imagedata xmlns:r="http://schemas.openxmlformats.org/officeDocument/2006/relationships" r:id="docRId24" o:title=""/>
+          </v:rect>
+          <o:OLEObject xmlns:r="http://schemas.openxmlformats.org/officeDocument/2006/relationships" xmlns:o="urn:schemas-microsoft-com:office:office" Type="Embed" ProgID="StaticMetafile" DrawAspect="Content" ObjectID="0000000011" ShapeID="rectole0000000011" r:id="docRId23"/>
+        </w:object>
+      </w:r>
+    </w:p>
+    <w:p>
+      <w:pPr>
+        <w:spacing w:before="0" w:after="0" w:line="240"/>
+        <w:ind w:right="0" w:left="720" w:hanging="720"/>
+        <w:jc w:val="left"/>
+        <w:rPr>
+          <w:rFonts w:ascii="Calibri" w:hAnsi="Calibri" w:cs="Calibri" w:eastAsia="Calibri"/>
+          <w:color w:val="auto"/>
+          <w:spacing w:val="0"/>
+          <w:position w:val="0"/>
+          <w:sz w:val="28"/>
+          <w:shd w:fill="auto" w:val="clear"/>
+        </w:rPr>
+      </w:pPr>
+    </w:p>
+    <w:p>
+      <w:pPr>
+        <w:spacing w:before="0" w:after="0" w:line="240"/>
+        <w:ind w:right="0" w:left="720" w:hanging="720"/>
+        <w:jc w:val="left"/>
+        <w:rPr>
+          <w:rFonts w:ascii="Calibri" w:hAnsi="Calibri" w:cs="Calibri" w:eastAsia="Calibri"/>
+          <w:color w:val="auto"/>
+          <w:spacing w:val="0"/>
+          <w:position w:val="0"/>
+          <w:sz w:val="28"/>
+          <w:shd w:fill="auto" w:val="clear"/>
+        </w:rPr>
+      </w:pPr>
+      <w:r>
+        <w:object w:dxaOrig="7109" w:dyaOrig="5249">
+          <v:rect xmlns:o="urn:schemas-microsoft-com:office:office" xmlns:v="urn:schemas-microsoft-com:vml" id="rectole0000000012" style="width:355.450000pt;height:262.450000pt" o:preferrelative="t" o:ole="">
+            <o:lock v:ext="edit"/>
+            <v:imagedata xmlns:r="http://schemas.openxmlformats.org/officeDocument/2006/relationships" r:id="docRId26" o:title=""/>
+          </v:rect>
+          <o:OLEObject xmlns:r="http://schemas.openxmlformats.org/officeDocument/2006/relationships" xmlns:o="urn:schemas-microsoft-com:office:office" Type="Embed" ProgID="StaticMetafile" DrawAspect="Content" ObjectID="0000000012" ShapeID="rectole0000000012" r:id="docRId25"/>
+        </w:object>
+      </w:r>
+    </w:p>
+    <w:p>
+      <w:pPr>
+        <w:spacing w:before="0" w:after="0" w:line="240"/>
+        <w:ind w:right="0" w:left="720" w:hanging="720"/>
+        <w:jc w:val="left"/>
+        <w:rPr>
+          <w:rFonts w:ascii="Calibri" w:hAnsi="Calibri" w:cs="Calibri" w:eastAsia="Calibri"/>
+          <w:color w:val="auto"/>
+          <w:spacing w:val="0"/>
+          <w:position w:val="0"/>
+          <w:sz w:val="28"/>
+          <w:shd w:fill="auto" w:val="clear"/>
+        </w:rPr>
+      </w:pPr>
+    </w:p>
+    <w:p>
+      <w:pPr>
+        <w:spacing w:before="0" w:after="0" w:line="240"/>
+        <w:ind w:right="0" w:left="720" w:hanging="720"/>
+        <w:jc w:val="left"/>
+        <w:rPr>
+          <w:rFonts w:ascii="Calibri" w:hAnsi="Calibri" w:cs="Calibri" w:eastAsia="Calibri"/>
+          <w:color w:val="auto"/>
+          <w:spacing w:val="0"/>
+          <w:position w:val="0"/>
+          <w:sz w:val="28"/>
+          <w:shd w:fill="auto" w:val="clear"/>
+        </w:rPr>
+      </w:pPr>
+    </w:p>
+    <w:p>
+      <w:pPr>
+        <w:spacing w:before="0" w:after="0" w:line="240"/>
+        <w:ind w:right="0" w:left="720" w:firstLine="0"/>
+        <w:jc w:val="left"/>
+        <w:rPr>
+          <w:rFonts w:ascii="Calibri" w:hAnsi="Calibri" w:cs="Calibri" w:eastAsia="Calibri"/>
+          <w:color w:val="auto"/>
+          <w:spacing w:val="0"/>
+          <w:position w:val="0"/>
+          <w:sz w:val="22"/>
+          <w:shd w:fill="auto" w:val="clear"/>
+        </w:rPr>
+      </w:pPr>
+    </w:p>
+    <w:p>
+      <w:pPr>
+        <w:spacing w:before="0" w:after="0" w:line="240"/>
+        <w:ind w:right="0" w:left="0" w:firstLine="0"/>
+        <w:jc w:val="left"/>
+        <w:rPr>
+          <w:rFonts w:ascii="Calibri" w:hAnsi="Calibri" w:cs="Calibri" w:eastAsia="Calibri"/>
+          <w:color w:val="auto"/>
+          <w:spacing w:val="0"/>
+          <w:position w:val="0"/>
+          <w:sz w:val="28"/>
+          <w:shd w:fill="auto" w:val="clear"/>
+        </w:rPr>
+      </w:pPr>
+      <w:r>
+        <w:rPr>
+          <w:rFonts w:ascii="Calibri" w:hAnsi="Calibri" w:cs="Calibri" w:eastAsia="Calibri"/>
+          <w:i/>
+          <w:color w:val="auto"/>
+          <w:spacing w:val="0"/>
+          <w:position w:val="0"/>
+          <w:sz w:val="28"/>
+          <w:shd w:fill="auto" w:val="clear"/>
+        </w:rPr>
+        <w:t xml:space="preserve">Task Scheduler </w:t>
+      </w:r>
+      <w:r>
+        <w:rPr>
+          <w:rFonts w:ascii="Calibri" w:hAnsi="Calibri" w:cs="Calibri" w:eastAsia="Calibri"/>
+          <w:color w:val="auto"/>
+          <w:spacing w:val="0"/>
+          <w:position w:val="0"/>
+          <w:sz w:val="28"/>
+          <w:shd w:fill="auto" w:val="clear"/>
+        </w:rPr>
+        <w:t xml:space="preserve">- Ensure that all R2G2 Scheduled Tasks were created successfully</w:t>
+      </w:r>
+    </w:p>
+    <w:p>
+      <w:pPr>
+        <w:spacing w:before="0" w:after="0" w:line="240"/>
+        <w:ind w:right="0" w:left="0" w:firstLine="0"/>
+        <w:jc w:val="left"/>
+        <w:rPr>
+          <w:rFonts w:ascii="Calibri" w:hAnsi="Calibri" w:cs="Calibri" w:eastAsia="Calibri"/>
+          <w:color w:val="auto"/>
+          <w:spacing w:val="0"/>
+          <w:position w:val="0"/>
+          <w:sz w:val="28"/>
+          <w:shd w:fill="auto" w:val="clear"/>
+        </w:rPr>
+      </w:pPr>
+      <w:r>
+        <w:rPr>
+          <w:rFonts w:ascii="Calibri" w:hAnsi="Calibri" w:cs="Calibri" w:eastAsia="Calibri"/>
+          <w:color w:val="auto"/>
+          <w:spacing w:val="0"/>
+          <w:position w:val="0"/>
+          <w:sz w:val="28"/>
+          <w:shd w:fill="auto" w:val="clear"/>
+        </w:rPr>
+        <w:tab/>
+      </w:r>
+    </w:p>
+    <w:p>
+      <w:pPr>
+        <w:spacing w:before="0" w:after="0" w:line="240"/>
+        <w:ind w:right="0" w:left="0" w:firstLine="0"/>
+        <w:jc w:val="left"/>
+        <w:rPr>
+          <w:rFonts w:ascii="Calibri" w:hAnsi="Calibri" w:cs="Calibri" w:eastAsia="Calibri"/>
+          <w:color w:val="auto"/>
+          <w:spacing w:val="0"/>
+          <w:position w:val="0"/>
+          <w:sz w:val="24"/>
+          <w:shd w:fill="auto" w:val="clear"/>
+        </w:rPr>
+      </w:pPr>
+      <w:r>
+        <w:object w:dxaOrig="8118" w:dyaOrig="971">
+          <v:rect xmlns:o="urn:schemas-microsoft-com:office:office" xmlns:v="urn:schemas-microsoft-com:vml" id="rectole0000000013" style="width:405.900000pt;height:48.550000pt" o:preferrelative="t" o:ole="">
+            <o:lock v:ext="edit"/>
+            <v:imagedata xmlns:r="http://schemas.openxmlformats.org/officeDocument/2006/relationships" r:id="docRId28" o:title=""/>
+          </v:rect>
+          <o:OLEObject xmlns:r="http://schemas.openxmlformats.org/officeDocument/2006/relationships" xmlns:o="urn:schemas-microsoft-com:office:office" Type="Embed" ProgID="StaticMetafile" DrawAspect="Content" ObjectID="0000000013" ShapeID="rectole0000000013" r:id="docRId27"/>
+        </w:object>
+      </w:r>
+    </w:p>
+    <w:p>
+      <w:pPr>
+        <w:spacing w:before="0" w:after="0" w:line="240"/>
+        <w:ind w:right="0" w:left="720" w:firstLine="0"/>
+        <w:jc w:val="left"/>
+        <w:rPr>
+          <w:rFonts w:ascii="Calibri" w:hAnsi="Calibri" w:cs="Calibri" w:eastAsia="Calibri"/>
+          <w:color w:val="auto"/>
+          <w:spacing w:val="0"/>
+          <w:position w:val="0"/>
+          <w:sz w:val="22"/>
+          <w:shd w:fill="auto" w:val="clear"/>
+        </w:rPr>
+      </w:pPr>
+    </w:p>
+    <w:p>
+      <w:pPr>
+        <w:spacing w:before="0" w:after="0" w:line="240"/>
+        <w:ind w:right="0" w:left="0" w:firstLine="0"/>
+        <w:jc w:val="left"/>
+        <w:rPr>
+          <w:rFonts w:ascii="Calibri" w:hAnsi="Calibri" w:cs="Calibri" w:eastAsia="Calibri"/>
+          <w:color w:val="auto"/>
+          <w:spacing w:val="0"/>
+          <w:position w:val="0"/>
+          <w:sz w:val="28"/>
+          <w:shd w:fill="auto" w:val="clear"/>
+        </w:rPr>
+      </w:pPr>
+      <w:r>
+        <w:rPr>
+          <w:rFonts w:ascii="Calibri" w:hAnsi="Calibri" w:cs="Calibri" w:eastAsia="Calibri"/>
+          <w:color w:val="auto"/>
+          <w:spacing w:val="0"/>
+          <w:position w:val="0"/>
+          <w:sz w:val="28"/>
+          <w:shd w:fill="auto" w:val="clear"/>
+        </w:rPr>
+        <w:t xml:space="preserve">Verify InvokeSqlQuery Module Registration</w:t>
+      </w:r>
+    </w:p>
+    <w:p>
+      <w:pPr>
+        <w:spacing w:before="0" w:after="0" w:line="240"/>
+        <w:ind w:right="0" w:left="0" w:firstLine="0"/>
+        <w:jc w:val="left"/>
+        <w:rPr>
+          <w:rFonts w:ascii="Calibri" w:hAnsi="Calibri" w:cs="Calibri" w:eastAsia="Calibri"/>
+          <w:color w:val="auto"/>
+          <w:spacing w:val="0"/>
+          <w:position w:val="0"/>
+          <w:sz w:val="22"/>
+          <w:shd w:fill="auto" w:val="clear"/>
+        </w:rPr>
+      </w:pPr>
+    </w:p>
+    <w:p>
+      <w:pPr>
+        <w:numPr>
+          <w:ilvl w:val="0"/>
+          <w:numId w:val="51"/>
+        </w:numPr>
+        <w:spacing w:before="0" w:after="0" w:line="240"/>
+        <w:ind w:right="0" w:left="1080" w:hanging="360"/>
+        <w:jc w:val="left"/>
+        <w:rPr>
+          <w:rFonts w:ascii="Calibri" w:hAnsi="Calibri" w:cs="Calibri" w:eastAsia="Calibri"/>
+          <w:color w:val="auto"/>
+          <w:spacing w:val="0"/>
+          <w:position w:val="0"/>
+          <w:sz w:val="24"/>
+          <w:shd w:fill="auto" w:val="clear"/>
+        </w:rPr>
+      </w:pPr>
+      <w:r>
+        <w:rPr>
+          <w:rFonts w:ascii="Calibri" w:hAnsi="Calibri" w:cs="Calibri" w:eastAsia="Calibri"/>
+          <w:color w:val="auto"/>
+          <w:spacing w:val="0"/>
+          <w:position w:val="0"/>
+          <w:sz w:val="24"/>
+          <w:shd w:fill="auto" w:val="clear"/>
+        </w:rPr>
+        <w:t xml:space="preserve">Navigate to "C:\Windows\System32\WindowsPowerShell\v1.0\Modules"</w:t>
+      </w:r>
+    </w:p>
+    <w:p>
+      <w:pPr>
+        <w:numPr>
+          <w:ilvl w:val="0"/>
+          <w:numId w:val="51"/>
+        </w:numPr>
+        <w:spacing w:before="0" w:after="0" w:line="240"/>
+        <w:ind w:right="0" w:left="1080" w:hanging="360"/>
+        <w:jc w:val="left"/>
+        <w:rPr>
+          <w:rFonts w:ascii="Calibri" w:hAnsi="Calibri" w:cs="Calibri" w:eastAsia="Calibri"/>
+          <w:color w:val="auto"/>
+          <w:spacing w:val="0"/>
+          <w:position w:val="0"/>
+          <w:sz w:val="24"/>
+          <w:shd w:fill="auto" w:val="clear"/>
+        </w:rPr>
+      </w:pPr>
+      <w:r>
+        <w:rPr>
+          <w:rFonts w:ascii="Calibri" w:hAnsi="Calibri" w:cs="Calibri" w:eastAsia="Calibri"/>
+          <w:color w:val="auto"/>
+          <w:spacing w:val="0"/>
+          <w:position w:val="0"/>
+          <w:sz w:val="24"/>
+          <w:shd w:fill="auto" w:val="clear"/>
+        </w:rPr>
+        <w:t xml:space="preserve">Ensure that the folder "InvokeSqlQuery" was created</w:t>
+      </w:r>
+    </w:p>
+    <w:p>
+      <w:pPr>
+        <w:numPr>
+          <w:ilvl w:val="0"/>
+          <w:numId w:val="51"/>
+        </w:numPr>
+        <w:spacing w:before="0" w:after="0" w:line="240"/>
+        <w:ind w:right="0" w:left="1080" w:hanging="360"/>
+        <w:jc w:val="left"/>
+        <w:rPr>
+          <w:rFonts w:ascii="Calibri" w:hAnsi="Calibri" w:cs="Calibri" w:eastAsia="Calibri"/>
+          <w:i/>
+          <w:color w:val="auto"/>
+          <w:spacing w:val="0"/>
+          <w:position w:val="0"/>
+          <w:sz w:val="24"/>
+          <w:shd w:fill="auto" w:val="clear"/>
+        </w:rPr>
+      </w:pPr>
+      <w:r>
+        <w:rPr>
+          <w:rFonts w:ascii="Calibri" w:hAnsi="Calibri" w:cs="Calibri" w:eastAsia="Calibri"/>
+          <w:color w:val="auto"/>
+          <w:spacing w:val="0"/>
+          <w:position w:val="0"/>
+          <w:sz w:val="24"/>
+          <w:shd w:fill="auto" w:val="clear"/>
+        </w:rPr>
+        <w:t xml:space="preserve">Ensure the files </w:t>
+      </w:r>
+      <w:r>
+        <w:rPr>
+          <w:rFonts w:ascii="Calibri" w:hAnsi="Calibri" w:cs="Calibri" w:eastAsia="Calibri"/>
+          <w:i/>
+          <w:color w:val="auto"/>
+          <w:spacing w:val="0"/>
+          <w:position w:val="0"/>
+          <w:sz w:val="24"/>
+          <w:shd w:fill="auto" w:val="clear"/>
+        </w:rPr>
+        <w:t xml:space="preserve">InvokeSqlQuery.psd1 </w:t>
+      </w:r>
+      <w:r>
+        <w:rPr>
+          <w:rFonts w:ascii="Calibri" w:hAnsi="Calibri" w:cs="Calibri" w:eastAsia="Calibri"/>
+          <w:color w:val="auto"/>
+          <w:spacing w:val="0"/>
+          <w:position w:val="0"/>
+          <w:sz w:val="24"/>
+          <w:shd w:fill="auto" w:val="clear"/>
+        </w:rPr>
+        <w:t xml:space="preserve">and </w:t>
+      </w:r>
+      <w:r>
+        <w:rPr>
+          <w:rFonts w:ascii="Calibri" w:hAnsi="Calibri" w:cs="Calibri" w:eastAsia="Calibri"/>
+          <w:i/>
+          <w:color w:val="auto"/>
+          <w:spacing w:val="0"/>
+          <w:position w:val="0"/>
+          <w:sz w:val="24"/>
+          <w:shd w:fill="auto" w:val="clear"/>
+        </w:rPr>
+        <w:t xml:space="preserve">InvokeSqlQuery.psm1 </w:t>
+      </w:r>
+      <w:r>
+        <w:rPr>
+          <w:rFonts w:ascii="Calibri" w:hAnsi="Calibri" w:cs="Calibri" w:eastAsia="Calibri"/>
+          <w:color w:val="auto"/>
+          <w:spacing w:val="0"/>
+          <w:position w:val="0"/>
+          <w:sz w:val="24"/>
+          <w:shd w:fill="auto" w:val="clear"/>
+        </w:rPr>
+        <w:t xml:space="preserve">exist inside</w:t>
+      </w:r>
+    </w:p>
+    <w:p>
+      <w:pPr>
+        <w:numPr>
+          <w:ilvl w:val="0"/>
+          <w:numId w:val="51"/>
+        </w:numPr>
+        <w:spacing w:before="0" w:after="0" w:line="240"/>
+        <w:ind w:right="0" w:left="1080" w:hanging="360"/>
+        <w:jc w:val="left"/>
+        <w:rPr>
+          <w:rFonts w:ascii="Calibri" w:hAnsi="Calibri" w:cs="Calibri" w:eastAsia="Calibri"/>
+          <w:i/>
+          <w:color w:val="auto"/>
+          <w:spacing w:val="0"/>
+          <w:position w:val="0"/>
+          <w:sz w:val="24"/>
+          <w:shd w:fill="auto" w:val="clear"/>
+        </w:rPr>
+      </w:pPr>
+      <w:r>
+        <w:rPr>
+          <w:rFonts w:ascii="Calibri" w:hAnsi="Calibri" w:cs="Calibri" w:eastAsia="Calibri"/>
+          <w:b/>
+          <w:i/>
+          <w:color w:val="auto"/>
+          <w:spacing w:val="0"/>
+          <w:position w:val="0"/>
+          <w:sz w:val="24"/>
+          <w:shd w:fill="auto" w:val="clear"/>
+        </w:rPr>
+        <w:t xml:space="preserve">Note: These modules are used for initial database creation and seeding only</w:t>
+      </w:r>
+    </w:p>
+    <w:p>
+      <w:pPr>
+        <w:spacing w:before="0" w:after="0" w:line="240"/>
+        <w:ind w:right="0" w:left="0" w:firstLine="0"/>
+        <w:jc w:val="left"/>
+        <w:rPr>
+          <w:rFonts w:ascii="Calibri" w:hAnsi="Calibri" w:cs="Calibri" w:eastAsia="Calibri"/>
+          <w:color w:val="auto"/>
+          <w:spacing w:val="0"/>
+          <w:position w:val="0"/>
+          <w:sz w:val="24"/>
+          <w:shd w:fill="auto" w:val="clear"/>
+        </w:rPr>
+      </w:pPr>
+    </w:p>
+    <w:p>
+      <w:pPr>
+        <w:spacing w:before="0" w:after="0" w:line="240"/>
+        <w:ind w:right="0" w:left="720" w:firstLine="0"/>
+        <w:jc w:val="left"/>
+        <w:rPr>
+          <w:rFonts w:ascii="Calibri" w:hAnsi="Calibri" w:cs="Calibri" w:eastAsia="Calibri"/>
+          <w:color w:val="auto"/>
+          <w:spacing w:val="0"/>
+          <w:position w:val="0"/>
+          <w:sz w:val="24"/>
+          <w:shd w:fill="auto" w:val="clear"/>
+        </w:rPr>
+      </w:pPr>
+      <w:r>
+        <w:object w:dxaOrig="9172" w:dyaOrig="1255">
+          <v:rect xmlns:o="urn:schemas-microsoft-com:office:office" xmlns:v="urn:schemas-microsoft-com:vml" id="rectole0000000014" style="width:458.600000pt;height:62.750000pt" o:preferrelative="t" o:ole="">
+            <o:lock v:ext="edit"/>
+            <v:imagedata xmlns:r="http://schemas.openxmlformats.org/officeDocument/2006/relationships" r:id="docRId30" o:title=""/>
+          </v:rect>
+          <o:OLEObject xmlns:r="http://schemas.openxmlformats.org/officeDocument/2006/relationships" xmlns:o="urn:schemas-microsoft-com:office:office" Type="Embed" ProgID="StaticMetafile" DrawAspect="Content" ObjectID="0000000014" ShapeID="rectole0000000014" r:id="docRId29"/>
         </w:object>
       </w:r>
     </w:p>
@@ -3118,7 +3495,7 @@
   <w:num w:numId="31">
     <w:abstractNumId w:val="6"/>
   </w:num>
-  <w:num w:numId="49">
+  <w:num w:numId="51">
     <w:abstractNumId w:val="0"/>
   </w:num>
 </w:numbering>

</xml_diff>

<commit_message>
Installation documentation - update to reflect all the latest changes
</commit_message>
<xml_diff>
--- a/Documentation/Setup/PostWindowsInstallationSetup.docx
+++ b/Documentation/Setup/PostWindowsInstallationSetup.docx
@@ -432,8 +432,8 @@
         </w:rPr>
       </w:pPr>
       <w:r>
-        <w:object w:dxaOrig="9050" w:dyaOrig="6843">
-          <v:rect xmlns:o="urn:schemas-microsoft-com:office:office" xmlns:v="urn:schemas-microsoft-com:vml" id="rectole0000000000" style="width:452.500000pt;height:342.150000pt" o:preferrelative="t" o:ole="">
+        <w:object w:dxaOrig="9293" w:dyaOrig="7005">
+          <v:rect xmlns:o="urn:schemas-microsoft-com:office:office" xmlns:v="urn:schemas-microsoft-com:vml" id="rectole0000000000" style="width:464.650000pt;height:350.250000pt" o:preferrelative="t" o:ole="">
             <o:lock v:ext="edit"/>
             <v:imagedata xmlns:r="http://schemas.openxmlformats.org/officeDocument/2006/relationships" r:id="docRId1" o:title=""/>
           </v:rect>
@@ -575,8 +575,8 @@
         </w:rPr>
       </w:pPr>
       <w:r>
-        <w:object w:dxaOrig="9050" w:dyaOrig="6843">
-          <v:rect xmlns:o="urn:schemas-microsoft-com:office:office" xmlns:v="urn:schemas-microsoft-com:vml" id="rectole0000000001" style="width:452.500000pt;height:342.150000pt" o:preferrelative="t" o:ole="">
+        <w:object w:dxaOrig="9293" w:dyaOrig="7005">
+          <v:rect xmlns:o="urn:schemas-microsoft-com:office:office" xmlns:v="urn:schemas-microsoft-com:vml" id="rectole0000000001" style="width:464.650000pt;height:350.250000pt" o:preferrelative="t" o:ole="">
             <o:lock v:ext="edit"/>
             <v:imagedata xmlns:r="http://schemas.openxmlformats.org/officeDocument/2006/relationships" r:id="docRId3" o:title=""/>
           </v:rect>
@@ -656,8 +656,8 @@
         </w:rPr>
       </w:pPr>
       <w:r>
-        <w:object w:dxaOrig="9050" w:dyaOrig="6823">
-          <v:rect xmlns:o="urn:schemas-microsoft-com:office:office" xmlns:v="urn:schemas-microsoft-com:vml" id="rectole0000000002" style="width:452.500000pt;height:341.150000pt" o:preferrelative="t" o:ole="">
+        <w:object w:dxaOrig="9293" w:dyaOrig="6985">
+          <v:rect xmlns:o="urn:schemas-microsoft-com:office:office" xmlns:v="urn:schemas-microsoft-com:vml" id="rectole0000000002" style="width:464.650000pt;height:349.250000pt" o:preferrelative="t" o:ole="">
             <o:lock v:ext="edit"/>
             <v:imagedata xmlns:r="http://schemas.openxmlformats.org/officeDocument/2006/relationships" r:id="docRId5" o:title=""/>
           </v:rect>
@@ -893,30 +893,42 @@
           <w:sz w:val="22"/>
           <w:shd w:fill="auto" w:val="clear"/>
         </w:rPr>
-        <w:t xml:space="preserve">Execute each of the numbered batch files in sequence (Note: must </w:t>
-      </w:r>
-      <w:r>
-        <w:rPr>
-          <w:rFonts w:ascii="Calibri" w:hAnsi="Calibri" w:cs="Calibri" w:eastAsia="Calibri"/>
-          <w:color w:val="auto"/>
-          <w:spacing w:val="0"/>
-          <w:position w:val="0"/>
-          <w:sz w:val="22"/>
-          <w:u w:val="single"/>
-          <w:shd w:fill="auto" w:val="clear"/>
-        </w:rPr>
-        <w:t xml:space="preserve">run as administrator</w:t>
-      </w:r>
-      <w:r>
-        <w:rPr>
-          <w:rFonts w:ascii="Calibri" w:hAnsi="Calibri" w:cs="Calibri" w:eastAsia="Calibri"/>
-          <w:color w:val="auto"/>
-          <w:spacing w:val="0"/>
-          <w:position w:val="0"/>
-          <w:sz w:val="22"/>
-          <w:shd w:fill="auto" w:val="clear"/>
-        </w:rPr>
-        <w:t xml:space="preserve">)</w:t>
+        <w:t xml:space="preserve">Right-click on the file </w:t>
+      </w:r>
+      <w:r>
+        <w:rPr>
+          <w:rFonts w:ascii="Calibri" w:hAnsi="Calibri" w:cs="Calibri" w:eastAsia="Calibri"/>
+          <w:b/>
+          <w:color w:val="auto"/>
+          <w:spacing w:val="0"/>
+          <w:position w:val="0"/>
+          <w:sz w:val="22"/>
+          <w:shd w:fill="auto" w:val="clear"/>
+        </w:rPr>
+        <w:t xml:space="preserve">INSTALL_R2G2.bat</w:t>
+      </w:r>
+      <w:r>
+        <w:rPr>
+          <w:rFonts w:ascii="Calibri" w:hAnsi="Calibri" w:cs="Calibri" w:eastAsia="Calibri"/>
+          <w:color w:val="auto"/>
+          <w:spacing w:val="0"/>
+          <w:position w:val="0"/>
+          <w:sz w:val="22"/>
+          <w:shd w:fill="auto" w:val="clear"/>
+        </w:rPr>
+        <w:t xml:space="preserve"> and select </w:t>
+      </w:r>
+      <w:r>
+        <w:rPr>
+          <w:rFonts w:ascii="Calibri" w:hAnsi="Calibri" w:cs="Calibri" w:eastAsia="Calibri"/>
+          <w:i/>
+          <w:color w:val="auto"/>
+          <w:spacing w:val="0"/>
+          <w:position w:val="0"/>
+          <w:sz w:val="22"/>
+          <w:shd w:fill="auto" w:val="clear"/>
+        </w:rPr>
+        <w:t xml:space="preserve">Run as administrator</w:t>
       </w:r>
     </w:p>
     <w:p>
@@ -1811,37 +1823,41 @@
           <w:sz w:val="28"/>
           <w:shd w:fill="auto" w:val="clear"/>
         </w:rPr>
-        <w:t xml:space="preserve">Keebee AAT Services</w:t>
-      </w:r>
-      <w:r>
-        <w:rPr>
-          <w:rFonts w:ascii="Calibri" w:hAnsi="Calibri" w:cs="Calibri" w:eastAsia="Calibri"/>
-          <w:color w:val="auto"/>
-          <w:spacing w:val="0"/>
-          <w:position w:val="0"/>
-          <w:sz w:val="28"/>
-          <w:shd w:fill="auto" w:val="clear"/>
-        </w:rPr>
-        <w:t xml:space="preserve"> are running</w:t>
-      </w:r>
-    </w:p>
-    <w:p>
-      <w:pPr>
-        <w:spacing w:before="0" w:after="0" w:line="240"/>
-        <w:ind w:right="0" w:left="0" w:firstLine="0"/>
-        <w:jc w:val="left"/>
-        <w:rPr>
-          <w:rFonts w:ascii="Calibri" w:hAnsi="Calibri" w:cs="Calibri" w:eastAsia="Calibri"/>
-          <w:color w:val="auto"/>
-          <w:spacing w:val="0"/>
-          <w:position w:val="0"/>
-          <w:sz w:val="22"/>
-          <w:shd w:fill="auto" w:val="clear"/>
-        </w:rPr>
-      </w:pPr>
-    </w:p>
-    <w:p>
-      <w:pPr>
+        <w:t xml:space="preserve">Keebee AAT </w:t>
+      </w:r>
+      <w:r>
+        <w:rPr>
+          <w:rFonts w:ascii="Calibri" w:hAnsi="Calibri" w:cs="Calibri" w:eastAsia="Calibri"/>
+          <w:color w:val="auto"/>
+          <w:spacing w:val="0"/>
+          <w:position w:val="0"/>
+          <w:sz w:val="28"/>
+          <w:shd w:fill="auto" w:val="clear"/>
+        </w:rPr>
+        <w:t xml:space="preserve">services are running</w:t>
+      </w:r>
+    </w:p>
+    <w:p>
+      <w:pPr>
+        <w:spacing w:before="0" w:after="0" w:line="240"/>
+        <w:ind w:right="0" w:left="0" w:firstLine="0"/>
+        <w:jc w:val="left"/>
+        <w:rPr>
+          <w:rFonts w:ascii="Calibri" w:hAnsi="Calibri" w:cs="Calibri" w:eastAsia="Calibri"/>
+          <w:color w:val="auto"/>
+          <w:spacing w:val="0"/>
+          <w:position w:val="0"/>
+          <w:sz w:val="22"/>
+          <w:shd w:fill="auto" w:val="clear"/>
+        </w:rPr>
+      </w:pPr>
+    </w:p>
+    <w:p>
+      <w:pPr>
+        <w:tabs>
+          <w:tab w:val="left" w:pos="10508" w:leader="none"/>
+          <w:tab w:val="left" w:pos="10650" w:leader="none"/>
+        </w:tabs>
         <w:spacing w:before="0" w:after="0" w:line="240"/>
         <w:ind w:right="0" w:left="720" w:hanging="436"/>
         <w:jc w:val="left"/>
@@ -1855,8 +1871,8 @@
         </w:rPr>
       </w:pPr>
       <w:r>
-        <w:object w:dxaOrig="10811" w:dyaOrig="4231">
-          <v:rect xmlns:o="urn:schemas-microsoft-com:office:office" xmlns:v="urn:schemas-microsoft-com:vml" id="rectole0000000003" style="width:540.550000pt;height:211.550000pt" o:preferrelative="t" o:ole="">
+        <w:object w:dxaOrig="9524" w:dyaOrig="3690">
+          <v:rect xmlns:o="urn:schemas-microsoft-com:office:office" xmlns:v="urn:schemas-microsoft-com:vml" id="rectole0000000003" style="width:476.200000pt;height:184.500000pt" o:preferrelative="t" o:ole="">
             <o:lock v:ext="edit"/>
             <v:imagedata xmlns:r="http://schemas.openxmlformats.org/officeDocument/2006/relationships" r:id="docRId8" o:title=""/>
           </v:rect>
@@ -1964,20 +1980,20 @@
     <w:p>
       <w:pPr>
         <w:spacing w:before="0" w:after="0" w:line="240"/>
-        <w:ind w:right="0" w:left="720" w:firstLine="0"/>
-        <w:jc w:val="left"/>
-        <w:rPr>
-          <w:rFonts w:ascii="Calibri" w:hAnsi="Calibri" w:cs="Calibri" w:eastAsia="Calibri"/>
-          <w:color w:val="auto"/>
-          <w:spacing w:val="0"/>
-          <w:position w:val="0"/>
-          <w:sz w:val="22"/>
-          <w:shd w:fill="auto" w:val="clear"/>
-        </w:rPr>
-      </w:pPr>
-      <w:r>
-        <w:object w:dxaOrig="5122" w:dyaOrig="6965">
-          <v:rect xmlns:o="urn:schemas-microsoft-com:office:office" xmlns:v="urn:schemas-microsoft-com:vml" id="rectole0000000004" style="width:256.100000pt;height:348.250000pt" o:preferrelative="t" o:ole="">
+        <w:ind w:right="0" w:left="426" w:firstLine="0"/>
+        <w:jc w:val="left"/>
+        <w:rPr>
+          <w:rFonts w:ascii="Calibri" w:hAnsi="Calibri" w:cs="Calibri" w:eastAsia="Calibri"/>
+          <w:color w:val="auto"/>
+          <w:spacing w:val="0"/>
+          <w:position w:val="0"/>
+          <w:sz w:val="22"/>
+          <w:shd w:fill="auto" w:val="clear"/>
+        </w:rPr>
+      </w:pPr>
+      <w:r>
+        <w:object w:dxaOrig="4844" w:dyaOrig="6510">
+          <v:rect xmlns:o="urn:schemas-microsoft-com:office:office" xmlns:v="urn:schemas-microsoft-com:vml" id="rectole0000000004" style="width:242.200000pt;height:325.500000pt" o:preferrelative="t" o:ole="">
             <o:lock v:ext="edit"/>
             <v:imagedata xmlns:r="http://schemas.openxmlformats.org/officeDocument/2006/relationships" r:id="docRId10" o:title=""/>
           </v:rect>
@@ -2091,8 +2107,8 @@
         </w:rPr>
       </w:pPr>
       <w:r>
-        <w:object w:dxaOrig="5122" w:dyaOrig="5325">
-          <v:rect xmlns:o="urn:schemas-microsoft-com:office:office" xmlns:v="urn:schemas-microsoft-com:vml" id="rectole0000000005" style="width:256.100000pt;height:266.250000pt" o:preferrelative="t" o:ole="">
+        <w:object w:dxaOrig="4979" w:dyaOrig="5114">
+          <v:rect xmlns:o="urn:schemas-microsoft-com:office:office" xmlns:v="urn:schemas-microsoft-com:vml" id="rectole0000000005" style="width:248.950000pt;height:255.700000pt" o:preferrelative="t" o:ole="">
             <o:lock v:ext="edit"/>
             <v:imagedata xmlns:r="http://schemas.openxmlformats.org/officeDocument/2006/relationships" r:id="docRId12" o:title=""/>
           </v:rect>
@@ -2103,21 +2119,6 @@
     <w:p>
       <w:pPr>
         <w:spacing w:before="0" w:after="0" w:line="240"/>
-        <w:ind w:right="0" w:left="720" w:firstLine="0"/>
-        <w:jc w:val="left"/>
-        <w:rPr>
-          <w:rFonts w:ascii="Calibri" w:hAnsi="Calibri" w:cs="Calibri" w:eastAsia="Calibri"/>
-          <w:color w:val="auto"/>
-          <w:spacing w:val="0"/>
-          <w:position w:val="0"/>
-          <w:sz w:val="22"/>
-          <w:shd w:fill="auto" w:val="clear"/>
-        </w:rPr>
-      </w:pPr>
-    </w:p>
-    <w:p>
-      <w:pPr>
-        <w:spacing w:before="0" w:after="0" w:line="240"/>
         <w:ind w:right="0" w:left="0" w:firstLine="0"/>
         <w:jc w:val="left"/>
         <w:rPr>
@@ -2223,20 +2224,20 @@
           <w:tab w:val="left" w:pos="8662" w:leader="none"/>
         </w:tabs>
         <w:spacing w:before="0" w:after="0" w:line="240"/>
-        <w:ind w:right="-22" w:left="720" w:firstLine="0"/>
-        <w:jc w:val="left"/>
-        <w:rPr>
-          <w:rFonts w:ascii="Calibri" w:hAnsi="Calibri" w:cs="Calibri" w:eastAsia="Calibri"/>
-          <w:color w:val="auto"/>
-          <w:spacing w:val="0"/>
-          <w:position w:val="0"/>
-          <w:sz w:val="24"/>
-          <w:shd w:fill="auto" w:val="clear"/>
-        </w:rPr>
-      </w:pPr>
-      <w:r>
-        <w:object w:dxaOrig="9172" w:dyaOrig="2713">
-          <v:rect xmlns:o="urn:schemas-microsoft-com:office:office" xmlns:v="urn:schemas-microsoft-com:vml" id="rectole0000000006" style="width:458.600000pt;height:135.650000pt" o:preferrelative="t" o:ole="">
+        <w:ind w:right="-22" w:left="720" w:hanging="436"/>
+        <w:jc w:val="left"/>
+        <w:rPr>
+          <w:rFonts w:ascii="Calibri" w:hAnsi="Calibri" w:cs="Calibri" w:eastAsia="Calibri"/>
+          <w:color w:val="auto"/>
+          <w:spacing w:val="0"/>
+          <w:position w:val="0"/>
+          <w:sz w:val="24"/>
+          <w:shd w:fill="auto" w:val="clear"/>
+        </w:rPr>
+      </w:pPr>
+      <w:r>
+        <w:object w:dxaOrig="7274" w:dyaOrig="2129">
+          <v:rect xmlns:o="urn:schemas-microsoft-com:office:office" xmlns:v="urn:schemas-microsoft-com:vml" id="rectole0000000006" style="width:363.700000pt;height:106.450000pt" o:preferrelative="t" o:ole="">
             <o:lock v:ext="edit"/>
             <v:imagedata xmlns:r="http://schemas.openxmlformats.org/officeDocument/2006/relationships" r:id="docRId14" o:title=""/>
           </v:rect>
@@ -2338,20 +2339,20 @@
     <w:p>
       <w:pPr>
         <w:spacing w:before="0" w:after="0" w:line="240"/>
-        <w:ind w:right="0" w:left="720" w:firstLine="0"/>
-        <w:jc w:val="left"/>
-        <w:rPr>
-          <w:rFonts w:ascii="Calibri" w:hAnsi="Calibri" w:cs="Calibri" w:eastAsia="Calibri"/>
-          <w:color w:val="auto"/>
-          <w:spacing w:val="0"/>
-          <w:position w:val="0"/>
-          <w:sz w:val="28"/>
-          <w:shd w:fill="auto" w:val="clear"/>
-        </w:rPr>
-      </w:pPr>
-      <w:r>
-        <w:object w:dxaOrig="3705" w:dyaOrig="2247">
-          <v:rect xmlns:o="urn:schemas-microsoft-com:office:office" xmlns:v="urn:schemas-microsoft-com:vml" id="rectole0000000007" style="width:185.250000pt;height:112.350000pt" o:preferrelative="t" o:ole="">
+        <w:ind w:right="0" w:left="720" w:hanging="436"/>
+        <w:jc w:val="left"/>
+        <w:rPr>
+          <w:rFonts w:ascii="Calibri" w:hAnsi="Calibri" w:cs="Calibri" w:eastAsia="Calibri"/>
+          <w:color w:val="auto"/>
+          <w:spacing w:val="0"/>
+          <w:position w:val="0"/>
+          <w:sz w:val="28"/>
+          <w:shd w:fill="auto" w:val="clear"/>
+        </w:rPr>
+      </w:pPr>
+      <w:r>
+        <w:object w:dxaOrig="3374" w:dyaOrig="2069">
+          <v:rect xmlns:o="urn:schemas-microsoft-com:office:office" xmlns:v="urn:schemas-microsoft-com:vml" id="rectole0000000007" style="width:168.700000pt;height:103.450000pt" o:preferrelative="t" o:ole="">
             <o:lock v:ext="edit"/>
             <v:imagedata xmlns:r="http://schemas.openxmlformats.org/officeDocument/2006/relationships" r:id="docRId16" o:title=""/>
           </v:rect>
@@ -2503,8 +2504,8 @@
         </w:rPr>
       </w:pPr>
       <w:r>
-        <w:object w:dxaOrig="9172" w:dyaOrig="6195">
-          <v:rect xmlns:o="urn:schemas-microsoft-com:office:office" xmlns:v="urn:schemas-microsoft-com:vml" id="rectole0000000008" style="width:458.600000pt;height:309.750000pt" o:preferrelative="t" o:ole="">
+        <w:object w:dxaOrig="9414" w:dyaOrig="6357">
+          <v:rect xmlns:o="urn:schemas-microsoft-com:office:office" xmlns:v="urn:schemas-microsoft-com:vml" id="rectole0000000008" style="width:470.700000pt;height:317.850000pt" o:preferrelative="t" o:ole="">
             <o:lock v:ext="edit"/>
             <v:imagedata xmlns:r="http://schemas.openxmlformats.org/officeDocument/2006/relationships" r:id="docRId18" o:title=""/>
           </v:rect>
@@ -2530,21 +2531,6 @@
     <w:p>
       <w:pPr>
         <w:spacing w:before="0" w:after="0" w:line="240"/>
-        <w:ind w:right="0" w:left="720" w:firstLine="0"/>
-        <w:jc w:val="left"/>
-        <w:rPr>
-          <w:rFonts w:ascii="Calibri" w:hAnsi="Calibri" w:cs="Calibri" w:eastAsia="Calibri"/>
-          <w:color w:val="auto"/>
-          <w:spacing w:val="0"/>
-          <w:position w:val="0"/>
-          <w:sz w:val="22"/>
-          <w:shd w:fill="auto" w:val="clear"/>
-        </w:rPr>
-      </w:pPr>
-    </w:p>
-    <w:p>
-      <w:pPr>
-        <w:spacing w:before="0" w:after="0" w:line="240"/>
         <w:ind w:right="0" w:left="720" w:hanging="720"/>
         <w:jc w:val="left"/>
         <w:rPr>
@@ -2633,8 +2619,8 @@
         </w:rPr>
       </w:pPr>
       <w:r>
-        <w:object w:dxaOrig="10440" w:dyaOrig="4800">
-          <v:rect xmlns:o="urn:schemas-microsoft-com:office:office" xmlns:v="urn:schemas-microsoft-com:vml" id="rectole0000000009" style="width:522.000000pt;height:240.000000pt" o:preferrelative="t" o:ole="">
+        <w:object w:dxaOrig="9659" w:dyaOrig="4470">
+          <v:rect xmlns:o="urn:schemas-microsoft-com:office:office" xmlns:v="urn:schemas-microsoft-com:vml" id="rectole0000000009" style="width:482.950000pt;height:223.500000pt" o:preferrelative="t" o:ole="">
             <o:lock v:ext="edit"/>
             <v:imagedata xmlns:r="http://schemas.openxmlformats.org/officeDocument/2006/relationships" r:id="docRId20" o:title=""/>
           </v:rect>
@@ -2672,8 +2658,8 @@
         </w:rPr>
       </w:pPr>
       <w:r>
-        <w:object w:dxaOrig="7409" w:dyaOrig="5669">
-          <v:rect xmlns:o="urn:schemas-microsoft-com:office:office" xmlns:v="urn:schemas-microsoft-com:vml" id="rectole0000000010" style="width:370.450000pt;height:283.450000pt" o:preferrelative="t" o:ole="">
+        <w:object w:dxaOrig="6630" w:dyaOrig="5070">
+          <v:rect xmlns:o="urn:schemas-microsoft-com:office:office" xmlns:v="urn:schemas-microsoft-com:vml" id="rectole0000000010" style="width:331.500000pt;height:253.500000pt" o:preferrelative="t" o:ole="">
             <o:lock v:ext="edit"/>
             <v:imagedata xmlns:r="http://schemas.openxmlformats.org/officeDocument/2006/relationships" r:id="docRId22" o:title=""/>
           </v:rect>
@@ -2688,6 +2674,7 @@
         <w:jc w:val="left"/>
         <w:rPr>
           <w:rFonts w:ascii="Calibri" w:hAnsi="Calibri" w:cs="Calibri" w:eastAsia="Calibri"/>
+          <w:i/>
           <w:color w:val="auto"/>
           <w:spacing w:val="0"/>
           <w:position w:val="0"/>
@@ -2703,6 +2690,16 @@
         <w:jc w:val="left"/>
         <w:rPr>
           <w:rFonts w:ascii="Calibri" w:hAnsi="Calibri" w:cs="Calibri" w:eastAsia="Calibri"/>
+          <w:color w:val="auto"/>
+          <w:spacing w:val="0"/>
+          <w:position w:val="0"/>
+          <w:sz w:val="28"/>
+          <w:shd w:fill="auto" w:val="clear"/>
+        </w:rPr>
+      </w:pPr>
+      <w:r>
+        <w:rPr>
+          <w:rFonts w:ascii="Calibri" w:hAnsi="Calibri" w:cs="Calibri" w:eastAsia="Calibri"/>
           <w:i/>
           <w:color w:val="auto"/>
           <w:spacing w:val="0"/>
@@ -2710,7 +2707,65 @@
           <w:sz w:val="28"/>
           <w:shd w:fill="auto" w:val="clear"/>
         </w:rPr>
-      </w:pPr>
+        <w:t xml:space="preserve">IIS Manager ­- V</w:t>
+      </w:r>
+      <w:r>
+        <w:rPr>
+          <w:rFonts w:ascii="Calibri" w:hAnsi="Calibri" w:cs="Calibri" w:eastAsia="Calibri"/>
+          <w:color w:val="auto"/>
+          <w:spacing w:val="0"/>
+          <w:position w:val="0"/>
+          <w:sz w:val="28"/>
+          <w:shd w:fill="auto" w:val="clear"/>
+        </w:rPr>
+        <w:t xml:space="preserve">erify that </w:t>
+      </w:r>
+      <w:r>
+        <w:rPr>
+          <w:rFonts w:ascii="Calibri" w:hAnsi="Calibri" w:cs="Calibri" w:eastAsia="Calibri"/>
+          <w:i/>
+          <w:color w:val="auto"/>
+          <w:spacing w:val="0"/>
+          <w:position w:val="0"/>
+          <w:sz w:val="28"/>
+          <w:shd w:fill="auto" w:val="clear"/>
+        </w:rPr>
+        <w:t xml:space="preserve">Keebee.AAT.Administrator</w:t>
+      </w:r>
+      <w:r>
+        <w:rPr>
+          <w:rFonts w:ascii="Calibri" w:hAnsi="Calibri" w:cs="Calibri" w:eastAsia="Calibri"/>
+          <w:color w:val="auto"/>
+          <w:spacing w:val="0"/>
+          <w:position w:val="0"/>
+          <w:sz w:val="28"/>
+          <w:shd w:fill="auto" w:val="clear"/>
+        </w:rPr>
+        <w:t xml:space="preserve"> uses </w:t>
+      </w:r>
+      <w:r>
+        <w:rPr>
+          <w:rFonts w:ascii="Calibri" w:hAnsi="Calibri" w:cs="Calibri" w:eastAsia="Calibri"/>
+          <w:b/>
+          <w:color w:val="auto"/>
+          <w:spacing w:val="0"/>
+          <w:position w:val="0"/>
+          <w:sz w:val="28"/>
+          <w:shd w:fill="auto" w:val="clear"/>
+        </w:rPr>
+        <w:t xml:space="preserve">webuser</w:t>
+      </w:r>
+      <w:r>
+        <w:rPr>
+          <w:rFonts w:ascii="Calibri" w:hAnsi="Calibri" w:cs="Calibri" w:eastAsia="Calibri"/>
+          <w:color w:val="auto"/>
+          <w:spacing w:val="0"/>
+          <w:position w:val="0"/>
+          <w:sz w:val="28"/>
+          <w:shd w:fill="auto" w:val="clear"/>
+        </w:rPr>
+        <w:t xml:space="preserve"> for its authentication</w:t>
+      </w:r>
     </w:p>
     <w:p>
       <w:pPr>
@@ -2726,75 +2781,6 @@
           <w:shd w:fill="auto" w:val="clear"/>
         </w:rPr>
       </w:pPr>
-      <w:r>
-        <w:rPr>
-          <w:rFonts w:ascii="Calibri" w:hAnsi="Calibri" w:cs="Calibri" w:eastAsia="Calibri"/>
-          <w:i/>
-          <w:color w:val="auto"/>
-          <w:spacing w:val="0"/>
-          <w:position w:val="0"/>
-          <w:sz w:val="28"/>
-          <w:shd w:fill="auto" w:val="clear"/>
-        </w:rPr>
-        <w:t xml:space="preserve">IIS Manager ­- V</w:t>
-      </w:r>
-      <w:r>
-        <w:rPr>
-          <w:rFonts w:ascii="Calibri" w:hAnsi="Calibri" w:cs="Calibri" w:eastAsia="Calibri"/>
-          <w:color w:val="auto"/>
-          <w:spacing w:val="0"/>
-          <w:position w:val="0"/>
-          <w:sz w:val="28"/>
-          <w:shd w:fill="auto" w:val="clear"/>
-        </w:rPr>
-        <w:t xml:space="preserve">erify that </w:t>
-      </w:r>
-      <w:r>
-        <w:rPr>
-          <w:rFonts w:ascii="Calibri" w:hAnsi="Calibri" w:cs="Calibri" w:eastAsia="Calibri"/>
-          <w:i/>
-          <w:color w:val="auto"/>
-          <w:spacing w:val="0"/>
-          <w:position w:val="0"/>
-          <w:sz w:val="28"/>
-          <w:shd w:fill="auto" w:val="clear"/>
-        </w:rPr>
-        <w:t xml:space="preserve">Keebee.AAT.Administrator</w:t>
-      </w:r>
-      <w:r>
-        <w:rPr>
-          <w:rFonts w:ascii="Calibri" w:hAnsi="Calibri" w:cs="Calibri" w:eastAsia="Calibri"/>
-          <w:color w:val="auto"/>
-          <w:spacing w:val="0"/>
-          <w:position w:val="0"/>
-          <w:sz w:val="28"/>
-          <w:shd w:fill="auto" w:val="clear"/>
-        </w:rPr>
-        <w:t xml:space="preserve"> uses </w:t>
-      </w:r>
-      <w:r>
-        <w:rPr>
-          <w:rFonts w:ascii="Calibri" w:hAnsi="Calibri" w:cs="Calibri" w:eastAsia="Calibri"/>
-          <w:b/>
-          <w:color w:val="auto"/>
-          <w:spacing w:val="0"/>
-          <w:position w:val="0"/>
-          <w:sz w:val="28"/>
-          <w:shd w:fill="auto" w:val="clear"/>
-        </w:rPr>
-        <w:t xml:space="preserve">webuser</w:t>
-      </w:r>
-      <w:r>
-        <w:rPr>
-          <w:rFonts w:ascii="Calibri" w:hAnsi="Calibri" w:cs="Calibri" w:eastAsia="Calibri"/>
-          <w:color w:val="auto"/>
-          <w:spacing w:val="0"/>
-          <w:position w:val="0"/>
-          <w:sz w:val="28"/>
-          <w:shd w:fill="auto" w:val="clear"/>
-        </w:rPr>
-        <w:t xml:space="preserve"> for its authentication</w:t>
-      </w:r>
     </w:p>
     <w:p>
       <w:pPr>
@@ -2810,24 +2796,9 @@
           <w:shd w:fill="auto" w:val="clear"/>
         </w:rPr>
       </w:pPr>
-    </w:p>
-    <w:p>
-      <w:pPr>
-        <w:spacing w:before="0" w:after="0" w:line="240"/>
-        <w:ind w:right="0" w:left="720" w:hanging="720"/>
-        <w:jc w:val="left"/>
-        <w:rPr>
-          <w:rFonts w:ascii="Calibri" w:hAnsi="Calibri" w:cs="Calibri" w:eastAsia="Calibri"/>
-          <w:color w:val="auto"/>
-          <w:spacing w:val="0"/>
-          <w:position w:val="0"/>
-          <w:sz w:val="28"/>
-          <w:shd w:fill="auto" w:val="clear"/>
-        </w:rPr>
-      </w:pPr>
-      <w:r>
-        <w:object w:dxaOrig="10544" w:dyaOrig="4635">
-          <v:rect xmlns:o="urn:schemas-microsoft-com:office:office" xmlns:v="urn:schemas-microsoft-com:vml" id="rectole0000000011" style="width:527.200000pt;height:231.750000pt" o:preferrelative="t" o:ole="">
+      <w:r>
+        <w:object w:dxaOrig="10500" w:dyaOrig="4619">
+          <v:rect xmlns:o="urn:schemas-microsoft-com:office:office" xmlns:v="urn:schemas-microsoft-com:vml" id="rectole0000000011" style="width:525.000000pt;height:230.950000pt" o:preferrelative="t" o:ole="">
             <o:lock v:ext="edit"/>
             <v:imagedata xmlns:r="http://schemas.openxmlformats.org/officeDocument/2006/relationships" r:id="docRId24" o:title=""/>
           </v:rect>
@@ -2865,8 +2836,8 @@
         </w:rPr>
       </w:pPr>
       <w:r>
-        <w:object w:dxaOrig="7109" w:dyaOrig="5249">
-          <v:rect xmlns:o="urn:schemas-microsoft-com:office:office" xmlns:v="urn:schemas-microsoft-com:vml" id="rectole0000000012" style="width:355.450000pt;height:262.450000pt" o:preferrelative="t" o:ole="">
+        <w:object w:dxaOrig="6389" w:dyaOrig="4754">
+          <v:rect xmlns:o="urn:schemas-microsoft-com:office:office" xmlns:v="urn:schemas-microsoft-com:vml" id="rectole0000000012" style="width:319.450000pt;height:237.700000pt" o:preferrelative="t" o:ole="">
             <o:lock v:ext="edit"/>
             <v:imagedata xmlns:r="http://schemas.openxmlformats.org/officeDocument/2006/relationships" r:id="docRId26" o:title=""/>
           </v:rect>
@@ -2892,21 +2863,6 @@
     <w:p>
       <w:pPr>
         <w:spacing w:before="0" w:after="0" w:line="240"/>
-        <w:ind w:right="0" w:left="720" w:hanging="720"/>
-        <w:jc w:val="left"/>
-        <w:rPr>
-          <w:rFonts w:ascii="Calibri" w:hAnsi="Calibri" w:cs="Calibri" w:eastAsia="Calibri"/>
-          <w:color w:val="auto"/>
-          <w:spacing w:val="0"/>
-          <w:position w:val="0"/>
-          <w:sz w:val="28"/>
-          <w:shd w:fill="auto" w:val="clear"/>
-        </w:rPr>
-      </w:pPr>
-    </w:p>
-    <w:p>
-      <w:pPr>
-        <w:spacing w:before="0" w:after="0" w:line="240"/>
         <w:ind w:right="0" w:left="720" w:firstLine="0"/>
         <w:jc w:val="left"/>
         <w:rPr>
@@ -2998,8 +2954,8 @@
         </w:rPr>
       </w:pPr>
       <w:r>
-        <w:object w:dxaOrig="8118" w:dyaOrig="971">
-          <v:rect xmlns:o="urn:schemas-microsoft-com:office:office" xmlns:v="urn:schemas-microsoft-com:vml" id="rectole0000000013" style="width:405.900000pt;height:48.550000pt" o:preferrelative="t" o:ole="">
+        <w:object w:dxaOrig="6825" w:dyaOrig="854">
+          <v:rect xmlns:o="urn:schemas-microsoft-com:office:office" xmlns:v="urn:schemas-microsoft-com:vml" id="rectole0000000013" style="width:341.250000pt;height:42.700000pt" o:preferrelative="t" o:ole="">
             <o:lock v:ext="edit"/>
             <v:imagedata xmlns:r="http://schemas.openxmlformats.org/officeDocument/2006/relationships" r:id="docRId28" o:title=""/>
           </v:rect>
@@ -3067,7 +3023,7 @@
       <w:pPr>
         <w:numPr>
           <w:ilvl w:val="0"/>
-          <w:numId w:val="51"/>
+          <w:numId w:val="52"/>
         </w:numPr>
         <w:spacing w:before="0" w:after="0" w:line="240"/>
         <w:ind w:right="0" w:left="1080" w:hanging="360"/>
@@ -3097,7 +3053,7 @@
       <w:pPr>
         <w:numPr>
           <w:ilvl w:val="0"/>
-          <w:numId w:val="51"/>
+          <w:numId w:val="52"/>
         </w:numPr>
         <w:spacing w:before="0" w:after="0" w:line="240"/>
         <w:ind w:right="0" w:left="1080" w:hanging="360"/>
@@ -3127,7 +3083,7 @@
       <w:pPr>
         <w:numPr>
           <w:ilvl w:val="0"/>
-          <w:numId w:val="51"/>
+          <w:numId w:val="52"/>
         </w:numPr>
         <w:spacing w:before="0" w:after="0" w:line="240"/>
         <w:ind w:right="0" w:left="1080" w:hanging="360"/>
@@ -3204,7 +3160,7 @@
       <w:pPr>
         <w:numPr>
           <w:ilvl w:val="0"/>
-          <w:numId w:val="51"/>
+          <w:numId w:val="52"/>
         </w:numPr>
         <w:spacing w:before="0" w:after="0" w:line="240"/>
         <w:ind w:right="0" w:left="1080" w:hanging="360"/>
@@ -3263,8 +3219,8 @@
         </w:rPr>
       </w:pPr>
       <w:r>
-        <w:object w:dxaOrig="9172" w:dyaOrig="1255">
-          <v:rect xmlns:o="urn:schemas-microsoft-com:office:office" xmlns:v="urn:schemas-microsoft-com:vml" id="rectole0000000014" style="width:458.600000pt;height:62.750000pt" o:preferrelative="t" o:ole="">
+        <w:object w:dxaOrig="9414" w:dyaOrig="1296">
+          <v:rect xmlns:o="urn:schemas-microsoft-com:office:office" xmlns:v="urn:schemas-microsoft-com:vml" id="rectole0000000014" style="width:470.700000pt;height:64.800000pt" o:preferrelative="t" o:ole="">
             <o:lock v:ext="edit"/>
             <v:imagedata xmlns:r="http://schemas.openxmlformats.org/officeDocument/2006/relationships" r:id="docRId30" o:title=""/>
           </v:rect>
@@ -3495,7 +3451,7 @@
   <w:num w:numId="31">
     <w:abstractNumId w:val="6"/>
   </w:num>
-  <w:num w:numId="51">
+  <w:num w:numId="52">
     <w:abstractNumId w:val="0"/>
   </w:num>
 </w:numbering>

</xml_diff>

<commit_message>
Install documentation - formatting
</commit_message>
<xml_diff>
--- a/Documentation/Setup/PostWindowsInstallationSetup.docx
+++ b/Documentation/Setup/PostWindowsInstallationSetup.docx
@@ -432,8 +432,8 @@
         </w:rPr>
       </w:pPr>
       <w:r>
-        <w:object w:dxaOrig="9293" w:dyaOrig="7005">
-          <v:rect xmlns:o="urn:schemas-microsoft-com:office:office" xmlns:v="urn:schemas-microsoft-com:vml" id="rectole0000000000" style="width:464.650000pt;height:350.250000pt" o:preferrelative="t" o:ole="">
+        <w:object w:dxaOrig="9414" w:dyaOrig="7086">
+          <v:rect xmlns:o="urn:schemas-microsoft-com:office:office" xmlns:v="urn:schemas-microsoft-com:vml" id="rectole0000000000" style="width:470.700000pt;height:354.300000pt" o:preferrelative="t" o:ole="">
             <o:lock v:ext="edit"/>
             <v:imagedata xmlns:r="http://schemas.openxmlformats.org/officeDocument/2006/relationships" r:id="docRId1" o:title=""/>
           </v:rect>
@@ -575,8 +575,8 @@
         </w:rPr>
       </w:pPr>
       <w:r>
-        <w:object w:dxaOrig="9293" w:dyaOrig="7005">
-          <v:rect xmlns:o="urn:schemas-microsoft-com:office:office" xmlns:v="urn:schemas-microsoft-com:vml" id="rectole0000000001" style="width:464.650000pt;height:350.250000pt" o:preferrelative="t" o:ole="">
+        <w:object w:dxaOrig="9414" w:dyaOrig="7086">
+          <v:rect xmlns:o="urn:schemas-microsoft-com:office:office" xmlns:v="urn:schemas-microsoft-com:vml" id="rectole0000000001" style="width:470.700000pt;height:354.300000pt" o:preferrelative="t" o:ole="">
             <o:lock v:ext="edit"/>
             <v:imagedata xmlns:r="http://schemas.openxmlformats.org/officeDocument/2006/relationships" r:id="docRId3" o:title=""/>
           </v:rect>
@@ -656,8 +656,8 @@
         </w:rPr>
       </w:pPr>
       <w:r>
-        <w:object w:dxaOrig="9293" w:dyaOrig="6985">
-          <v:rect xmlns:o="urn:schemas-microsoft-com:office:office" xmlns:v="urn:schemas-microsoft-com:vml" id="rectole0000000002" style="width:464.650000pt;height:349.250000pt" o:preferrelative="t" o:ole="">
+        <w:object w:dxaOrig="9414" w:dyaOrig="7066">
+          <v:rect xmlns:o="urn:schemas-microsoft-com:office:office" xmlns:v="urn:schemas-microsoft-com:vml" id="rectole0000000002" style="width:470.700000pt;height:353.300000pt" o:preferrelative="t" o:ole="">
             <o:lock v:ext="edit"/>
             <v:imagedata xmlns:r="http://schemas.openxmlformats.org/officeDocument/2006/relationships" r:id="docRId5" o:title=""/>
           </v:rect>
@@ -1498,12 +1498,35 @@
         </w:rPr>
         <w:tab/>
         <w:tab/>
-        <w:t xml:space="preserve">Note: Use the Administration App to view the default Phidget Configuration to </w:t>
+        <w:t xml:space="preserve">Note: Use the Administration App to view the default Phidget Configuration </w:t>
+      </w:r>
+    </w:p>
+    <w:p>
+      <w:pPr>
+        <w:spacing w:before="0" w:after="0" w:line="240"/>
+        <w:ind w:right="0" w:left="360" w:firstLine="0"/>
+        <w:jc w:val="left"/>
+        <w:rPr>
+          <w:rFonts w:ascii="Calibri" w:hAnsi="Calibri" w:cs="Calibri" w:eastAsia="Calibri"/>
+          <w:color w:val="auto"/>
+          <w:spacing w:val="0"/>
+          <w:position w:val="0"/>
+          <w:sz w:val="22"/>
+          <w:shd w:fill="auto" w:val="clear"/>
+        </w:rPr>
+      </w:pPr>
+      <w:r>
+        <w:rPr>
+          <w:rFonts w:ascii="Calibri" w:hAnsi="Calibri" w:cs="Calibri" w:eastAsia="Calibri"/>
+          <w:color w:val="auto"/>
+          <w:spacing w:val="0"/>
+          <w:position w:val="0"/>
+          <w:sz w:val="22"/>
+          <w:shd w:fill="auto" w:val="clear"/>
+        </w:rPr>
         <w:tab/>
         <w:tab/>
-        <w:tab/>
-        <w:tab/>
-        <w:t xml:space="preserve">see which buttons will trigger a response</w:t>
+        <w:t xml:space="preserve">to see which buttons will trigger a response</w:t>
       </w:r>
     </w:p>
     <w:p>
@@ -1871,8 +1894,8 @@
         </w:rPr>
       </w:pPr>
       <w:r>
-        <w:object w:dxaOrig="9524" w:dyaOrig="3690">
-          <v:rect xmlns:o="urn:schemas-microsoft-com:office:office" xmlns:v="urn:schemas-microsoft-com:vml" id="rectole0000000003" style="width:476.200000pt;height:184.500000pt" o:preferrelative="t" o:ole="">
+        <w:object w:dxaOrig="9637" w:dyaOrig="3745">
+          <v:rect xmlns:o="urn:schemas-microsoft-com:office:office" xmlns:v="urn:schemas-microsoft-com:vml" id="rectole0000000003" style="width:481.850000pt;height:187.250000pt" o:preferrelative="t" o:ole="">
             <o:lock v:ext="edit"/>
             <v:imagedata xmlns:r="http://schemas.openxmlformats.org/officeDocument/2006/relationships" r:id="docRId8" o:title=""/>
           </v:rect>
@@ -1992,8 +2015,8 @@
         </w:rPr>
       </w:pPr>
       <w:r>
-        <w:object w:dxaOrig="4844" w:dyaOrig="6510">
-          <v:rect xmlns:o="urn:schemas-microsoft-com:office:office" xmlns:v="urn:schemas-microsoft-com:vml" id="rectole0000000004" style="width:242.200000pt;height:325.500000pt" o:preferrelative="t" o:ole="">
+        <w:object w:dxaOrig="4899" w:dyaOrig="6600">
+          <v:rect xmlns:o="urn:schemas-microsoft-com:office:office" xmlns:v="urn:schemas-microsoft-com:vml" id="rectole0000000004" style="width:244.950000pt;height:330.000000pt" o:preferrelative="t" o:ole="">
             <o:lock v:ext="edit"/>
             <v:imagedata xmlns:r="http://schemas.openxmlformats.org/officeDocument/2006/relationships" r:id="docRId10" o:title=""/>
           </v:rect>
@@ -2107,8 +2130,8 @@
         </w:rPr>
       </w:pPr>
       <w:r>
-        <w:object w:dxaOrig="4979" w:dyaOrig="5114">
-          <v:rect xmlns:o="urn:schemas-microsoft-com:office:office" xmlns:v="urn:schemas-microsoft-com:vml" id="rectole0000000005" style="width:248.950000pt;height:255.700000pt" o:preferrelative="t" o:ole="">
+        <w:object w:dxaOrig="5041" w:dyaOrig="5183">
+          <v:rect xmlns:o="urn:schemas-microsoft-com:office:office" xmlns:v="urn:schemas-microsoft-com:vml" id="rectole0000000005" style="width:252.050000pt;height:259.150000pt" o:preferrelative="t" o:ole="">
             <o:lock v:ext="edit"/>
             <v:imagedata xmlns:r="http://schemas.openxmlformats.org/officeDocument/2006/relationships" r:id="docRId12" o:title=""/>
           </v:rect>
@@ -2236,8 +2259,8 @@
         </w:rPr>
       </w:pPr>
       <w:r>
-        <w:object w:dxaOrig="7274" w:dyaOrig="2129">
-          <v:rect xmlns:o="urn:schemas-microsoft-com:office:office" xmlns:v="urn:schemas-microsoft-com:vml" id="rectole0000000006" style="width:363.700000pt;height:106.450000pt" o:preferrelative="t" o:ole="">
+        <w:object w:dxaOrig="7370" w:dyaOrig="2146">
+          <v:rect xmlns:o="urn:schemas-microsoft-com:office:office" xmlns:v="urn:schemas-microsoft-com:vml" id="rectole0000000006" style="width:368.500000pt;height:107.300000pt" o:preferrelative="t" o:ole="">
             <o:lock v:ext="edit"/>
             <v:imagedata xmlns:r="http://schemas.openxmlformats.org/officeDocument/2006/relationships" r:id="docRId14" o:title=""/>
           </v:rect>
@@ -2351,8 +2374,8 @@
         </w:rPr>
       </w:pPr>
       <w:r>
-        <w:object w:dxaOrig="3374" w:dyaOrig="2069">
-          <v:rect xmlns:o="urn:schemas-microsoft-com:office:office" xmlns:v="urn:schemas-microsoft-com:vml" id="rectole0000000007" style="width:168.700000pt;height:103.450000pt" o:preferrelative="t" o:ole="">
+        <w:object w:dxaOrig="3421" w:dyaOrig="2085">
+          <v:rect xmlns:o="urn:schemas-microsoft-com:office:office" xmlns:v="urn:schemas-microsoft-com:vml" id="rectole0000000007" style="width:171.050000pt;height:104.250000pt" o:preferrelative="t" o:ole="">
             <o:lock v:ext="edit"/>
             <v:imagedata xmlns:r="http://schemas.openxmlformats.org/officeDocument/2006/relationships" r:id="docRId16" o:title=""/>
           </v:rect>
@@ -2504,8 +2527,8 @@
         </w:rPr>
       </w:pPr>
       <w:r>
-        <w:object w:dxaOrig="9414" w:dyaOrig="6357">
-          <v:rect xmlns:o="urn:schemas-microsoft-com:office:office" xmlns:v="urn:schemas-microsoft-com:vml" id="rectole0000000008" style="width:470.700000pt;height:317.850000pt" o:preferrelative="t" o:ole="">
+        <w:object w:dxaOrig="9536" w:dyaOrig="6438">
+          <v:rect xmlns:o="urn:schemas-microsoft-com:office:office" xmlns:v="urn:schemas-microsoft-com:vml" id="rectole0000000008" style="width:476.800000pt;height:321.900000pt" o:preferrelative="t" o:ole="">
             <o:lock v:ext="edit"/>
             <v:imagedata xmlns:r="http://schemas.openxmlformats.org/officeDocument/2006/relationships" r:id="docRId18" o:title=""/>
           </v:rect>
@@ -2619,8 +2642,8 @@
         </w:rPr>
       </w:pPr>
       <w:r>
-        <w:object w:dxaOrig="9659" w:dyaOrig="4470">
-          <v:rect xmlns:o="urn:schemas-microsoft-com:office:office" xmlns:v="urn:schemas-microsoft-com:vml" id="rectole0000000009" style="width:482.950000pt;height:223.500000pt" o:preferrelative="t" o:ole="">
+        <w:object w:dxaOrig="9779" w:dyaOrig="4535">
+          <v:rect xmlns:o="urn:schemas-microsoft-com:office:office" xmlns:v="urn:schemas-microsoft-com:vml" id="rectole0000000009" style="width:488.950000pt;height:226.750000pt" o:preferrelative="t" o:ole="">
             <o:lock v:ext="edit"/>
             <v:imagedata xmlns:r="http://schemas.openxmlformats.org/officeDocument/2006/relationships" r:id="docRId20" o:title=""/>
           </v:rect>
@@ -2658,8 +2681,8 @@
         </w:rPr>
       </w:pPr>
       <w:r>
-        <w:object w:dxaOrig="6630" w:dyaOrig="5070">
-          <v:rect xmlns:o="urn:schemas-microsoft-com:office:office" xmlns:v="urn:schemas-microsoft-com:vml" id="rectole0000000010" style="width:331.500000pt;height:253.500000pt" o:preferrelative="t" o:ole="">
+        <w:object w:dxaOrig="6722" w:dyaOrig="5142">
+          <v:rect xmlns:o="urn:schemas-microsoft-com:office:office" xmlns:v="urn:schemas-microsoft-com:vml" id="rectole0000000010" style="width:336.100000pt;height:257.100000pt" o:preferrelative="t" o:ole="">
             <o:lock v:ext="edit"/>
             <v:imagedata xmlns:r="http://schemas.openxmlformats.org/officeDocument/2006/relationships" r:id="docRId22" o:title=""/>
           </v:rect>
@@ -2797,8 +2820,8 @@
         </w:rPr>
       </w:pPr>
       <w:r>
-        <w:object w:dxaOrig="10500" w:dyaOrig="4619">
-          <v:rect xmlns:o="urn:schemas-microsoft-com:office:office" xmlns:v="urn:schemas-microsoft-com:vml" id="rectole0000000011" style="width:525.000000pt;height:230.950000pt" o:preferrelative="t" o:ole="">
+        <w:object w:dxaOrig="10629" w:dyaOrig="4677">
+          <v:rect xmlns:o="urn:schemas-microsoft-com:office:office" xmlns:v="urn:schemas-microsoft-com:vml" id="rectole0000000011" style="width:531.450000pt;height:233.850000pt" o:preferrelative="t" o:ole="">
             <o:lock v:ext="edit"/>
             <v:imagedata xmlns:r="http://schemas.openxmlformats.org/officeDocument/2006/relationships" r:id="docRId24" o:title=""/>
           </v:rect>
@@ -2836,8 +2859,8 @@
         </w:rPr>
       </w:pPr>
       <w:r>
-        <w:object w:dxaOrig="6389" w:dyaOrig="4754">
-          <v:rect xmlns:o="urn:schemas-microsoft-com:office:office" xmlns:v="urn:schemas-microsoft-com:vml" id="rectole0000000012" style="width:319.450000pt;height:237.700000pt" o:preferrelative="t" o:ole="">
+        <w:object w:dxaOrig="6459" w:dyaOrig="4818">
+          <v:rect xmlns:o="urn:schemas-microsoft-com:office:office" xmlns:v="urn:schemas-microsoft-com:vml" id="rectole0000000012" style="width:322.950000pt;height:240.900000pt" o:preferrelative="t" o:ole="">
             <o:lock v:ext="edit"/>
             <v:imagedata xmlns:r="http://schemas.openxmlformats.org/officeDocument/2006/relationships" r:id="docRId26" o:title=""/>
           </v:rect>
@@ -2954,8 +2977,8 @@
         </w:rPr>
       </w:pPr>
       <w:r>
-        <w:object w:dxaOrig="6825" w:dyaOrig="854">
-          <v:rect xmlns:o="urn:schemas-microsoft-com:office:office" xmlns:v="urn:schemas-microsoft-com:vml" id="rectole0000000013" style="width:341.250000pt;height:42.700000pt" o:preferrelative="t" o:ole="">
+        <w:object w:dxaOrig="6904" w:dyaOrig="870">
+          <v:rect xmlns:o="urn:schemas-microsoft-com:office:office" xmlns:v="urn:schemas-microsoft-com:vml" id="rectole0000000013" style="width:345.200000pt;height:43.500000pt" o:preferrelative="t" o:ole="">
             <o:lock v:ext="edit"/>
             <v:imagedata xmlns:r="http://schemas.openxmlformats.org/officeDocument/2006/relationships" r:id="docRId28" o:title=""/>
           </v:rect>
@@ -3219,8 +3242,8 @@
         </w:rPr>
       </w:pPr>
       <w:r>
-        <w:object w:dxaOrig="9414" w:dyaOrig="1296">
-          <v:rect xmlns:o="urn:schemas-microsoft-com:office:office" xmlns:v="urn:schemas-microsoft-com:vml" id="rectole0000000014" style="width:470.700000pt;height:64.800000pt" o:preferrelative="t" o:ole="">
+        <w:object w:dxaOrig="9536" w:dyaOrig="1315">
+          <v:rect xmlns:o="urn:schemas-microsoft-com:office:office" xmlns:v="urn:schemas-microsoft-com:vml" id="rectole0000000014" style="width:476.800000pt;height:65.750000pt" o:preferrelative="t" o:ole="">
             <o:lock v:ext="edit"/>
             <v:imagedata xmlns:r="http://schemas.openxmlformats.org/officeDocument/2006/relationships" r:id="docRId30" o:title=""/>
           </v:rect>

</xml_diff>

<commit_message>
Beacon Watcher Service - add message queue to alert the watcher service when the display is active/inactive
</commit_message>
<xml_diff>
--- a/Documentation/Setup/PostWindowsInstallationSetup.docx
+++ b/Documentation/Setup/PostWindowsInstallationSetup.docx
@@ -432,8 +432,8 @@
         </w:rPr>
       </w:pPr>
       <w:r>
-        <w:object w:dxaOrig="9414" w:dyaOrig="7086">
-          <v:rect xmlns:o="urn:schemas-microsoft-com:office:office" xmlns:v="urn:schemas-microsoft-com:vml" id="rectole0000000000" style="width:470.700000pt;height:354.300000pt" o:preferrelative="t" o:ole="">
+        <w:object w:dxaOrig="9536" w:dyaOrig="7167">
+          <v:rect xmlns:o="urn:schemas-microsoft-com:office:office" xmlns:v="urn:schemas-microsoft-com:vml" id="rectole0000000000" style="width:476.800000pt;height:358.350000pt" o:preferrelative="t" o:ole="">
             <o:lock v:ext="edit"/>
             <v:imagedata xmlns:r="http://schemas.openxmlformats.org/officeDocument/2006/relationships" r:id="docRId1" o:title=""/>
           </v:rect>
@@ -575,8 +575,8 @@
         </w:rPr>
       </w:pPr>
       <w:r>
-        <w:object w:dxaOrig="9414" w:dyaOrig="7086">
-          <v:rect xmlns:o="urn:schemas-microsoft-com:office:office" xmlns:v="urn:schemas-microsoft-com:vml" id="rectole0000000001" style="width:470.700000pt;height:354.300000pt" o:preferrelative="t" o:ole="">
+        <w:object w:dxaOrig="9536" w:dyaOrig="7167">
+          <v:rect xmlns:o="urn:schemas-microsoft-com:office:office" xmlns:v="urn:schemas-microsoft-com:vml" id="rectole0000000001" style="width:476.800000pt;height:358.350000pt" o:preferrelative="t" o:ole="">
             <o:lock v:ext="edit"/>
             <v:imagedata xmlns:r="http://schemas.openxmlformats.org/officeDocument/2006/relationships" r:id="docRId3" o:title=""/>
           </v:rect>
@@ -656,8 +656,8 @@
         </w:rPr>
       </w:pPr>
       <w:r>
-        <w:object w:dxaOrig="9414" w:dyaOrig="7066">
-          <v:rect xmlns:o="urn:schemas-microsoft-com:office:office" xmlns:v="urn:schemas-microsoft-com:vml" id="rectole0000000002" style="width:470.700000pt;height:353.300000pt" o:preferrelative="t" o:ole="">
+        <w:object w:dxaOrig="9536" w:dyaOrig="7147">
+          <v:rect xmlns:o="urn:schemas-microsoft-com:office:office" xmlns:v="urn:schemas-microsoft-com:vml" id="rectole0000000002" style="width:476.800000pt;height:357.350000pt" o:preferrelative="t" o:ole="">
             <o:lock v:ext="edit"/>
             <v:imagedata xmlns:r="http://schemas.openxmlformats.org/officeDocument/2006/relationships" r:id="docRId5" o:title=""/>
           </v:rect>
@@ -1894,8 +1894,8 @@
         </w:rPr>
       </w:pPr>
       <w:r>
-        <w:object w:dxaOrig="9637" w:dyaOrig="3745">
-          <v:rect xmlns:o="urn:schemas-microsoft-com:office:office" xmlns:v="urn:schemas-microsoft-com:vml" id="rectole0000000003" style="width:481.850000pt;height:187.250000pt" o:preferrelative="t" o:ole="">
+        <w:object w:dxaOrig="9759" w:dyaOrig="3786">
+          <v:rect xmlns:o="urn:schemas-microsoft-com:office:office" xmlns:v="urn:schemas-microsoft-com:vml" id="rectole0000000003" style="width:487.950000pt;height:189.300000pt" o:preferrelative="t" o:ole="">
             <o:lock v:ext="edit"/>
             <v:imagedata xmlns:r="http://schemas.openxmlformats.org/officeDocument/2006/relationships" r:id="docRId8" o:title=""/>
           </v:rect>
@@ -2015,8 +2015,8 @@
         </w:rPr>
       </w:pPr>
       <w:r>
-        <w:object w:dxaOrig="4899" w:dyaOrig="6600">
-          <v:rect xmlns:o="urn:schemas-microsoft-com:office:office" xmlns:v="urn:schemas-microsoft-com:vml" id="rectole0000000004" style="width:244.950000pt;height:330.000000pt" o:preferrelative="t" o:ole="">
+        <w:object w:dxaOrig="4960" w:dyaOrig="6681">
+          <v:rect xmlns:o="urn:schemas-microsoft-com:office:office" xmlns:v="urn:schemas-microsoft-com:vml" id="rectole0000000004" style="width:248.000000pt;height:334.050000pt" o:preferrelative="t" o:ole="">
             <o:lock v:ext="edit"/>
             <v:imagedata xmlns:r="http://schemas.openxmlformats.org/officeDocument/2006/relationships" r:id="docRId10" o:title=""/>
           </v:rect>
@@ -2130,8 +2130,8 @@
         </w:rPr>
       </w:pPr>
       <w:r>
-        <w:object w:dxaOrig="5041" w:dyaOrig="5183">
-          <v:rect xmlns:o="urn:schemas-microsoft-com:office:office" xmlns:v="urn:schemas-microsoft-com:vml" id="rectole0000000005" style="width:252.050000pt;height:259.150000pt" o:preferrelative="t" o:ole="">
+        <w:object w:dxaOrig="4500" w:dyaOrig="5430">
+          <v:rect xmlns:o="urn:schemas-microsoft-com:office:office" xmlns:v="urn:schemas-microsoft-com:vml" id="rectole0000000005" style="width:225.000000pt;height:271.500000pt" o:preferrelative="t" o:ole="">
             <o:lock v:ext="edit"/>
             <v:imagedata xmlns:r="http://schemas.openxmlformats.org/officeDocument/2006/relationships" r:id="docRId12" o:title=""/>
           </v:rect>
@@ -2142,6 +2142,21 @@
     <w:p>
       <w:pPr>
         <w:spacing w:before="0" w:after="0" w:line="240"/>
+        <w:ind w:right="0" w:left="720" w:firstLine="0"/>
+        <w:jc w:val="left"/>
+        <w:rPr>
+          <w:rFonts w:ascii="Calibri" w:hAnsi="Calibri" w:cs="Calibri" w:eastAsia="Calibri"/>
+          <w:color w:val="auto"/>
+          <w:spacing w:val="0"/>
+          <w:position w:val="0"/>
+          <w:sz w:val="22"/>
+          <w:shd w:fill="auto" w:val="clear"/>
+        </w:rPr>
+      </w:pPr>
+    </w:p>
+    <w:p>
+      <w:pPr>
+        <w:spacing w:before="0" w:after="0" w:line="240"/>
         <w:ind w:right="0" w:left="0" w:firstLine="0"/>
         <w:jc w:val="left"/>
         <w:rPr>
@@ -2259,8 +2274,8 @@
         </w:rPr>
       </w:pPr>
       <w:r>
-        <w:object w:dxaOrig="7370" w:dyaOrig="2146">
-          <v:rect xmlns:o="urn:schemas-microsoft-com:office:office" xmlns:v="urn:schemas-microsoft-com:vml" id="rectole0000000006" style="width:368.500000pt;height:107.300000pt" o:preferrelative="t" o:ole="">
+        <w:object w:dxaOrig="7471" w:dyaOrig="2166">
+          <v:rect xmlns:o="urn:schemas-microsoft-com:office:office" xmlns:v="urn:schemas-microsoft-com:vml" id="rectole0000000006" style="width:373.550000pt;height:108.300000pt" o:preferrelative="t" o:ole="">
             <o:lock v:ext="edit"/>
             <v:imagedata xmlns:r="http://schemas.openxmlformats.org/officeDocument/2006/relationships" r:id="docRId14" o:title=""/>
           </v:rect>
@@ -2374,8 +2389,8 @@
         </w:rPr>
       </w:pPr>
       <w:r>
-        <w:object w:dxaOrig="3421" w:dyaOrig="2085">
-          <v:rect xmlns:o="urn:schemas-microsoft-com:office:office" xmlns:v="urn:schemas-microsoft-com:vml" id="rectole0000000007" style="width:171.050000pt;height:104.250000pt" o:preferrelative="t" o:ole="">
+        <w:object w:dxaOrig="3462" w:dyaOrig="2105">
+          <v:rect xmlns:o="urn:schemas-microsoft-com:office:office" xmlns:v="urn:schemas-microsoft-com:vml" id="rectole0000000007" style="width:173.100000pt;height:105.250000pt" o:preferrelative="t" o:ole="">
             <o:lock v:ext="edit"/>
             <v:imagedata xmlns:r="http://schemas.openxmlformats.org/officeDocument/2006/relationships" r:id="docRId16" o:title=""/>
           </v:rect>
@@ -2527,8 +2542,8 @@
         </w:rPr>
       </w:pPr>
       <w:r>
-        <w:object w:dxaOrig="9536" w:dyaOrig="6438">
-          <v:rect xmlns:o="urn:schemas-microsoft-com:office:office" xmlns:v="urn:schemas-microsoft-com:vml" id="rectole0000000008" style="width:476.800000pt;height:321.900000pt" o:preferrelative="t" o:ole="">
+        <w:object w:dxaOrig="9658" w:dyaOrig="6519">
+          <v:rect xmlns:o="urn:schemas-microsoft-com:office:office" xmlns:v="urn:schemas-microsoft-com:vml" id="rectole0000000008" style="width:482.900000pt;height:325.950000pt" o:preferrelative="t" o:ole="">
             <o:lock v:ext="edit"/>
             <v:imagedata xmlns:r="http://schemas.openxmlformats.org/officeDocument/2006/relationships" r:id="docRId18" o:title=""/>
           </v:rect>
@@ -2642,8 +2657,8 @@
         </w:rPr>
       </w:pPr>
       <w:r>
-        <w:object w:dxaOrig="9779" w:dyaOrig="4535">
-          <v:rect xmlns:o="urn:schemas-microsoft-com:office:office" xmlns:v="urn:schemas-microsoft-com:vml" id="rectole0000000009" style="width:488.950000pt;height:226.750000pt" o:preferrelative="t" o:ole="">
+        <w:object w:dxaOrig="9900" w:dyaOrig="4596">
+          <v:rect xmlns:o="urn:schemas-microsoft-com:office:office" xmlns:v="urn:schemas-microsoft-com:vml" id="rectole0000000009" style="width:495.000000pt;height:229.800000pt" o:preferrelative="t" o:ole="">
             <o:lock v:ext="edit"/>
             <v:imagedata xmlns:r="http://schemas.openxmlformats.org/officeDocument/2006/relationships" r:id="docRId20" o:title=""/>
           </v:rect>
@@ -2681,8 +2696,8 @@
         </w:rPr>
       </w:pPr>
       <w:r>
-        <w:object w:dxaOrig="6722" w:dyaOrig="5142">
-          <v:rect xmlns:o="urn:schemas-microsoft-com:office:office" xmlns:v="urn:schemas-microsoft-com:vml" id="rectole0000000010" style="width:336.100000pt;height:257.100000pt" o:preferrelative="t" o:ole="">
+        <w:object w:dxaOrig="6803" w:dyaOrig="5203">
+          <v:rect xmlns:o="urn:schemas-microsoft-com:office:office" xmlns:v="urn:schemas-microsoft-com:vml" id="rectole0000000010" style="width:340.150000pt;height:260.150000pt" o:preferrelative="t" o:ole="">
             <o:lock v:ext="edit"/>
             <v:imagedata xmlns:r="http://schemas.openxmlformats.org/officeDocument/2006/relationships" r:id="docRId22" o:title=""/>
           </v:rect>
@@ -2820,8 +2835,8 @@
         </w:rPr>
       </w:pPr>
       <w:r>
-        <w:object w:dxaOrig="10629" w:dyaOrig="4677">
-          <v:rect xmlns:o="urn:schemas-microsoft-com:office:office" xmlns:v="urn:schemas-microsoft-com:vml" id="rectole0000000011" style="width:531.450000pt;height:233.850000pt" o:preferrelative="t" o:ole="">
+        <w:object w:dxaOrig="10751" w:dyaOrig="4737">
+          <v:rect xmlns:o="urn:schemas-microsoft-com:office:office" xmlns:v="urn:schemas-microsoft-com:vml" id="rectole0000000011" style="width:537.550000pt;height:236.850000pt" o:preferrelative="t" o:ole="">
             <o:lock v:ext="edit"/>
             <v:imagedata xmlns:r="http://schemas.openxmlformats.org/officeDocument/2006/relationships" r:id="docRId24" o:title=""/>
           </v:rect>
@@ -2859,8 +2874,8 @@
         </w:rPr>
       </w:pPr>
       <w:r>
-        <w:object w:dxaOrig="6459" w:dyaOrig="4818">
-          <v:rect xmlns:o="urn:schemas-microsoft-com:office:office" xmlns:v="urn:schemas-microsoft-com:vml" id="rectole0000000012" style="width:322.950000pt;height:240.900000pt" o:preferrelative="t" o:ole="">
+        <w:object w:dxaOrig="6540" w:dyaOrig="4879">
+          <v:rect xmlns:o="urn:schemas-microsoft-com:office:office" xmlns:v="urn:schemas-microsoft-com:vml" id="rectole0000000012" style="width:327.000000pt;height:243.950000pt" o:preferrelative="t" o:ole="">
             <o:lock v:ext="edit"/>
             <v:imagedata xmlns:r="http://schemas.openxmlformats.org/officeDocument/2006/relationships" r:id="docRId26" o:title=""/>
           </v:rect>
@@ -2977,8 +2992,8 @@
         </w:rPr>
       </w:pPr>
       <w:r>
-        <w:object w:dxaOrig="6904" w:dyaOrig="870">
-          <v:rect xmlns:o="urn:schemas-microsoft-com:office:office" xmlns:v="urn:schemas-microsoft-com:vml" id="rectole0000000013" style="width:345.200000pt;height:43.500000pt" o:preferrelative="t" o:ole="">
+        <w:object w:dxaOrig="6985" w:dyaOrig="890">
+          <v:rect xmlns:o="urn:schemas-microsoft-com:office:office" xmlns:v="urn:schemas-microsoft-com:vml" id="rectole0000000013" style="width:349.250000pt;height:44.500000pt" o:preferrelative="t" o:ole="">
             <o:lock v:ext="edit"/>
             <v:imagedata xmlns:r="http://schemas.openxmlformats.org/officeDocument/2006/relationships" r:id="docRId28" o:title=""/>
           </v:rect>
@@ -3242,8 +3257,8 @@
         </w:rPr>
       </w:pPr>
       <w:r>
-        <w:object w:dxaOrig="9536" w:dyaOrig="1315">
-          <v:rect xmlns:o="urn:schemas-microsoft-com:office:office" xmlns:v="urn:schemas-microsoft-com:vml" id="rectole0000000014" style="width:476.800000pt;height:65.750000pt" o:preferrelative="t" o:ole="">
+        <w:object w:dxaOrig="9658" w:dyaOrig="1336">
+          <v:rect xmlns:o="urn:schemas-microsoft-com:office:office" xmlns:v="urn:schemas-microsoft-com:vml" id="rectole0000000014" style="width:482.900000pt;height:66.800000pt" o:preferrelative="t" o:ole="">
             <o:lock v:ext="edit"/>
             <v:imagedata xmlns:r="http://schemas.openxmlformats.org/officeDocument/2006/relationships" r:id="docRId30" o:title=""/>
           </v:rect>

</xml_diff>

<commit_message>
Setup Documentation - update after new scheduled task added
</commit_message>
<xml_diff>
--- a/Documentation/Setup/PostWindowsInstallationSetup.docx
+++ b/Documentation/Setup/PostWindowsInstallationSetup.docx
@@ -432,8 +432,8 @@
         </w:rPr>
       </w:pPr>
       <w:r>
-        <w:object w:dxaOrig="9536" w:dyaOrig="7167">
-          <v:rect xmlns:o="urn:schemas-microsoft-com:office:office" xmlns:v="urn:schemas-microsoft-com:vml" id="rectole0000000000" style="width:476.800000pt;height:358.350000pt" o:preferrelative="t" o:ole="">
+        <w:object w:dxaOrig="9658" w:dyaOrig="7248">
+          <v:rect xmlns:o="urn:schemas-microsoft-com:office:office" xmlns:v="urn:schemas-microsoft-com:vml" id="rectole0000000000" style="width:482.900000pt;height:362.400000pt" o:preferrelative="t" o:ole="">
             <o:lock v:ext="edit"/>
             <v:imagedata xmlns:r="http://schemas.openxmlformats.org/officeDocument/2006/relationships" r:id="docRId1" o:title=""/>
           </v:rect>
@@ -575,8 +575,8 @@
         </w:rPr>
       </w:pPr>
       <w:r>
-        <w:object w:dxaOrig="9536" w:dyaOrig="7167">
-          <v:rect xmlns:o="urn:schemas-microsoft-com:office:office" xmlns:v="urn:schemas-microsoft-com:vml" id="rectole0000000001" style="width:476.800000pt;height:358.350000pt" o:preferrelative="t" o:ole="">
+        <w:object w:dxaOrig="9658" w:dyaOrig="7248">
+          <v:rect xmlns:o="urn:schemas-microsoft-com:office:office" xmlns:v="urn:schemas-microsoft-com:vml" id="rectole0000000001" style="width:482.900000pt;height:362.400000pt" o:preferrelative="t" o:ole="">
             <o:lock v:ext="edit"/>
             <v:imagedata xmlns:r="http://schemas.openxmlformats.org/officeDocument/2006/relationships" r:id="docRId3" o:title=""/>
           </v:rect>
@@ -656,8 +656,8 @@
         </w:rPr>
       </w:pPr>
       <w:r>
-        <w:object w:dxaOrig="9536" w:dyaOrig="7147">
-          <v:rect xmlns:o="urn:schemas-microsoft-com:office:office" xmlns:v="urn:schemas-microsoft-com:vml" id="rectole0000000002" style="width:476.800000pt;height:357.350000pt" o:preferrelative="t" o:ole="">
+        <w:object w:dxaOrig="9658" w:dyaOrig="7228">
+          <v:rect xmlns:o="urn:schemas-microsoft-com:office:office" xmlns:v="urn:schemas-microsoft-com:vml" id="rectole0000000002" style="width:482.900000pt;height:361.400000pt" o:preferrelative="t" o:ole="">
             <o:lock v:ext="edit"/>
             <v:imagedata xmlns:r="http://schemas.openxmlformats.org/officeDocument/2006/relationships" r:id="docRId5" o:title=""/>
           </v:rect>
@@ -1737,6 +1737,157 @@
           <w:color w:val="auto"/>
           <w:spacing w:val="0"/>
           <w:position w:val="0"/>
+          <w:sz w:val="32"/>
+          <w:shd w:fill="auto" w:val="clear"/>
+        </w:rPr>
+        <w:t xml:space="preserve">Uninstall R2G2</w:t>
+      </w:r>
+    </w:p>
+    <w:p>
+      <w:pPr>
+        <w:numPr>
+          <w:ilvl w:val="0"/>
+          <w:numId w:val="34"/>
+        </w:numPr>
+        <w:spacing w:before="0" w:after="0" w:line="240"/>
+        <w:ind w:right="0" w:left="720" w:hanging="360"/>
+        <w:jc w:val="left"/>
+        <w:rPr>
+          <w:rFonts w:ascii="Calibri" w:hAnsi="Calibri" w:cs="Calibri" w:eastAsia="Calibri"/>
+          <w:color w:val="auto"/>
+          <w:spacing w:val="0"/>
+          <w:position w:val="0"/>
+          <w:sz w:val="22"/>
+          <w:shd w:fill="auto" w:val="clear"/>
+        </w:rPr>
+      </w:pPr>
+      <w:r>
+        <w:rPr>
+          <w:rFonts w:ascii="Calibri" w:hAnsi="Calibri" w:cs="Calibri" w:eastAsia="Calibri"/>
+          <w:color w:val="auto"/>
+          <w:spacing w:val="0"/>
+          <w:position w:val="0"/>
+          <w:sz w:val="22"/>
+          <w:shd w:fill="auto" w:val="clear"/>
+        </w:rPr>
+        <w:t xml:space="preserve">Navigate to "C:\Deployments\Install\Utility"</w:t>
+      </w:r>
+    </w:p>
+    <w:p>
+      <w:pPr>
+        <w:numPr>
+          <w:ilvl w:val="0"/>
+          <w:numId w:val="34"/>
+        </w:numPr>
+        <w:spacing w:before="0" w:after="0" w:line="240"/>
+        <w:ind w:right="0" w:left="720" w:hanging="360"/>
+        <w:jc w:val="left"/>
+        <w:rPr>
+          <w:rFonts w:ascii="Calibri" w:hAnsi="Calibri" w:cs="Calibri" w:eastAsia="Calibri"/>
+          <w:color w:val="auto"/>
+          <w:spacing w:val="0"/>
+          <w:position w:val="0"/>
+          <w:sz w:val="22"/>
+          <w:shd w:fill="auto" w:val="clear"/>
+        </w:rPr>
+      </w:pPr>
+      <w:r>
+        <w:rPr>
+          <w:rFonts w:ascii="Calibri" w:hAnsi="Calibri" w:cs="Calibri" w:eastAsia="Calibri"/>
+          <w:color w:val="auto"/>
+          <w:spacing w:val="0"/>
+          <w:position w:val="0"/>
+          <w:sz w:val="22"/>
+          <w:shd w:fill="auto" w:val="clear"/>
+        </w:rPr>
+        <w:t xml:space="preserve">Right-click on the file </w:t>
+      </w:r>
+      <w:r>
+        <w:rPr>
+          <w:rFonts w:ascii="Calibri" w:hAnsi="Calibri" w:cs="Calibri" w:eastAsia="Calibri"/>
+          <w:b/>
+          <w:color w:val="auto"/>
+          <w:spacing w:val="0"/>
+          <w:position w:val="0"/>
+          <w:sz w:val="22"/>
+          <w:shd w:fill="auto" w:val="clear"/>
+        </w:rPr>
+        <w:t xml:space="preserve">UNINSTALL_R2G2.bat</w:t>
+      </w:r>
+      <w:r>
+        <w:rPr>
+          <w:rFonts w:ascii="Calibri" w:hAnsi="Calibri" w:cs="Calibri" w:eastAsia="Calibri"/>
+          <w:color w:val="auto"/>
+          <w:spacing w:val="0"/>
+          <w:position w:val="0"/>
+          <w:sz w:val="22"/>
+          <w:shd w:fill="auto" w:val="clear"/>
+        </w:rPr>
+        <w:t xml:space="preserve"> and select </w:t>
+      </w:r>
+      <w:r>
+        <w:rPr>
+          <w:rFonts w:ascii="Calibri" w:hAnsi="Calibri" w:cs="Calibri" w:eastAsia="Calibri"/>
+          <w:i/>
+          <w:color w:val="auto"/>
+          <w:spacing w:val="0"/>
+          <w:position w:val="0"/>
+          <w:sz w:val="22"/>
+          <w:shd w:fill="auto" w:val="clear"/>
+        </w:rPr>
+        <w:t xml:space="preserve">Run as administrator</w:t>
+      </w:r>
+    </w:p>
+    <w:p>
+      <w:pPr>
+        <w:spacing w:before="0" w:after="0" w:line="240"/>
+        <w:ind w:right="0" w:left="0" w:firstLine="0"/>
+        <w:jc w:val="left"/>
+        <w:rPr>
+          <w:rFonts w:ascii="Calibri" w:hAnsi="Calibri" w:cs="Calibri" w:eastAsia="Calibri"/>
+          <w:color w:val="auto"/>
+          <w:spacing w:val="0"/>
+          <w:position w:val="0"/>
+          <w:sz w:val="22"/>
+          <w:shd w:fill="auto" w:val="clear"/>
+        </w:rPr>
+      </w:pPr>
+    </w:p>
+    <w:p>
+      <w:pPr>
+        <w:spacing w:before="0" w:after="0" w:line="240"/>
+        <w:ind w:right="0" w:left="0" w:firstLine="0"/>
+        <w:jc w:val="left"/>
+        <w:rPr>
+          <w:rFonts w:ascii="Calibri" w:hAnsi="Calibri" w:cs="Calibri" w:eastAsia="Calibri"/>
+          <w:color w:val="auto"/>
+          <w:spacing w:val="0"/>
+          <w:position w:val="0"/>
+          <w:sz w:val="22"/>
+          <w:shd w:fill="auto" w:val="clear"/>
+        </w:rPr>
+      </w:pPr>
+    </w:p>
+    <w:p>
+      <w:pPr>
+        <w:spacing w:before="0" w:after="0" w:line="240"/>
+        <w:ind w:right="0" w:left="0" w:firstLine="0"/>
+        <w:jc w:val="left"/>
+        <w:rPr>
+          <w:rFonts w:ascii="Calibri" w:hAnsi="Calibri" w:cs="Calibri" w:eastAsia="Calibri"/>
+          <w:color w:val="auto"/>
+          <w:spacing w:val="0"/>
+          <w:position w:val="0"/>
+          <w:sz w:val="22"/>
+          <w:shd w:fill="auto" w:val="clear"/>
+        </w:rPr>
+      </w:pPr>
+      <w:r>
+        <w:rPr>
+          <w:rFonts w:ascii="Calibri" w:hAnsi="Calibri" w:cs="Calibri" w:eastAsia="Calibri"/>
+          <w:color w:val="auto"/>
+          <w:spacing w:val="0"/>
+          <w:position w:val="0"/>
           <w:sz w:val="22"/>
           <w:shd w:fill="auto" w:val="clear"/>
         </w:rPr>
@@ -1894,8 +2045,8 @@
         </w:rPr>
       </w:pPr>
       <w:r>
-        <w:object w:dxaOrig="9759" w:dyaOrig="3786">
-          <v:rect xmlns:o="urn:schemas-microsoft-com:office:office" xmlns:v="urn:schemas-microsoft-com:vml" id="rectole0000000003" style="width:487.950000pt;height:189.300000pt" o:preferrelative="t" o:ole="">
+        <w:object w:dxaOrig="9494" w:dyaOrig="3674">
+          <v:rect xmlns:o="urn:schemas-microsoft-com:office:office" xmlns:v="urn:schemas-microsoft-com:vml" id="rectole0000000003" style="width:474.700000pt;height:183.700000pt" o:preferrelative="t" o:ole="">
             <o:lock v:ext="edit"/>
             <v:imagedata xmlns:r="http://schemas.openxmlformats.org/officeDocument/2006/relationships" r:id="docRId8" o:title=""/>
           </v:rect>
@@ -2015,8 +2166,8 @@
         </w:rPr>
       </w:pPr>
       <w:r>
-        <w:object w:dxaOrig="4960" w:dyaOrig="6681">
-          <v:rect xmlns:o="urn:schemas-microsoft-com:office:office" xmlns:v="urn:schemas-microsoft-com:vml" id="rectole0000000004" style="width:248.000000pt;height:334.050000pt" o:preferrelative="t" o:ole="">
+        <w:object w:dxaOrig="4649" w:dyaOrig="6270">
+          <v:rect xmlns:o="urn:schemas-microsoft-com:office:office" xmlns:v="urn:schemas-microsoft-com:vml" id="rectole0000000004" style="width:232.450000pt;height:313.500000pt" o:preferrelative="t" o:ole="">
             <o:lock v:ext="edit"/>
             <v:imagedata xmlns:r="http://schemas.openxmlformats.org/officeDocument/2006/relationships" r:id="docRId10" o:title=""/>
           </v:rect>
@@ -2130,8 +2281,8 @@
         </w:rPr>
       </w:pPr>
       <w:r>
-        <w:object w:dxaOrig="4500" w:dyaOrig="5430">
-          <v:rect xmlns:o="urn:schemas-microsoft-com:office:office" xmlns:v="urn:schemas-microsoft-com:vml" id="rectole0000000005" style="width:225.000000pt;height:271.500000pt" o:preferrelative="t" o:ole="">
+        <w:object w:dxaOrig="4334" w:dyaOrig="5204">
+          <v:rect xmlns:o="urn:schemas-microsoft-com:office:office" xmlns:v="urn:schemas-microsoft-com:vml" id="rectole0000000005" style="width:216.700000pt;height:260.200000pt" o:preferrelative="t" o:ole="">
             <o:lock v:ext="edit"/>
             <v:imagedata xmlns:r="http://schemas.openxmlformats.org/officeDocument/2006/relationships" r:id="docRId12" o:title=""/>
           </v:rect>
@@ -2274,8 +2425,8 @@
         </w:rPr>
       </w:pPr>
       <w:r>
-        <w:object w:dxaOrig="7471" w:dyaOrig="2166">
-          <v:rect xmlns:o="urn:schemas-microsoft-com:office:office" xmlns:v="urn:schemas-microsoft-com:vml" id="rectole0000000006" style="width:373.550000pt;height:108.300000pt" o:preferrelative="t" o:ole="">
+        <w:object w:dxaOrig="7572" w:dyaOrig="2186">
+          <v:rect xmlns:o="urn:schemas-microsoft-com:office:office" xmlns:v="urn:schemas-microsoft-com:vml" id="rectole0000000006" style="width:378.600000pt;height:109.300000pt" o:preferrelative="t" o:ole="">
             <o:lock v:ext="edit"/>
             <v:imagedata xmlns:r="http://schemas.openxmlformats.org/officeDocument/2006/relationships" r:id="docRId14" o:title=""/>
           </v:rect>
@@ -2389,8 +2540,8 @@
         </w:rPr>
       </w:pPr>
       <w:r>
-        <w:object w:dxaOrig="3462" w:dyaOrig="2105">
-          <v:rect xmlns:o="urn:schemas-microsoft-com:office:office" xmlns:v="urn:schemas-microsoft-com:vml" id="rectole0000000007" style="width:173.100000pt;height:105.250000pt" o:preferrelative="t" o:ole="">
+        <w:object w:dxaOrig="3503" w:dyaOrig="2125">
+          <v:rect xmlns:o="urn:schemas-microsoft-com:office:office" xmlns:v="urn:schemas-microsoft-com:vml" id="rectole0000000007" style="width:175.150000pt;height:106.250000pt" o:preferrelative="t" o:ole="">
             <o:lock v:ext="edit"/>
             <v:imagedata xmlns:r="http://schemas.openxmlformats.org/officeDocument/2006/relationships" r:id="docRId16" o:title=""/>
           </v:rect>
@@ -2448,7 +2599,7 @@
           <w:sz w:val="28"/>
           <w:shd w:fill="auto" w:val="clear"/>
         </w:rPr>
-        <w:t xml:space="preserve">erify that the </w:t>
+        <w:t xml:space="preserve">erify </w:t>
       </w:r>
       <w:r>
         <w:rPr>
@@ -2483,18 +2634,18 @@
           <w:sz w:val="28"/>
           <w:shd w:fill="auto" w:val="clear"/>
         </w:rPr>
-        <w:t xml:space="preserve">webuser</w:t>
-      </w:r>
-      <w:r>
-        <w:rPr>
-          <w:rFonts w:ascii="Calibri" w:hAnsi="Calibri" w:cs="Calibri" w:eastAsia="Calibri"/>
-          <w:color w:val="auto"/>
-          <w:spacing w:val="0"/>
-          <w:position w:val="0"/>
-          <w:sz w:val="28"/>
-          <w:shd w:fill="auto" w:val="clear"/>
-        </w:rPr>
-        <w:t xml:space="preserve"> for its identity</w:t>
+        <w:t xml:space="preserve">webuser </w:t>
+      </w:r>
+      <w:r>
+        <w:rPr>
+          <w:rFonts w:ascii="Calibri" w:hAnsi="Calibri" w:cs="Calibri" w:eastAsia="Calibri"/>
+          <w:color w:val="auto"/>
+          <w:spacing w:val="0"/>
+          <w:position w:val="0"/>
+          <w:sz w:val="28"/>
+          <w:shd w:fill="auto" w:val="clear"/>
+        </w:rPr>
+        <w:t xml:space="preserve">for Identity</w:t>
       </w:r>
     </w:p>
     <w:p>
@@ -2542,8 +2693,8 @@
         </w:rPr>
       </w:pPr>
       <w:r>
-        <w:object w:dxaOrig="9658" w:dyaOrig="6519">
-          <v:rect xmlns:o="urn:schemas-microsoft-com:office:office" xmlns:v="urn:schemas-microsoft-com:vml" id="rectole0000000008" style="width:482.900000pt;height:325.950000pt" o:preferrelative="t" o:ole="">
+        <w:object w:dxaOrig="9779" w:dyaOrig="6600">
+          <v:rect xmlns:o="urn:schemas-microsoft-com:office:office" xmlns:v="urn:schemas-microsoft-com:vml" id="rectole0000000008" style="width:488.950000pt;height:330.000000pt" o:preferrelative="t" o:ole="">
             <o:lock v:ext="edit"/>
             <v:imagedata xmlns:r="http://schemas.openxmlformats.org/officeDocument/2006/relationships" r:id="docRId18" o:title=""/>
           </v:rect>
@@ -2569,6 +2720,21 @@
     <w:p>
       <w:pPr>
         <w:spacing w:before="0" w:after="0" w:line="240"/>
+        <w:ind w:right="0" w:left="720" w:firstLine="0"/>
+        <w:jc w:val="left"/>
+        <w:rPr>
+          <w:rFonts w:ascii="Calibri" w:hAnsi="Calibri" w:cs="Calibri" w:eastAsia="Calibri"/>
+          <w:color w:val="auto"/>
+          <w:spacing w:val="0"/>
+          <w:position w:val="0"/>
+          <w:sz w:val="22"/>
+          <w:shd w:fill="auto" w:val="clear"/>
+        </w:rPr>
+      </w:pPr>
+    </w:p>
+    <w:p>
+      <w:pPr>
+        <w:spacing w:before="0" w:after="0" w:line="240"/>
         <w:ind w:right="0" w:left="720" w:hanging="720"/>
         <w:jc w:val="left"/>
         <w:rPr>
@@ -2601,7 +2767,7 @@
           <w:sz w:val="28"/>
           <w:shd w:fill="auto" w:val="clear"/>
         </w:rPr>
-        <w:t xml:space="preserve">erify that the </w:t>
+        <w:t xml:space="preserve">erify </w:t>
       </w:r>
       <w:r>
         <w:rPr>
@@ -2624,7 +2790,7 @@
           <w:sz w:val="28"/>
           <w:shd w:fill="auto" w:val="clear"/>
         </w:rPr>
-        <w:t xml:space="preserve"> recycling schedule is set to 12:00AM</w:t>
+        <w:t xml:space="preserve"> recycling schedule is set (12AM)</w:t>
       </w:r>
     </w:p>
     <w:p>
@@ -2657,8 +2823,8 @@
         </w:rPr>
       </w:pPr>
       <w:r>
-        <w:object w:dxaOrig="9900" w:dyaOrig="4596">
-          <v:rect xmlns:o="urn:schemas-microsoft-com:office:office" xmlns:v="urn:schemas-microsoft-com:vml" id="rectole0000000009" style="width:495.000000pt;height:229.800000pt" o:preferrelative="t" o:ole="">
+        <w:object w:dxaOrig="10022" w:dyaOrig="4656">
+          <v:rect xmlns:o="urn:schemas-microsoft-com:office:office" xmlns:v="urn:schemas-microsoft-com:vml" id="rectole0000000009" style="width:501.100000pt;height:232.800000pt" o:preferrelative="t" o:ole="">
             <o:lock v:ext="edit"/>
             <v:imagedata xmlns:r="http://schemas.openxmlformats.org/officeDocument/2006/relationships" r:id="docRId20" o:title=""/>
           </v:rect>
@@ -2696,8 +2862,8 @@
         </w:rPr>
       </w:pPr>
       <w:r>
-        <w:object w:dxaOrig="6803" w:dyaOrig="5203">
-          <v:rect xmlns:o="urn:schemas-microsoft-com:office:office" xmlns:v="urn:schemas-microsoft-com:vml" id="rectole0000000010" style="width:340.150000pt;height:260.150000pt" o:preferrelative="t" o:ole="">
+        <w:object w:dxaOrig="6884" w:dyaOrig="5264">
+          <v:rect xmlns:o="urn:schemas-microsoft-com:office:office" xmlns:v="urn:schemas-microsoft-com:vml" id="rectole0000000010" style="width:344.200000pt;height:263.200000pt" o:preferrelative="t" o:ole="">
             <o:lock v:ext="edit"/>
             <v:imagedata xmlns:r="http://schemas.openxmlformats.org/officeDocument/2006/relationships" r:id="docRId22" o:title=""/>
           </v:rect>
@@ -2802,7 +2968,7 @@
           <w:sz w:val="28"/>
           <w:shd w:fill="auto" w:val="clear"/>
         </w:rPr>
-        <w:t xml:space="preserve"> for its authentication</w:t>
+        <w:t xml:space="preserve"> for authentication</w:t>
       </w:r>
     </w:p>
     <w:p>
@@ -2835,8 +3001,8 @@
         </w:rPr>
       </w:pPr>
       <w:r>
-        <w:object w:dxaOrig="10751" w:dyaOrig="4737">
-          <v:rect xmlns:o="urn:schemas-microsoft-com:office:office" xmlns:v="urn:schemas-microsoft-com:vml" id="rectole0000000011" style="width:537.550000pt;height:236.850000pt" o:preferrelative="t" o:ole="">
+        <w:object w:dxaOrig="10892" w:dyaOrig="4798">
+          <v:rect xmlns:o="urn:schemas-microsoft-com:office:office" xmlns:v="urn:schemas-microsoft-com:vml" id="rectole0000000011" style="width:544.600000pt;height:239.900000pt" o:preferrelative="t" o:ole="">
             <o:lock v:ext="edit"/>
             <v:imagedata xmlns:r="http://schemas.openxmlformats.org/officeDocument/2006/relationships" r:id="docRId24" o:title=""/>
           </v:rect>
@@ -2874,8 +3040,8 @@
         </w:rPr>
       </w:pPr>
       <w:r>
-        <w:object w:dxaOrig="6540" w:dyaOrig="4879">
-          <v:rect xmlns:o="urn:schemas-microsoft-com:office:office" xmlns:v="urn:schemas-microsoft-com:vml" id="rectole0000000012" style="width:327.000000pt;height:243.950000pt" o:preferrelative="t" o:ole="">
+        <w:object w:dxaOrig="6621" w:dyaOrig="4940">
+          <v:rect xmlns:o="urn:schemas-microsoft-com:office:office" xmlns:v="urn:schemas-microsoft-com:vml" id="rectole0000000012" style="width:331.050000pt;height:247.000000pt" o:preferrelative="t" o:ole="">
             <o:lock v:ext="edit"/>
             <v:imagedata xmlns:r="http://schemas.openxmlformats.org/officeDocument/2006/relationships" r:id="docRId26" o:title=""/>
           </v:rect>
@@ -2987,13 +3153,13 @@
           <w:color w:val="auto"/>
           <w:spacing w:val="0"/>
           <w:position w:val="0"/>
-          <w:sz w:val="24"/>
-          <w:shd w:fill="auto" w:val="clear"/>
-        </w:rPr>
-      </w:pPr>
-      <w:r>
-        <w:object w:dxaOrig="6985" w:dyaOrig="890">
-          <v:rect xmlns:o="urn:schemas-microsoft-com:office:office" xmlns:v="urn:schemas-microsoft-com:vml" id="rectole0000000013" style="width:349.250000pt;height:44.500000pt" o:preferrelative="t" o:ole="">
+          <w:sz w:val="22"/>
+          <w:shd w:fill="auto" w:val="clear"/>
+        </w:rPr>
+      </w:pPr>
+      <w:r>
+        <w:object w:dxaOrig="7125" w:dyaOrig="1200">
+          <v:rect xmlns:o="urn:schemas-microsoft-com:office:office" xmlns:v="urn:schemas-microsoft-com:vml" id="rectole0000000013" style="width:356.250000pt;height:60.000000pt" o:preferrelative="t" o:ole="">
             <o:lock v:ext="edit"/>
             <v:imagedata xmlns:r="http://schemas.openxmlformats.org/officeDocument/2006/relationships" r:id="docRId28" o:title=""/>
           </v:rect>
@@ -3004,14 +3170,14 @@
     <w:p>
       <w:pPr>
         <w:spacing w:before="0" w:after="0" w:line="240"/>
-        <w:ind w:right="0" w:left="720" w:firstLine="0"/>
-        <w:jc w:val="left"/>
-        <w:rPr>
-          <w:rFonts w:ascii="Calibri" w:hAnsi="Calibri" w:cs="Calibri" w:eastAsia="Calibri"/>
-          <w:color w:val="auto"/>
-          <w:spacing w:val="0"/>
-          <w:position w:val="0"/>
-          <w:sz w:val="22"/>
+        <w:ind w:right="0" w:left="0" w:firstLine="0"/>
+        <w:jc w:val="left"/>
+        <w:rPr>
+          <w:rFonts w:ascii="Calibri" w:hAnsi="Calibri" w:cs="Calibri" w:eastAsia="Calibri"/>
+          <w:color w:val="auto"/>
+          <w:spacing w:val="0"/>
+          <w:position w:val="0"/>
+          <w:sz w:val="24"/>
           <w:shd w:fill="auto" w:val="clear"/>
         </w:rPr>
       </w:pPr>
@@ -3061,7 +3227,7 @@
       <w:pPr>
         <w:numPr>
           <w:ilvl w:val="0"/>
-          <w:numId w:val="52"/>
+          <w:numId w:val="53"/>
         </w:numPr>
         <w:spacing w:before="0" w:after="0" w:line="240"/>
         <w:ind w:right="0" w:left="1080" w:hanging="360"/>
@@ -3091,7 +3257,7 @@
       <w:pPr>
         <w:numPr>
           <w:ilvl w:val="0"/>
-          <w:numId w:val="52"/>
+          <w:numId w:val="53"/>
         </w:numPr>
         <w:spacing w:before="0" w:after="0" w:line="240"/>
         <w:ind w:right="0" w:left="1080" w:hanging="360"/>
@@ -3121,7 +3287,7 @@
       <w:pPr>
         <w:numPr>
           <w:ilvl w:val="0"/>
-          <w:numId w:val="52"/>
+          <w:numId w:val="53"/>
         </w:numPr>
         <w:spacing w:before="0" w:after="0" w:line="240"/>
         <w:ind w:right="0" w:left="1080" w:hanging="360"/>
@@ -3198,7 +3364,7 @@
       <w:pPr>
         <w:numPr>
           <w:ilvl w:val="0"/>
-          <w:numId w:val="52"/>
+          <w:numId w:val="53"/>
         </w:numPr>
         <w:spacing w:before="0" w:after="0" w:line="240"/>
         <w:ind w:right="0" w:left="1080" w:hanging="360"/>
@@ -3257,8 +3423,8 @@
         </w:rPr>
       </w:pPr>
       <w:r>
-        <w:object w:dxaOrig="9658" w:dyaOrig="1336">
-          <v:rect xmlns:o="urn:schemas-microsoft-com:office:office" xmlns:v="urn:schemas-microsoft-com:vml" id="rectole0000000014" style="width:482.900000pt;height:66.800000pt" o:preferrelative="t" o:ole="">
+        <w:object w:dxaOrig="9779" w:dyaOrig="1356">
+          <v:rect xmlns:o="urn:schemas-microsoft-com:office:office" xmlns:v="urn:schemas-microsoft-com:vml" id="rectole0000000014" style="width:488.950000pt;height:67.800000pt" o:preferrelative="t" o:ole="">
             <o:lock v:ext="edit"/>
             <v:imagedata xmlns:r="http://schemas.openxmlformats.org/officeDocument/2006/relationships" r:id="docRId30" o:title=""/>
           </v:rect>
@@ -3453,43 +3619,53 @@
       <w:lvlText w:val="•"/>
     </w:lvl>
   </w:abstractNum>
+  <w:abstractNum w:abstractNumId="78">
+    <w:lvl w:ilvl="0">
+      <w:start w:val="1"/>
+      <w:numFmt w:val="bullet"/>
+      <w:lvlText w:val="•"/>
+    </w:lvl>
+  </w:abstractNum>
   <w:num w:numId="3">
+    <w:abstractNumId w:val="78"/>
+  </w:num>
+  <w:num w:numId="8">
     <w:abstractNumId w:val="72"/>
   </w:num>
-  <w:num w:numId="8">
+  <w:num w:numId="10">
     <w:abstractNumId w:val="66"/>
   </w:num>
-  <w:num w:numId="10">
+  <w:num w:numId="13">
     <w:abstractNumId w:val="60"/>
   </w:num>
-  <w:num w:numId="13">
+  <w:num w:numId="15">
     <w:abstractNumId w:val="54"/>
   </w:num>
-  <w:num w:numId="15">
+  <w:num w:numId="18">
     <w:abstractNumId w:val="48"/>
   </w:num>
-  <w:num w:numId="18">
+  <w:num w:numId="20">
     <w:abstractNumId w:val="42"/>
   </w:num>
-  <w:num w:numId="20">
+  <w:num w:numId="22">
     <w:abstractNumId w:val="36"/>
   </w:num>
-  <w:num w:numId="22">
+  <w:num w:numId="24">
     <w:abstractNumId w:val="30"/>
   </w:num>
-  <w:num w:numId="24">
+  <w:num w:numId="27">
     <w:abstractNumId w:val="24"/>
   </w:num>
-  <w:num w:numId="27">
+  <w:num w:numId="29">
     <w:abstractNumId w:val="18"/>
   </w:num>
-  <w:num w:numId="29">
+  <w:num w:numId="31">
     <w:abstractNumId w:val="12"/>
   </w:num>
-  <w:num w:numId="31">
+  <w:num w:numId="34">
     <w:abstractNumId w:val="6"/>
   </w:num>
-  <w:num w:numId="52">
+  <w:num w:numId="53">
     <w:abstractNumId w:val="0"/>
   </w:num>
 </w:numbering>

</xml_diff>